<commit_message>
Ch5 Communicating with Remote Servers.
</commit_message>
<xml_diff>
--- a/HTML5 Javascript CSS3.docx
+++ b/HTML5 Javascript CSS3.docx
@@ -378,46 +378,3162 @@
       </w:r>
       <w:proofErr w:type="gramEnd"/>
       <w:r>
+        <w:t xml:space="preserve"> + h2</w:t>
+      </w:r>
+    </w:p>
+    <w:p>
+      <w:r>
+        <w:tab/>
+      </w:r>
+      <w:proofErr w:type="gramStart"/>
+      <w:r>
+        <w:t>returns</w:t>
+      </w:r>
+      <w:proofErr w:type="gramEnd"/>
+      <w:r>
+        <w:t xml:space="preserve"> any h2 elements immediately following and sharing the same parent element as a section element</w:t>
+      </w:r>
+    </w:p>
+    <w:p>
+      <w:proofErr w:type="gramStart"/>
+      <w:r>
+        <w:t>section</w:t>
+      </w:r>
+      <w:proofErr w:type="gramEnd"/>
+      <w:r>
+        <w:t xml:space="preserve"> ~ h2</w:t>
+      </w:r>
+    </w:p>
+    <w:p>
+      <w:r>
+        <w:tab/>
+      </w:r>
+      <w:proofErr w:type="gramStart"/>
+      <w:r>
+        <w:t>returns</w:t>
+      </w:r>
+      <w:proofErr w:type="gramEnd"/>
+      <w:r>
+        <w:t xml:space="preserve"> any h2 elements following and sharing the same parent element as a section element</w:t>
+      </w:r>
+    </w:p>
+    <w:p/>
+    <w:p>
+      <w:pPr>
+        <w:pStyle w:val="Heading3"/>
+      </w:pPr>
+      <w:r>
+        <w:t>Cascading rules</w:t>
+      </w:r>
+    </w:p>
+    <w:p>
+      <w:r>
+        <w:rPr>
+          <w:b/>
+        </w:rPr>
+        <w:t>Importance</w:t>
+      </w:r>
+      <w:r>
+        <w:t xml:space="preserve"> – you can ensure a certain property is always applied by appending the rule </w:t>
+      </w:r>
+      <w:proofErr w:type="gramStart"/>
+      <w:r>
+        <w:t>with !</w:t>
+      </w:r>
+      <w:proofErr w:type="gramEnd"/>
+      <w:r>
+        <w:t>important</w:t>
+      </w:r>
+    </w:p>
+    <w:p>
+      <w:proofErr w:type="spellStart"/>
+      <w:r>
+        <w:rPr>
+          <w:b/>
+        </w:rPr>
+        <w:t>Specifity</w:t>
+      </w:r>
+      <w:proofErr w:type="spellEnd"/>
+      <w:r>
+        <w:t xml:space="preserve"> – styles with lease specific selector are applied first </w:t>
+      </w:r>
+      <w:proofErr w:type="spellStart"/>
+      <w:r>
+        <w:t>etc</w:t>
+      </w:r>
+      <w:proofErr w:type="spellEnd"/>
+      <w:r>
+        <w:t xml:space="preserve"> until most specific applied</w:t>
+      </w:r>
+    </w:p>
+    <w:p>
+      <w:r>
+        <w:rPr>
+          <w:b/>
+        </w:rPr>
+        <w:t>Source order</w:t>
+      </w:r>
+      <w:r>
+        <w:t xml:space="preserve"> – applied in order in </w:t>
+      </w:r>
+      <w:proofErr w:type="spellStart"/>
+      <w:r>
+        <w:t>stylesheet</w:t>
+      </w:r>
+      <w:proofErr w:type="spellEnd"/>
+    </w:p>
+    <w:p>
+      <w:r>
+        <w:br w:type="page"/>
+      </w:r>
+    </w:p>
+    <w:p>
+      <w:pPr>
+        <w:pStyle w:val="Heading1"/>
+      </w:pPr>
+      <w:r>
+        <w:lastRenderedPageBreak/>
+        <w:t>2.  Creating and Styling HTML pages</w:t>
+      </w:r>
+    </w:p>
+    <w:p/>
+    <w:p>
+      <w:pPr>
+        <w:pStyle w:val="Heading2"/>
+      </w:pPr>
+      <w:r>
+        <w:t>Styling an HTML5 page</w:t>
+      </w:r>
+    </w:p>
+    <w:p/>
+    <w:p>
+      <w:pPr>
+        <w:pStyle w:val="Heading3"/>
+      </w:pPr>
+      <w:r>
+        <w:t>Understanding CSS Text Styles</w:t>
+      </w:r>
+    </w:p>
+    <w:p>
+      <w:pPr>
+        <w:pStyle w:val="ListParagraph"/>
+        <w:numPr>
+          <w:ilvl w:val="0"/>
+          <w:numId w:val="3"/>
+        </w:numPr>
+      </w:pPr>
+      <w:r>
+        <w:t>font-family</w:t>
+      </w:r>
+    </w:p>
+    <w:p>
+      <w:pPr>
+        <w:pStyle w:val="ListParagraph"/>
+        <w:numPr>
+          <w:ilvl w:val="0"/>
+          <w:numId w:val="3"/>
+        </w:numPr>
+      </w:pPr>
+      <w:r>
+        <w:t>font-size</w:t>
+      </w:r>
+    </w:p>
+    <w:p>
+      <w:pPr>
+        <w:pStyle w:val="ListParagraph"/>
+        <w:numPr>
+          <w:ilvl w:val="0"/>
+          <w:numId w:val="3"/>
+        </w:numPr>
+      </w:pPr>
+      <w:r>
+        <w:t>font-style</w:t>
+      </w:r>
+    </w:p>
+    <w:p>
+      <w:pPr>
+        <w:pStyle w:val="ListParagraph"/>
+        <w:numPr>
+          <w:ilvl w:val="0"/>
+          <w:numId w:val="3"/>
+        </w:numPr>
+      </w:pPr>
+      <w:r>
+        <w:t>font-weight</w:t>
+      </w:r>
+    </w:p>
+    <w:p>
+      <w:pPr>
+        <w:pStyle w:val="ListParagraph"/>
+        <w:numPr>
+          <w:ilvl w:val="0"/>
+          <w:numId w:val="3"/>
+        </w:numPr>
+      </w:pPr>
+      <w:r>
+        <w:t>font: (shorthand) – font-style, font-weight, font-size, font-family</w:t>
+      </w:r>
+    </w:p>
+    <w:p>
+      <w:pPr>
+        <w:pStyle w:val="ListParagraph"/>
+        <w:numPr>
+          <w:ilvl w:val="0"/>
+          <w:numId w:val="3"/>
+        </w:numPr>
+      </w:pPr>
+      <w:proofErr w:type="spellStart"/>
+      <w:r>
+        <w:t>color</w:t>
+      </w:r>
+      <w:proofErr w:type="spellEnd"/>
+    </w:p>
+    <w:p>
+      <w:pPr>
+        <w:pStyle w:val="ListParagraph"/>
+        <w:numPr>
+          <w:ilvl w:val="0"/>
+          <w:numId w:val="3"/>
+        </w:numPr>
+      </w:pPr>
+      <w:r>
+        <w:t>opacity</w:t>
+      </w:r>
+    </w:p>
+    <w:p>
+      <w:pPr>
+        <w:pStyle w:val="ListParagraph"/>
+        <w:numPr>
+          <w:ilvl w:val="0"/>
+          <w:numId w:val="3"/>
+        </w:numPr>
+      </w:pPr>
+      <w:r>
+        <w:t>letter-spacing</w:t>
+      </w:r>
+    </w:p>
+    <w:p>
+      <w:pPr>
+        <w:pStyle w:val="ListParagraph"/>
+        <w:numPr>
+          <w:ilvl w:val="0"/>
+          <w:numId w:val="3"/>
+        </w:numPr>
+      </w:pPr>
+      <w:r>
+        <w:t>line-height</w:t>
+      </w:r>
+    </w:p>
+    <w:p>
+      <w:pPr>
+        <w:pStyle w:val="ListParagraph"/>
+        <w:numPr>
+          <w:ilvl w:val="0"/>
+          <w:numId w:val="3"/>
+        </w:numPr>
+      </w:pPr>
+      <w:r>
+        <w:t>text-align</w:t>
+      </w:r>
+    </w:p>
+    <w:p>
+      <w:pPr>
+        <w:pStyle w:val="ListParagraph"/>
+        <w:numPr>
+          <w:ilvl w:val="0"/>
+          <w:numId w:val="3"/>
+        </w:numPr>
+      </w:pPr>
+      <w:r>
+        <w:t>text-decoration</w:t>
+      </w:r>
+    </w:p>
+    <w:p>
+      <w:pPr>
+        <w:pStyle w:val="ListParagraph"/>
+        <w:numPr>
+          <w:ilvl w:val="0"/>
+          <w:numId w:val="3"/>
+        </w:numPr>
+      </w:pPr>
+      <w:r>
+        <w:t>text-transform</w:t>
+      </w:r>
+    </w:p>
+    <w:p>
+      <w:pPr>
+        <w:pStyle w:val="ListParagraph"/>
+      </w:pPr>
+    </w:p>
+    <w:p>
+      <w:pPr>
+        <w:pStyle w:val="Heading3"/>
+      </w:pPr>
+      <w:r>
+        <w:t>The CSS Box Model</w:t>
+      </w:r>
+    </w:p>
+    <w:p/>
+    <w:p>
+      <w:r>
+        <w:t>Margin</w:t>
+      </w:r>
+    </w:p>
+    <w:p>
+      <w:r>
+        <w:tab/>
+        <w:t>Border</w:t>
+      </w:r>
+    </w:p>
+    <w:p>
+      <w:r>
+        <w:tab/>
+      </w:r>
+      <w:r>
+        <w:tab/>
+        <w:t>Padding</w:t>
+      </w:r>
+    </w:p>
+    <w:p>
+      <w:r>
+        <w:tab/>
+      </w:r>
+      <w:r>
+        <w:tab/>
+      </w:r>
+      <w:r>
+        <w:tab/>
+        <w:t>Content</w:t>
+      </w:r>
+    </w:p>
+    <w:p/>
+    <w:p>
+      <w:r>
+        <w:t xml:space="preserve">Order of top right bottom left: </w:t>
+      </w:r>
+      <w:proofErr w:type="spellStart"/>
+      <w:r>
+        <w:rPr>
+          <w:b/>
+        </w:rPr>
+        <w:t>TR</w:t>
+      </w:r>
+      <w:r>
+        <w:t>ou</w:t>
+      </w:r>
+      <w:r>
+        <w:rPr>
+          <w:b/>
+        </w:rPr>
+        <w:t>BL</w:t>
+      </w:r>
+      <w:r>
+        <w:t>e</w:t>
+      </w:r>
+      <w:proofErr w:type="spellEnd"/>
+    </w:p>
+    <w:p>
+      <w:pPr>
+        <w:pStyle w:val="NoSpacing"/>
+      </w:pPr>
+      <w:r>
+        <w:t>Page flow:</w:t>
+      </w:r>
+    </w:p>
+    <w:p>
+      <w:pPr>
+        <w:pStyle w:val="NoSpacing"/>
+        <w:numPr>
+          <w:ilvl w:val="0"/>
+          <w:numId w:val="4"/>
+        </w:numPr>
+      </w:pPr>
+      <w:r>
+        <w:t>visibility</w:t>
+      </w:r>
+    </w:p>
+    <w:p>
+      <w:pPr>
+        <w:pStyle w:val="NoSpacing"/>
+        <w:numPr>
+          <w:ilvl w:val="0"/>
+          <w:numId w:val="4"/>
+        </w:numPr>
+      </w:pPr>
+      <w:r>
+        <w:t>display</w:t>
+      </w:r>
+    </w:p>
+    <w:p>
+      <w:pPr>
+        <w:pStyle w:val="NoSpacing"/>
+        <w:numPr>
+          <w:ilvl w:val="0"/>
+          <w:numId w:val="4"/>
+        </w:numPr>
+      </w:pPr>
+      <w:r>
+        <w:t>position</w:t>
+      </w:r>
+    </w:p>
+    <w:p>
+      <w:pPr>
+        <w:pStyle w:val="NoSpacing"/>
+        <w:numPr>
+          <w:ilvl w:val="0"/>
+          <w:numId w:val="4"/>
+        </w:numPr>
+      </w:pPr>
+      <w:r>
+        <w:t>float</w:t>
+      </w:r>
+    </w:p>
+    <w:p>
+      <w:pPr>
+        <w:pStyle w:val="NoSpacing"/>
+        <w:numPr>
+          <w:ilvl w:val="0"/>
+          <w:numId w:val="4"/>
+        </w:numPr>
+      </w:pPr>
+      <w:r>
+        <w:t>overflow</w:t>
+      </w:r>
+    </w:p>
+    <w:p>
+      <w:pPr>
+        <w:pStyle w:val="NoSpacing"/>
+        <w:numPr>
+          <w:ilvl w:val="0"/>
+          <w:numId w:val="4"/>
+        </w:numPr>
+      </w:pPr>
+      <w:r>
+        <w:t>box-sizing</w:t>
+      </w:r>
+    </w:p>
+    <w:p>
+      <w:pPr>
+        <w:pStyle w:val="NoSpacing"/>
+      </w:pPr>
+    </w:p>
+    <w:p>
+      <w:pPr>
+        <w:pStyle w:val="NoSpacing"/>
+      </w:pPr>
+    </w:p>
+    <w:p>
+      <w:r>
+        <w:br w:type="page"/>
+      </w:r>
+    </w:p>
+    <w:p>
+      <w:pPr>
+        <w:pStyle w:val="NoSpacing"/>
+      </w:pPr>
+    </w:p>
+    <w:p>
+      <w:pPr>
+        <w:pStyle w:val="Heading3"/>
+      </w:pPr>
+      <w:r>
+        <w:t>Styling background in CSS</w:t>
+      </w:r>
+    </w:p>
+    <w:p/>
+    <w:p>
+      <w:pPr>
+        <w:pStyle w:val="ListParagraph"/>
+        <w:numPr>
+          <w:ilvl w:val="0"/>
+          <w:numId w:val="2"/>
+        </w:numPr>
+      </w:pPr>
+      <w:r>
+        <w:t>background shortcut – only background-image is mandatory</w:t>
+      </w:r>
+    </w:p>
+    <w:p>
+      <w:pPr>
+        <w:pStyle w:val="ListParagraph"/>
+        <w:numPr>
+          <w:ilvl w:val="0"/>
+          <w:numId w:val="2"/>
+        </w:numPr>
+      </w:pPr>
+      <w:r>
+        <w:t>background-</w:t>
+      </w:r>
+      <w:proofErr w:type="spellStart"/>
+      <w:r>
+        <w:t>color</w:t>
+      </w:r>
+      <w:proofErr w:type="spellEnd"/>
+    </w:p>
+    <w:p>
+      <w:pPr>
+        <w:pStyle w:val="ListParagraph"/>
+        <w:numPr>
+          <w:ilvl w:val="0"/>
+          <w:numId w:val="2"/>
+        </w:numPr>
+      </w:pPr>
+      <w:r>
+        <w:t>background-position</w:t>
+      </w:r>
+    </w:p>
+    <w:p>
+      <w:pPr>
+        <w:pStyle w:val="ListParagraph"/>
+        <w:numPr>
+          <w:ilvl w:val="0"/>
+          <w:numId w:val="2"/>
+        </w:numPr>
+      </w:pPr>
+      <w:r>
+        <w:t>background-size</w:t>
+      </w:r>
+    </w:p>
+    <w:p>
+      <w:pPr>
+        <w:pStyle w:val="ListParagraph"/>
+        <w:numPr>
+          <w:ilvl w:val="0"/>
+          <w:numId w:val="2"/>
+        </w:numPr>
+      </w:pPr>
+      <w:r>
+        <w:t>background-repeat</w:t>
+      </w:r>
+    </w:p>
+    <w:p>
+      <w:pPr>
+        <w:pStyle w:val="ListParagraph"/>
+        <w:numPr>
+          <w:ilvl w:val="0"/>
+          <w:numId w:val="2"/>
+        </w:numPr>
+      </w:pPr>
+      <w:r>
+        <w:t>background-origin (content-box, padding-box- border-box)</w:t>
+      </w:r>
+    </w:p>
+    <w:p>
+      <w:pPr>
+        <w:pStyle w:val="ListParagraph"/>
+        <w:numPr>
+          <w:ilvl w:val="0"/>
+          <w:numId w:val="2"/>
+        </w:numPr>
+      </w:pPr>
+      <w:r>
+        <w:t>background-clip</w:t>
+      </w:r>
+    </w:p>
+    <w:p>
+      <w:pPr>
+        <w:pStyle w:val="ListParagraph"/>
+        <w:numPr>
+          <w:ilvl w:val="0"/>
+          <w:numId w:val="2"/>
+        </w:numPr>
+      </w:pPr>
+      <w:r>
+        <w:t>background-attachment</w:t>
+      </w:r>
+    </w:p>
+    <w:p>
+      <w:pPr>
+        <w:pStyle w:val="ListParagraph"/>
+        <w:numPr>
+          <w:ilvl w:val="0"/>
+          <w:numId w:val="2"/>
+        </w:numPr>
+      </w:pPr>
+      <w:r>
+        <w:t>background-image</w:t>
+      </w:r>
+    </w:p>
+    <w:p/>
+    <w:p>
+      <w:r>
+        <w:br w:type="page"/>
+      </w:r>
+    </w:p>
+    <w:p>
+      <w:pPr>
+        <w:pStyle w:val="Heading1"/>
+      </w:pPr>
+      <w:r>
+        <w:lastRenderedPageBreak/>
+        <w:t>3.  Introduction to JavaScript</w:t>
+      </w:r>
+    </w:p>
+    <w:p/>
+    <w:p>
+      <w:pPr>
+        <w:pStyle w:val="Heading3"/>
+      </w:pPr>
+      <w:r>
+        <w:t>Functions</w:t>
+      </w:r>
+    </w:p>
+    <w:p>
+      <w:r>
+        <w:t xml:space="preserve">Function arguments are option, you can still pass parameters into a function is arguments are not specified.  They are available in an array: </w:t>
+      </w:r>
+      <w:r>
+        <w:rPr>
+          <w:b/>
+        </w:rPr>
+        <w:t>arguments</w:t>
+      </w:r>
+      <w:r>
+        <w:t>.</w:t>
+      </w:r>
+    </w:p>
+    <w:p>
+      <w:pPr>
+        <w:pStyle w:val="Heading2"/>
+      </w:pPr>
+      <w:r>
+        <w:t>Introduction to the Document Object Model (DOM)</w:t>
+      </w:r>
+    </w:p>
+    <w:p>
+      <w:pPr>
+        <w:pStyle w:val="Heading3"/>
+      </w:pPr>
+      <w:r>
+        <w:t>Finding elements in the DOM</w:t>
+      </w:r>
+    </w:p>
+    <w:p>
+      <w:pPr>
+        <w:pStyle w:val="ListParagraph"/>
+        <w:numPr>
+          <w:ilvl w:val="0"/>
+          <w:numId w:val="5"/>
+        </w:numPr>
+      </w:pPr>
+      <w:proofErr w:type="spellStart"/>
+      <w:r>
+        <w:rPr>
+          <w:b/>
+        </w:rPr>
+        <w:t>document.getElementById</w:t>
+      </w:r>
+      <w:proofErr w:type="spellEnd"/>
+      <w:r>
+        <w:rPr>
+          <w:b/>
+        </w:rPr>
+        <w:t>(</w:t>
+      </w:r>
+      <w:proofErr w:type="spellStart"/>
+      <w:r>
+        <w:rPr>
+          <w:b/>
+        </w:rPr>
+        <w:t>IdString</w:t>
+      </w:r>
+      <w:proofErr w:type="spellEnd"/>
+      <w:r>
+        <w:rPr>
+          <w:b/>
+        </w:rPr>
+        <w:t>)</w:t>
+      </w:r>
+      <w:r>
+        <w:t xml:space="preserve"> – returns single element</w:t>
+      </w:r>
+    </w:p>
+    <w:p>
+      <w:pPr>
+        <w:pStyle w:val="ListParagraph"/>
+        <w:numPr>
+          <w:ilvl w:val="0"/>
+          <w:numId w:val="5"/>
+        </w:numPr>
+      </w:pPr>
+      <w:proofErr w:type="spellStart"/>
+      <w:r>
+        <w:rPr>
+          <w:b/>
+        </w:rPr>
+        <w:t>document.getElementsByName</w:t>
+      </w:r>
+      <w:proofErr w:type="spellEnd"/>
+      <w:r>
+        <w:rPr>
+          <w:b/>
+        </w:rPr>
+        <w:t>(</w:t>
+      </w:r>
+      <w:proofErr w:type="spellStart"/>
+      <w:r>
+        <w:rPr>
+          <w:b/>
+        </w:rPr>
+        <w:t>NameString</w:t>
+      </w:r>
+      <w:proofErr w:type="spellEnd"/>
+      <w:r>
+        <w:t>) – returns an array of elements whose name attribute has the value specified</w:t>
+      </w:r>
+    </w:p>
+    <w:p>
+      <w:pPr>
+        <w:pStyle w:val="Heading3"/>
+      </w:pPr>
+      <w:r>
+        <w:t>Adding, Removing and Manipulating Objects in the DOM</w:t>
+      </w:r>
+    </w:p>
+    <w:p>
+      <w:r>
+        <w:t>Create new objects</w:t>
+      </w:r>
+    </w:p>
+    <w:p>
+      <w:pPr>
+        <w:pStyle w:val="ListParagraph"/>
+        <w:numPr>
+          <w:ilvl w:val="0"/>
+          <w:numId w:val="6"/>
+        </w:numPr>
+        <w:rPr>
+          <w:b/>
+        </w:rPr>
+      </w:pPr>
+      <w:proofErr w:type="spellStart"/>
+      <w:r>
+        <w:rPr>
+          <w:b/>
+        </w:rPr>
+        <w:t>document.createElement</w:t>
+      </w:r>
+      <w:proofErr w:type="spellEnd"/>
+      <w:r>
+        <w:rPr>
+          <w:b/>
+        </w:rPr>
+        <w:t>(</w:t>
+      </w:r>
+      <w:proofErr w:type="spellStart"/>
+      <w:r>
+        <w:rPr>
+          <w:b/>
+        </w:rPr>
+        <w:t>tagname</w:t>
+      </w:r>
+      <w:proofErr w:type="spellEnd"/>
+      <w:r>
+        <w:rPr>
+          <w:b/>
+        </w:rPr>
+        <w:t>)</w:t>
+      </w:r>
+    </w:p>
+    <w:p>
+      <w:pPr>
+        <w:pStyle w:val="ListParagraph"/>
+        <w:numPr>
+          <w:ilvl w:val="0"/>
+          <w:numId w:val="6"/>
+        </w:numPr>
+        <w:rPr>
+          <w:b/>
+        </w:rPr>
+      </w:pPr>
+      <w:proofErr w:type="spellStart"/>
+      <w:r>
+        <w:rPr>
+          <w:b/>
+        </w:rPr>
+        <w:t>document.createTextNode</w:t>
+      </w:r>
+      <w:proofErr w:type="spellEnd"/>
+      <w:r>
+        <w:rPr>
+          <w:b/>
+        </w:rPr>
+        <w:t>(string)</w:t>
+      </w:r>
+    </w:p>
+    <w:p>
+      <w:pPr>
+        <w:pStyle w:val="ListParagraph"/>
+        <w:numPr>
+          <w:ilvl w:val="0"/>
+          <w:numId w:val="6"/>
+        </w:numPr>
+        <w:rPr>
+          <w:b/>
+        </w:rPr>
+      </w:pPr>
+      <w:proofErr w:type="spellStart"/>
+      <w:r>
+        <w:rPr>
+          <w:b/>
+        </w:rPr>
+        <w:t>document.createAttribute</w:t>
+      </w:r>
+      <w:proofErr w:type="spellEnd"/>
+      <w:r>
+        <w:rPr>
+          <w:b/>
+        </w:rPr>
+        <w:t>(name, value)</w:t>
+      </w:r>
+    </w:p>
+    <w:p>
+      <w:pPr>
+        <w:pStyle w:val="ListParagraph"/>
+        <w:numPr>
+          <w:ilvl w:val="0"/>
+          <w:numId w:val="6"/>
+        </w:numPr>
+        <w:rPr>
+          <w:b/>
+        </w:rPr>
+      </w:pPr>
+      <w:proofErr w:type="spellStart"/>
+      <w:r>
+        <w:rPr>
+          <w:b/>
+        </w:rPr>
+        <w:t>document.createDocumentFragment</w:t>
+      </w:r>
+      <w:proofErr w:type="spellEnd"/>
+    </w:p>
+    <w:p>
+      <w:r>
+        <w:t xml:space="preserve">Add it to the </w:t>
+      </w:r>
+      <w:proofErr w:type="spellStart"/>
+      <w:proofErr w:type="gramStart"/>
+      <w:r>
+        <w:t>dom</w:t>
+      </w:r>
+      <w:proofErr w:type="spellEnd"/>
+      <w:proofErr w:type="gramEnd"/>
+      <w:r>
+        <w:t xml:space="preserve">, find a parent element with </w:t>
+      </w:r>
+      <w:proofErr w:type="spellStart"/>
+      <w:r>
+        <w:t>document.getElementById</w:t>
+      </w:r>
+      <w:proofErr w:type="spellEnd"/>
+      <w:r>
+        <w:t xml:space="preserve"> then call one of the methods on that element:</w:t>
+      </w:r>
+    </w:p>
+    <w:p>
+      <w:pPr>
+        <w:pStyle w:val="ListParagraph"/>
+        <w:numPr>
+          <w:ilvl w:val="0"/>
+          <w:numId w:val="7"/>
+        </w:numPr>
+        <w:rPr>
+          <w:b/>
+        </w:rPr>
+      </w:pPr>
+      <w:proofErr w:type="spellStart"/>
+      <w:r>
+        <w:rPr>
+          <w:b/>
+        </w:rPr>
+        <w:t>appendChild</w:t>
+      </w:r>
+      <w:proofErr w:type="spellEnd"/>
+      <w:r>
+        <w:rPr>
+          <w:b/>
+        </w:rPr>
+        <w:t>(</w:t>
+      </w:r>
+      <w:proofErr w:type="spellStart"/>
+      <w:r>
+        <w:rPr>
+          <w:b/>
+        </w:rPr>
+        <w:t>newNode</w:t>
+      </w:r>
+      <w:proofErr w:type="spellEnd"/>
+      <w:r>
+        <w:rPr>
+          <w:b/>
+        </w:rPr>
+        <w:t>)</w:t>
+      </w:r>
+    </w:p>
+    <w:p>
+      <w:pPr>
+        <w:pStyle w:val="ListParagraph"/>
+        <w:numPr>
+          <w:ilvl w:val="0"/>
+          <w:numId w:val="7"/>
+        </w:numPr>
+        <w:rPr>
+          <w:b/>
+        </w:rPr>
+      </w:pPr>
+      <w:proofErr w:type="spellStart"/>
+      <w:r>
+        <w:rPr>
+          <w:b/>
+        </w:rPr>
+        <w:t>insertBefore</w:t>
+      </w:r>
+      <w:proofErr w:type="spellEnd"/>
+      <w:r>
+        <w:rPr>
+          <w:b/>
+        </w:rPr>
+        <w:t>(</w:t>
+      </w:r>
+      <w:proofErr w:type="spellStart"/>
+      <w:r>
+        <w:rPr>
+          <w:b/>
+        </w:rPr>
+        <w:t>newNode</w:t>
+      </w:r>
+      <w:proofErr w:type="spellEnd"/>
+      <w:r>
+        <w:rPr>
+          <w:b/>
+        </w:rPr>
+        <w:t xml:space="preserve">, </w:t>
+      </w:r>
+      <w:proofErr w:type="spellStart"/>
+      <w:r>
+        <w:rPr>
+          <w:b/>
+        </w:rPr>
+        <w:t>existingNode</w:t>
+      </w:r>
+      <w:proofErr w:type="spellEnd"/>
+      <w:r>
+        <w:rPr>
+          <w:b/>
+        </w:rPr>
+        <w:t>)</w:t>
+      </w:r>
+    </w:p>
+    <w:p>
+      <w:pPr>
+        <w:pStyle w:val="ListParagraph"/>
+        <w:numPr>
+          <w:ilvl w:val="0"/>
+          <w:numId w:val="7"/>
+        </w:numPr>
+        <w:rPr>
+          <w:b/>
+        </w:rPr>
+      </w:pPr>
+      <w:proofErr w:type="spellStart"/>
+      <w:r>
+        <w:rPr>
+          <w:b/>
+        </w:rPr>
+        <w:t>replaceChild</w:t>
+      </w:r>
+      <w:proofErr w:type="spellEnd"/>
+      <w:r>
+        <w:rPr>
+          <w:b/>
+        </w:rPr>
+        <w:t>(</w:t>
+      </w:r>
+      <w:proofErr w:type="spellStart"/>
+      <w:r>
+        <w:rPr>
+          <w:b/>
+        </w:rPr>
+        <w:t>newNode</w:t>
+      </w:r>
+      <w:proofErr w:type="spellEnd"/>
+      <w:r>
+        <w:rPr>
+          <w:b/>
+        </w:rPr>
+        <w:t xml:space="preserve">, </w:t>
+      </w:r>
+      <w:proofErr w:type="spellStart"/>
+      <w:r>
+        <w:rPr>
+          <w:b/>
+        </w:rPr>
+        <w:t>existingNode</w:t>
+      </w:r>
+      <w:proofErr w:type="spellEnd"/>
+      <w:r>
+        <w:rPr>
+          <w:b/>
+        </w:rPr>
+        <w:t>)</w:t>
+      </w:r>
+    </w:p>
+    <w:p>
+      <w:pPr>
+        <w:pStyle w:val="ListParagraph"/>
+        <w:numPr>
+          <w:ilvl w:val="0"/>
+          <w:numId w:val="7"/>
+        </w:numPr>
+        <w:rPr>
+          <w:b/>
+        </w:rPr>
+      </w:pPr>
+      <w:proofErr w:type="spellStart"/>
+      <w:r>
+        <w:rPr>
+          <w:b/>
+        </w:rPr>
+        <w:t>replaceData</w:t>
+      </w:r>
+      <w:proofErr w:type="spellEnd"/>
+      <w:r>
+        <w:rPr>
+          <w:b/>
+        </w:rPr>
+        <w:t>(offset, length, string)</w:t>
+      </w:r>
+    </w:p>
+    <w:p>
+      <w:r>
+        <w:t>Removing:</w:t>
+      </w:r>
+    </w:p>
+    <w:p>
+      <w:pPr>
+        <w:pStyle w:val="ListParagraph"/>
+        <w:numPr>
+          <w:ilvl w:val="0"/>
+          <w:numId w:val="8"/>
+        </w:numPr>
+        <w:rPr>
+          <w:b/>
+        </w:rPr>
+      </w:pPr>
+      <w:proofErr w:type="spellStart"/>
+      <w:r>
+        <w:rPr>
+          <w:b/>
+        </w:rPr>
+        <w:t>removeChild</w:t>
+      </w:r>
+      <w:proofErr w:type="spellEnd"/>
+      <w:r>
+        <w:rPr>
+          <w:b/>
+        </w:rPr>
+        <w:t>(node)</w:t>
+      </w:r>
+    </w:p>
+    <w:p>
+      <w:pPr>
+        <w:pStyle w:val="ListParagraph"/>
+        <w:numPr>
+          <w:ilvl w:val="0"/>
+          <w:numId w:val="8"/>
+        </w:numPr>
+        <w:rPr>
+          <w:b/>
+        </w:rPr>
+      </w:pPr>
+      <w:proofErr w:type="spellStart"/>
+      <w:r>
+        <w:rPr>
+          <w:b/>
+        </w:rPr>
+        <w:t>removeAttribute</w:t>
+      </w:r>
+      <w:proofErr w:type="spellEnd"/>
+      <w:r>
+        <w:rPr>
+          <w:b/>
+        </w:rPr>
+        <w:t>(</w:t>
+      </w:r>
+      <w:proofErr w:type="spellStart"/>
+      <w:r>
+        <w:rPr>
+          <w:b/>
+        </w:rPr>
+        <w:t>attributeName</w:t>
+      </w:r>
+      <w:proofErr w:type="spellEnd"/>
+      <w:r>
+        <w:rPr>
+          <w:b/>
+        </w:rPr>
+        <w:t>)</w:t>
+      </w:r>
+    </w:p>
+    <w:p>
+      <w:pPr>
+        <w:pStyle w:val="ListParagraph"/>
+        <w:numPr>
+          <w:ilvl w:val="0"/>
+          <w:numId w:val="8"/>
+        </w:numPr>
+        <w:rPr>
+          <w:b/>
+        </w:rPr>
+      </w:pPr>
+      <w:proofErr w:type="spellStart"/>
+      <w:r>
+        <w:rPr>
+          <w:b/>
+        </w:rPr>
+        <w:t>removeAttributeNode</w:t>
+      </w:r>
+      <w:proofErr w:type="spellEnd"/>
+      <w:r>
+        <w:rPr>
+          <w:b/>
+        </w:rPr>
+        <w:t>(node)</w:t>
+      </w:r>
+    </w:p>
+    <w:p>
+      <w:pPr>
+        <w:pStyle w:val="Heading3"/>
+      </w:pPr>
+      <w:proofErr w:type="gramStart"/>
+      <w:r>
+        <w:t>Handling Events (Important!)</w:t>
+      </w:r>
+      <w:proofErr w:type="gramEnd"/>
+    </w:p>
+    <w:p>
+      <w:pPr>
+        <w:pStyle w:val="ListParagraph"/>
+        <w:numPr>
+          <w:ilvl w:val="0"/>
+          <w:numId w:val="9"/>
+        </w:numPr>
+        <w:rPr>
+          <w:b/>
+        </w:rPr>
+      </w:pPr>
+      <w:proofErr w:type="spellStart"/>
+      <w:r>
+        <w:rPr>
+          <w:b/>
+        </w:rPr>
+        <w:t>addEventListener</w:t>
+      </w:r>
+      <w:proofErr w:type="spellEnd"/>
+      <w:r>
+        <w:rPr>
+          <w:b/>
+        </w:rPr>
+        <w:t>(</w:t>
+      </w:r>
+      <w:proofErr w:type="spellStart"/>
+      <w:r>
+        <w:rPr>
+          <w:b/>
+        </w:rPr>
+        <w:t>eventName</w:t>
+      </w:r>
+      <w:proofErr w:type="spellEnd"/>
+      <w:r>
+        <w:rPr>
+          <w:b/>
+        </w:rPr>
+        <w:t xml:space="preserve">, </w:t>
+      </w:r>
+      <w:proofErr w:type="spellStart"/>
+      <w:r>
+        <w:rPr>
+          <w:b/>
+        </w:rPr>
+        <w:t>listenderFunction</w:t>
+      </w:r>
+      <w:proofErr w:type="spellEnd"/>
+      <w:r>
+        <w:rPr>
+          <w:b/>
+        </w:rPr>
+        <w:t>, bubbles)</w:t>
+      </w:r>
+    </w:p>
+    <w:p>
+      <w:pPr>
+        <w:pStyle w:val="ListParagraph"/>
+      </w:pPr>
+      <w:proofErr w:type="spellStart"/>
+      <w:proofErr w:type="gramStart"/>
+      <w:r>
+        <w:t>var</w:t>
+      </w:r>
+      <w:proofErr w:type="spellEnd"/>
+      <w:proofErr w:type="gramEnd"/>
+      <w:r>
+        <w:t xml:space="preserve"> element = </w:t>
+      </w:r>
+      <w:proofErr w:type="spellStart"/>
+      <w:r>
+        <w:t>document.getElementById</w:t>
+      </w:r>
+      <w:proofErr w:type="spellEnd"/>
+      <w:r>
+        <w:t>(“icon”);</w:t>
+      </w:r>
+    </w:p>
+    <w:p>
+      <w:pPr>
+        <w:pStyle w:val="ListParagraph"/>
+      </w:pPr>
+    </w:p>
+    <w:p>
+      <w:pPr>
+        <w:pStyle w:val="ListParagraph"/>
+      </w:pPr>
+      <w:r>
+        <w:t xml:space="preserve">Function </w:t>
+      </w:r>
+      <w:proofErr w:type="spellStart"/>
+      <w:proofErr w:type="gramStart"/>
+      <w:r>
+        <w:t>ShowHelpText</w:t>
+      </w:r>
+      <w:proofErr w:type="spellEnd"/>
+      <w:r>
+        <w:t>(</w:t>
+      </w:r>
+      <w:proofErr w:type="gramEnd"/>
+      <w:r>
+        <w:t>){</w:t>
+      </w:r>
+    </w:p>
+    <w:p>
+      <w:pPr>
+        <w:pStyle w:val="ListParagraph"/>
+      </w:pPr>
+      <w:r>
+        <w:tab/>
+      </w:r>
+      <w:proofErr w:type="spellStart"/>
+      <w:proofErr w:type="gramStart"/>
+      <w:r>
+        <w:t>Window.alert</w:t>
+      </w:r>
+      <w:proofErr w:type="spellEnd"/>
+      <w:r>
+        <w:t>(</w:t>
+      </w:r>
+      <w:proofErr w:type="gramEnd"/>
+      <w:r>
+        <w:t>‘some help text’);</w:t>
+      </w:r>
+    </w:p>
+    <w:p>
+      <w:pPr>
+        <w:pStyle w:val="ListParagraph"/>
+      </w:pPr>
+      <w:r>
+        <w:t>};</w:t>
+      </w:r>
+    </w:p>
+    <w:p>
+      <w:pPr>
+        <w:pStyle w:val="ListParagraph"/>
+      </w:pPr>
+    </w:p>
+    <w:p>
+      <w:pPr>
+        <w:pStyle w:val="ListParagraph"/>
+      </w:pPr>
+      <w:proofErr w:type="spellStart"/>
+      <w:proofErr w:type="gramStart"/>
+      <w:r>
+        <w:t>element.addEventListener</w:t>
+      </w:r>
+      <w:proofErr w:type="spellEnd"/>
+      <w:r>
+        <w:t>(</w:t>
+      </w:r>
+      <w:proofErr w:type="gramEnd"/>
+      <w:r>
+        <w:t>“</w:t>
+      </w:r>
+      <w:proofErr w:type="spellStart"/>
+      <w:r>
+        <w:t>mouseover</w:t>
+      </w:r>
+      <w:proofErr w:type="spellEnd"/>
+      <w:r>
+        <w:t xml:space="preserve">”, </w:t>
+      </w:r>
+      <w:proofErr w:type="spellStart"/>
+      <w:r>
+        <w:t>ShowHelpText</w:t>
+      </w:r>
+      <w:proofErr w:type="spellEnd"/>
+      <w:r>
+        <w:t>, false);</w:t>
+      </w:r>
+    </w:p>
+    <w:p/>
+    <w:p>
+      <w:pPr>
+        <w:pStyle w:val="Heading2"/>
+      </w:pPr>
+      <w:r>
+        <w:lastRenderedPageBreak/>
+        <w:t>Introduction to JQuery</w:t>
+      </w:r>
+    </w:p>
+    <w:p>
+      <w:pPr>
+        <w:pStyle w:val="Heading2"/>
+      </w:pPr>
+      <w:r>
+        <w:t>Selecting elements and traversing the DOM using JQuery</w:t>
+      </w:r>
+    </w:p>
+    <w:p>
+      <w:pPr>
+        <w:ind w:left="45"/>
+      </w:pPr>
+      <w:r>
+        <w:t>Selection traversal with each:</w:t>
+      </w:r>
+    </w:p>
+    <w:p>
+      <w:pPr>
+        <w:pStyle w:val="NoSpacing"/>
+      </w:pPr>
+      <w:r>
+        <w:t>$(document).</w:t>
+      </w:r>
+      <w:proofErr w:type="gramStart"/>
+      <w:r>
+        <w:t>ready(</w:t>
+      </w:r>
+      <w:proofErr w:type="gramEnd"/>
+      <w:r>
+        <w:t>function(){</w:t>
+      </w:r>
+    </w:p>
+    <w:p>
+      <w:pPr>
+        <w:pStyle w:val="NoSpacing"/>
+      </w:pPr>
+      <w:r>
+        <w:tab/>
+        <w:t>$(“h2”).</w:t>
+      </w:r>
+      <w:proofErr w:type="gramStart"/>
+      <w:r>
+        <w:t>each(</w:t>
+      </w:r>
+      <w:proofErr w:type="gramEnd"/>
+      <w:r>
+        <w:t>function(){</w:t>
+      </w:r>
+    </w:p>
+    <w:p>
+      <w:pPr>
+        <w:pStyle w:val="NoSpacing"/>
+      </w:pPr>
+      <w:r>
+        <w:tab/>
+      </w:r>
+      <w:r>
+        <w:tab/>
+      </w:r>
+      <w:proofErr w:type="spellStart"/>
+      <w:r>
+        <w:t>this.style.color</w:t>
+      </w:r>
+      <w:proofErr w:type="spellEnd"/>
+      <w:r>
+        <w:t xml:space="preserve"> = “red”;</w:t>
+      </w:r>
+    </w:p>
+    <w:p>
+      <w:pPr>
+        <w:pStyle w:val="NoSpacing"/>
+        <w:ind w:firstLine="720"/>
+      </w:pPr>
+      <w:r>
+        <w:t>});</w:t>
+      </w:r>
+    </w:p>
+    <w:p>
+      <w:pPr>
+        <w:pStyle w:val="NoSpacing"/>
+      </w:pPr>
+      <w:r>
+        <w:t>});</w:t>
+      </w:r>
+    </w:p>
+    <w:p>
+      <w:r>
+        <w:tab/>
+      </w:r>
+    </w:p>
+    <w:p>
+      <w:pPr>
+        <w:pStyle w:val="ListParagraph"/>
+        <w:numPr>
+          <w:ilvl w:val="0"/>
+          <w:numId w:val="9"/>
+        </w:numPr>
+      </w:pPr>
+      <w:proofErr w:type="spellStart"/>
+      <w:r>
+        <w:rPr>
+          <w:b/>
+        </w:rPr>
+        <w:t>eq</w:t>
+      </w:r>
+      <w:proofErr w:type="spellEnd"/>
+      <w:r>
+        <w:rPr>
+          <w:b/>
+        </w:rPr>
+        <w:t>(index)</w:t>
+      </w:r>
+      <w:r>
+        <w:t xml:space="preserve"> – returns the single element at the given index</w:t>
+      </w:r>
+    </w:p>
+    <w:p>
+      <w:pPr>
+        <w:pStyle w:val="ListParagraph"/>
+        <w:numPr>
+          <w:ilvl w:val="0"/>
+          <w:numId w:val="9"/>
+        </w:numPr>
+      </w:pPr>
+      <w:r>
+        <w:rPr>
+          <w:b/>
+        </w:rPr>
+        <w:t>each(function)</w:t>
+      </w:r>
+      <w:r>
+        <w:t xml:space="preserve"> – iterates of a set of elements and applies the given function</w:t>
+      </w:r>
+    </w:p>
+    <w:p>
+      <w:pPr>
+        <w:pStyle w:val="ListParagraph"/>
+        <w:numPr>
+          <w:ilvl w:val="0"/>
+          <w:numId w:val="9"/>
+        </w:numPr>
+      </w:pPr>
+      <w:r>
+        <w:rPr>
+          <w:b/>
+        </w:rPr>
+        <w:t xml:space="preserve">filter(expression) </w:t>
+      </w:r>
+      <w:r>
+        <w:t>– returns a subset of elements e.g. $(“p”).filter($(“:first”));</w:t>
+      </w:r>
+    </w:p>
+    <w:p>
+      <w:pPr>
+        <w:pStyle w:val="ListParagraph"/>
+        <w:numPr>
+          <w:ilvl w:val="0"/>
+          <w:numId w:val="9"/>
+        </w:numPr>
+      </w:pPr>
+      <w:r>
+        <w:rPr>
+          <w:b/>
+        </w:rPr>
+        <w:t>find(</w:t>
+      </w:r>
+      <w:proofErr w:type="spellStart"/>
+      <w:r>
+        <w:rPr>
+          <w:b/>
+        </w:rPr>
+        <w:t>selectorString</w:t>
+      </w:r>
+      <w:proofErr w:type="spellEnd"/>
+      <w:r>
+        <w:rPr>
+          <w:b/>
+        </w:rPr>
+        <w:t xml:space="preserve">) </w:t>
+      </w:r>
+      <w:r>
+        <w:t>– returns a subset of elements from those in the original set $(“form”).find(“input[type=text]”)</w:t>
+      </w:r>
+    </w:p>
+    <w:p>
+      <w:pPr>
+        <w:pStyle w:val="ListParagraph"/>
+        <w:numPr>
+          <w:ilvl w:val="0"/>
+          <w:numId w:val="9"/>
+        </w:numPr>
+      </w:pPr>
+      <w:r>
+        <w:rPr>
+          <w:b/>
+        </w:rPr>
+        <w:t>first() and last()</w:t>
+      </w:r>
+    </w:p>
+    <w:p>
+      <w:pPr>
+        <w:pStyle w:val="ListParagraph"/>
+        <w:numPr>
+          <w:ilvl w:val="0"/>
+          <w:numId w:val="9"/>
+        </w:numPr>
+      </w:pPr>
+      <w:r>
+        <w:rPr>
+          <w:b/>
+        </w:rPr>
+        <w:t xml:space="preserve">next() and </w:t>
+      </w:r>
+      <w:proofErr w:type="spellStart"/>
+      <w:r>
+        <w:rPr>
+          <w:b/>
+        </w:rPr>
+        <w:t>prev</w:t>
+      </w:r>
+      <w:proofErr w:type="spellEnd"/>
+      <w:r>
+        <w:rPr>
+          <w:b/>
+        </w:rPr>
+        <w:t>()</w:t>
+      </w:r>
+    </w:p>
+    <w:p>
+      <w:pPr>
+        <w:pStyle w:val="ListParagraph"/>
+        <w:numPr>
+          <w:ilvl w:val="0"/>
+          <w:numId w:val="9"/>
+        </w:numPr>
+      </w:pPr>
+      <w:r>
+        <w:rPr>
+          <w:b/>
+        </w:rPr>
+        <w:t>size()</w:t>
+      </w:r>
+    </w:p>
+    <w:p>
+      <w:pPr>
+        <w:pStyle w:val="ListParagraph"/>
+        <w:numPr>
+          <w:ilvl w:val="0"/>
+          <w:numId w:val="9"/>
+        </w:numPr>
+      </w:pPr>
+      <w:r>
+        <w:rPr>
+          <w:b/>
+        </w:rPr>
+        <w:t>slice(</w:t>
+      </w:r>
+      <w:proofErr w:type="spellStart"/>
+      <w:r>
+        <w:rPr>
+          <w:b/>
+        </w:rPr>
+        <w:t>int</w:t>
+      </w:r>
+      <w:proofErr w:type="spellEnd"/>
+      <w:r>
+        <w:rPr>
+          <w:b/>
+        </w:rPr>
+        <w:t>, [</w:t>
+      </w:r>
+      <w:proofErr w:type="spellStart"/>
+      <w:r>
+        <w:rPr>
+          <w:b/>
+        </w:rPr>
+        <w:t>int</w:t>
+      </w:r>
+      <w:proofErr w:type="spellEnd"/>
+      <w:r>
+        <w:rPr>
+          <w:b/>
+        </w:rPr>
+        <w:t>]</w:t>
+      </w:r>
+    </w:p>
+    <w:p>
+      <w:r>
+        <w:t>Adding a</w:t>
+      </w:r>
+      <w:r>
+        <w:t>nd</w:t>
+      </w:r>
+      <w:r>
+        <w:t xml:space="preserve"> removing elements:</w:t>
+      </w:r>
+    </w:p>
+    <w:p>
+      <w:pPr>
+        <w:pStyle w:val="ListParagraph"/>
+        <w:numPr>
+          <w:ilvl w:val="0"/>
+          <w:numId w:val="10"/>
+        </w:numPr>
+        <w:rPr>
+          <w:b/>
+        </w:rPr>
+      </w:pPr>
+      <w:proofErr w:type="spellStart"/>
+      <w:r>
+        <w:rPr>
+          <w:b/>
+        </w:rPr>
+        <w:t>addClass</w:t>
+      </w:r>
+      <w:proofErr w:type="spellEnd"/>
+      <w:r>
+        <w:rPr>
+          <w:b/>
+        </w:rPr>
+        <w:t>(</w:t>
+      </w:r>
+      <w:proofErr w:type="spellStart"/>
+      <w:r>
+        <w:rPr>
+          <w:b/>
+        </w:rPr>
+        <w:t>className</w:t>
+      </w:r>
+      <w:proofErr w:type="spellEnd"/>
+      <w:r>
+        <w:rPr>
+          <w:b/>
+        </w:rPr>
+        <w:t>)</w:t>
+      </w:r>
+    </w:p>
+    <w:p>
+      <w:pPr>
+        <w:pStyle w:val="ListParagraph"/>
+        <w:numPr>
+          <w:ilvl w:val="0"/>
+          <w:numId w:val="10"/>
+        </w:numPr>
+        <w:rPr>
+          <w:b/>
+        </w:rPr>
+      </w:pPr>
+      <w:r>
+        <w:rPr>
+          <w:b/>
+        </w:rPr>
+        <w:t>append(</w:t>
+      </w:r>
+      <w:proofErr w:type="spellStart"/>
+      <w:r>
+        <w:rPr>
+          <w:b/>
+        </w:rPr>
+        <w:t>htmlString</w:t>
+      </w:r>
+      <w:proofErr w:type="spellEnd"/>
+      <w:r>
+        <w:rPr>
+          <w:b/>
+        </w:rPr>
+        <w:t>)</w:t>
+      </w:r>
+    </w:p>
+    <w:p>
+      <w:pPr>
+        <w:pStyle w:val="ListParagraph"/>
+        <w:numPr>
+          <w:ilvl w:val="0"/>
+          <w:numId w:val="10"/>
+        </w:numPr>
+        <w:rPr>
+          <w:b/>
+        </w:rPr>
+      </w:pPr>
+      <w:r>
+        <w:rPr>
+          <w:b/>
+        </w:rPr>
+        <w:t>detach()</w:t>
+      </w:r>
+    </w:p>
+    <w:p>
+      <w:pPr>
+        <w:pStyle w:val="ListParagraph"/>
+        <w:numPr>
+          <w:ilvl w:val="0"/>
+          <w:numId w:val="10"/>
+        </w:numPr>
+        <w:rPr>
+          <w:b/>
+        </w:rPr>
+      </w:pPr>
+      <w:r>
+        <w:rPr>
+          <w:b/>
+        </w:rPr>
+        <w:t>html(</w:t>
+      </w:r>
+      <w:proofErr w:type="spellStart"/>
+      <w:r>
+        <w:rPr>
+          <w:b/>
+        </w:rPr>
+        <w:t>htmlString</w:t>
+      </w:r>
+      <w:proofErr w:type="spellEnd"/>
+      <w:r>
+        <w:rPr>
+          <w:b/>
+        </w:rPr>
+        <w:t>)</w:t>
+      </w:r>
+    </w:p>
+    <w:p>
+      <w:pPr>
+        <w:pStyle w:val="ListParagraph"/>
+        <w:numPr>
+          <w:ilvl w:val="0"/>
+          <w:numId w:val="10"/>
+        </w:numPr>
+        <w:rPr>
+          <w:b/>
+        </w:rPr>
+      </w:pPr>
+      <w:proofErr w:type="spellStart"/>
+      <w:r>
+        <w:rPr>
+          <w:b/>
+        </w:rPr>
+        <w:t>replaceWith</w:t>
+      </w:r>
+      <w:proofErr w:type="spellEnd"/>
+      <w:r>
+        <w:rPr>
+          <w:b/>
+        </w:rPr>
+        <w:t>(</w:t>
+      </w:r>
+      <w:proofErr w:type="spellStart"/>
+      <w:r>
+        <w:rPr>
+          <w:b/>
+        </w:rPr>
+        <w:t>htmlString</w:t>
+      </w:r>
+      <w:proofErr w:type="spellEnd"/>
+      <w:r>
+        <w:rPr>
+          <w:b/>
+        </w:rPr>
+        <w:t>)</w:t>
+      </w:r>
+    </w:p>
+    <w:p>
+      <w:pPr>
+        <w:pStyle w:val="ListParagraph"/>
+        <w:numPr>
+          <w:ilvl w:val="0"/>
+          <w:numId w:val="10"/>
+        </w:numPr>
+        <w:rPr>
+          <w:b/>
+        </w:rPr>
+      </w:pPr>
+      <w:proofErr w:type="spellStart"/>
+      <w:r>
+        <w:rPr>
+          <w:b/>
+        </w:rPr>
+        <w:t>val</w:t>
+      </w:r>
+      <w:proofErr w:type="spellEnd"/>
+      <w:r>
+        <w:rPr>
+          <w:b/>
+        </w:rPr>
+        <w:t>()</w:t>
+      </w:r>
+    </w:p>
+    <w:p>
+      <w:pPr>
+        <w:pStyle w:val="Heading3"/>
+      </w:pPr>
+      <w:r>
+        <w:t>Handling Control Events by jQuery</w:t>
+      </w:r>
+    </w:p>
+    <w:p>
+      <w:pPr>
+        <w:rPr>
+          <w:b/>
+        </w:rPr>
+      </w:pPr>
+    </w:p>
+    <w:p>
+      <w:pPr>
+        <w:pStyle w:val="ListParagraph"/>
+        <w:numPr>
+          <w:ilvl w:val="0"/>
+          <w:numId w:val="11"/>
+        </w:numPr>
+        <w:rPr>
+          <w:b/>
+        </w:rPr>
+      </w:pPr>
+      <w:r>
+        <w:rPr>
+          <w:b/>
+        </w:rPr>
+        <w:t>bind</w:t>
+      </w:r>
+      <w:r>
+        <w:rPr>
+          <w:b/>
+        </w:rPr>
+        <w:t>(“event”, function)</w:t>
+      </w:r>
+    </w:p>
+    <w:p>
+      <w:pPr>
+        <w:pStyle w:val="ListParagraph"/>
+        <w:numPr>
+          <w:ilvl w:val="0"/>
+          <w:numId w:val="11"/>
+        </w:numPr>
+        <w:rPr>
+          <w:b/>
+        </w:rPr>
+      </w:pPr>
+      <w:r>
+        <w:rPr>
+          <w:b/>
+        </w:rPr>
+        <w:t>unbind()</w:t>
+      </w:r>
+    </w:p>
+    <w:p>
+      <w:pPr>
+        <w:pStyle w:val="ListParagraph"/>
+        <w:numPr>
+          <w:ilvl w:val="0"/>
+          <w:numId w:val="11"/>
+        </w:numPr>
+        <w:rPr>
+          <w:b/>
+        </w:rPr>
+      </w:pPr>
+      <w:r>
+        <w:rPr>
+          <w:b/>
+        </w:rPr>
+        <w:t xml:space="preserve">click(), </w:t>
+      </w:r>
+      <w:proofErr w:type="spellStart"/>
+      <w:r>
+        <w:rPr>
+          <w:b/>
+        </w:rPr>
+        <w:t>dblclick</w:t>
+      </w:r>
+      <w:proofErr w:type="spellEnd"/>
+      <w:r>
+        <w:rPr>
+          <w:b/>
+        </w:rPr>
+        <w:t>()</w:t>
+      </w:r>
+    </w:p>
+    <w:p>
+      <w:pPr>
+        <w:pStyle w:val="ListParagraph"/>
+        <w:numPr>
+          <w:ilvl w:val="0"/>
+          <w:numId w:val="11"/>
+        </w:numPr>
+        <w:rPr>
+          <w:b/>
+        </w:rPr>
+      </w:pPr>
+      <w:r>
+        <w:rPr>
+          <w:b/>
+        </w:rPr>
+        <w:t>error()</w:t>
+      </w:r>
+    </w:p>
+    <w:p>
+      <w:pPr>
+        <w:pStyle w:val="ListParagraph"/>
+        <w:numPr>
+          <w:ilvl w:val="0"/>
+          <w:numId w:val="11"/>
+        </w:numPr>
+        <w:rPr>
+          <w:b/>
+        </w:rPr>
+      </w:pPr>
+      <w:r>
+        <w:rPr>
+          <w:b/>
+        </w:rPr>
+        <w:t xml:space="preserve">focus(), </w:t>
+      </w:r>
+      <w:proofErr w:type="spellStart"/>
+      <w:r>
+        <w:rPr>
+          <w:b/>
+        </w:rPr>
+        <w:t>focusin</w:t>
+      </w:r>
+      <w:proofErr w:type="spellEnd"/>
+      <w:r>
+        <w:rPr>
+          <w:b/>
+        </w:rPr>
+        <w:t xml:space="preserve">(), </w:t>
+      </w:r>
+      <w:proofErr w:type="spellStart"/>
+      <w:r>
+        <w:rPr>
+          <w:b/>
+        </w:rPr>
+        <w:t>focusout</w:t>
+      </w:r>
+      <w:proofErr w:type="spellEnd"/>
+      <w:r>
+        <w:rPr>
+          <w:b/>
+        </w:rPr>
+        <w:t>()</w:t>
+      </w:r>
+    </w:p>
+    <w:p>
+      <w:pPr>
+        <w:pStyle w:val="ListParagraph"/>
+        <w:numPr>
+          <w:ilvl w:val="0"/>
+          <w:numId w:val="11"/>
+        </w:numPr>
+        <w:rPr>
+          <w:b/>
+        </w:rPr>
+      </w:pPr>
+      <w:proofErr w:type="spellStart"/>
+      <w:r>
+        <w:rPr>
+          <w:b/>
+        </w:rPr>
+        <w:t>keydown</w:t>
+      </w:r>
+      <w:proofErr w:type="spellEnd"/>
+      <w:r>
+        <w:rPr>
+          <w:b/>
+        </w:rPr>
+        <w:t xml:space="preserve">(), </w:t>
+      </w:r>
+      <w:proofErr w:type="spellStart"/>
+      <w:r>
+        <w:rPr>
+          <w:b/>
+        </w:rPr>
+        <w:t>keyup</w:t>
+      </w:r>
+      <w:proofErr w:type="spellEnd"/>
+      <w:r>
+        <w:rPr>
+          <w:b/>
+        </w:rPr>
+        <w:t xml:space="preserve">(), </w:t>
+      </w:r>
+      <w:proofErr w:type="spellStart"/>
+      <w:r>
+        <w:rPr>
+          <w:b/>
+        </w:rPr>
+        <w:t>keypress</w:t>
+      </w:r>
+      <w:proofErr w:type="spellEnd"/>
+      <w:r>
+        <w:rPr>
+          <w:b/>
+        </w:rPr>
+        <w:t>()</w:t>
+      </w:r>
+    </w:p>
+    <w:p>
+      <w:pPr>
+        <w:pStyle w:val="ListParagraph"/>
+        <w:numPr>
+          <w:ilvl w:val="0"/>
+          <w:numId w:val="11"/>
+        </w:numPr>
+        <w:rPr>
+          <w:b/>
+        </w:rPr>
+      </w:pPr>
+      <w:r>
+        <w:rPr>
+          <w:b/>
+        </w:rPr>
+        <w:t xml:space="preserve">hover(), </w:t>
+      </w:r>
+      <w:proofErr w:type="spellStart"/>
+      <w:r>
+        <w:rPr>
+          <w:b/>
+        </w:rPr>
+        <w:t>mousedown</w:t>
+      </w:r>
+      <w:proofErr w:type="spellEnd"/>
+      <w:r>
+        <w:rPr>
+          <w:b/>
+        </w:rPr>
+        <w:t xml:space="preserve">(), </w:t>
+      </w:r>
+      <w:proofErr w:type="spellStart"/>
+      <w:r>
+        <w:rPr>
+          <w:b/>
+        </w:rPr>
+        <w:t>mouseup</w:t>
+      </w:r>
+      <w:proofErr w:type="spellEnd"/>
+      <w:r>
+        <w:rPr>
+          <w:b/>
+        </w:rPr>
+        <w:t xml:space="preserve">(), </w:t>
+      </w:r>
+      <w:proofErr w:type="spellStart"/>
+      <w:r>
+        <w:rPr>
+          <w:b/>
+        </w:rPr>
+        <w:t>mouseenter</w:t>
+      </w:r>
+      <w:proofErr w:type="spellEnd"/>
+      <w:r>
+        <w:rPr>
+          <w:b/>
+        </w:rPr>
+        <w:t xml:space="preserve">(), </w:t>
+      </w:r>
+      <w:proofErr w:type="spellStart"/>
+      <w:r>
+        <w:rPr>
+          <w:b/>
+        </w:rPr>
+        <w:t>mouseleave</w:t>
+      </w:r>
+      <w:proofErr w:type="spellEnd"/>
+      <w:r>
+        <w:rPr>
+          <w:b/>
+        </w:rPr>
+        <w:t xml:space="preserve">(), </w:t>
+      </w:r>
+      <w:proofErr w:type="spellStart"/>
+      <w:r>
+        <w:rPr>
+          <w:b/>
+        </w:rPr>
+        <w:t>mouseout</w:t>
+      </w:r>
+      <w:proofErr w:type="spellEnd"/>
+      <w:r>
+        <w:rPr>
+          <w:b/>
+        </w:rPr>
+        <w:t xml:space="preserve">(), </w:t>
+      </w:r>
+      <w:proofErr w:type="spellStart"/>
+      <w:r>
+        <w:rPr>
+          <w:b/>
+        </w:rPr>
+        <w:t>mouseover</w:t>
+      </w:r>
+      <w:proofErr w:type="spellEnd"/>
+      <w:r>
+        <w:rPr>
+          <w:b/>
+        </w:rPr>
+        <w:t xml:space="preserve">(), </w:t>
+      </w:r>
+      <w:proofErr w:type="spellStart"/>
+      <w:r>
+        <w:rPr>
+          <w:b/>
+        </w:rPr>
+        <w:t>mousemove</w:t>
+      </w:r>
+      <w:proofErr w:type="spellEnd"/>
+      <w:r>
+        <w:rPr>
+          <w:b/>
+        </w:rPr>
+        <w:t>()</w:t>
+      </w:r>
+    </w:p>
+    <w:p>
+      <w:pPr>
+        <w:pStyle w:val="ListParagraph"/>
+        <w:numPr>
+          <w:ilvl w:val="0"/>
+          <w:numId w:val="11"/>
+        </w:numPr>
+        <w:rPr>
+          <w:b/>
+        </w:rPr>
+      </w:pPr>
+      <w:r>
+        <w:rPr>
+          <w:b/>
+        </w:rPr>
+        <w:t>load(), unload()</w:t>
+      </w:r>
+    </w:p>
+    <w:p>
+      <w:pPr>
+        <w:pStyle w:val="ListParagraph"/>
+        <w:numPr>
+          <w:ilvl w:val="0"/>
+          <w:numId w:val="11"/>
+        </w:numPr>
+        <w:rPr>
+          <w:b/>
+        </w:rPr>
+      </w:pPr>
+      <w:r>
+        <w:rPr>
+          <w:b/>
+        </w:rPr>
+        <w:t>select()</w:t>
+      </w:r>
+    </w:p>
+    <w:p>
+      <w:r>
+        <w:br w:type="page"/>
+      </w:r>
+    </w:p>
+    <w:p>
+      <w:pPr>
+        <w:pStyle w:val="Heading1"/>
+      </w:pPr>
+      <w:r>
+        <w:lastRenderedPageBreak/>
+        <w:t>4.  Creating Forms to Collect and Validate User Input</w:t>
+      </w:r>
+    </w:p>
+    <w:p>
+      <w:pPr>
+        <w:pStyle w:val="Heading3"/>
+      </w:pPr>
+      <w:r>
+        <w:t>Declaring a Form in HTML5</w:t>
+      </w:r>
+    </w:p>
+    <w:p>
+      <w:pPr>
+        <w:pStyle w:val="NoSpacing"/>
+      </w:pPr>
+      <w:r>
+        <w:t>&lt;form name=”</w:t>
+      </w:r>
+      <w:proofErr w:type="spellStart"/>
+      <w:r>
+        <w:t>userLogin</w:t>
+      </w:r>
+      <w:proofErr w:type="spellEnd"/>
+      <w:r>
+        <w:t>” action=”post” action=”action.aspx”&gt;</w:t>
+      </w:r>
+    </w:p>
+    <w:p>
+      <w:pPr>
+        <w:pStyle w:val="NoSpacing"/>
+      </w:pPr>
+      <w:r>
+        <w:tab/>
+        <w:t>&lt;</w:t>
+      </w:r>
+      <w:proofErr w:type="spellStart"/>
+      <w:proofErr w:type="gramStart"/>
+      <w:r>
+        <w:t>fieldset</w:t>
+      </w:r>
+      <w:proofErr w:type="spellEnd"/>
+      <w:proofErr w:type="gramEnd"/>
+      <w:r>
+        <w:t>&gt;</w:t>
+      </w:r>
+    </w:p>
+    <w:p>
+      <w:pPr>
+        <w:pStyle w:val="NoSpacing"/>
+      </w:pPr>
+      <w:r>
+        <w:tab/>
+      </w:r>
+      <w:r>
+        <w:tab/>
+        <w:t>&lt;</w:t>
+      </w:r>
+      <w:proofErr w:type="gramStart"/>
+      <w:r>
+        <w:t>legend&gt;</w:t>
+      </w:r>
+      <w:proofErr w:type="gramEnd"/>
+      <w:r>
+        <w:t xml:space="preserve">Enter your </w:t>
+      </w:r>
+      <w:proofErr w:type="spellStart"/>
+      <w:r>
+        <w:t>logjn</w:t>
+      </w:r>
+      <w:proofErr w:type="spellEnd"/>
+      <w:r>
+        <w:t>&lt;/legend&gt;</w:t>
+      </w:r>
+    </w:p>
+    <w:p>
+      <w:pPr>
+        <w:pStyle w:val="NoSpacing"/>
+      </w:pPr>
+      <w:r>
+        <w:tab/>
+        <w:t>&lt;div class=”</w:t>
+      </w:r>
+      <w:proofErr w:type="spellStart"/>
+      <w:r>
+        <w:t>someClass</w:t>
+      </w:r>
+      <w:proofErr w:type="spellEnd"/>
+      <w:r>
+        <w:t>”&gt;</w:t>
+      </w:r>
+    </w:p>
+    <w:p>
+      <w:pPr>
+        <w:pStyle w:val="NoSpacing"/>
+      </w:pPr>
+      <w:r>
+        <w:tab/>
+      </w:r>
+      <w:r>
+        <w:tab/>
+        <w:t xml:space="preserve">&lt;input id=”username” name=”username” type=”text” </w:t>
+      </w:r>
+      <w:r>
+        <w:t>placeholder=”Username”</w:t>
+      </w:r>
+      <w:r>
+        <w:t>/&gt;</w:t>
+      </w:r>
+    </w:p>
+    <w:p>
+      <w:pPr>
+        <w:pStyle w:val="NoSpacing"/>
+        <w:ind w:left="1440"/>
+      </w:pPr>
+      <w:r>
+        <w:t>&lt;label for=”username”&gt;Username&lt;/label&gt;</w:t>
+      </w:r>
+    </w:p>
+    <w:p>
+      <w:pPr>
+        <w:pStyle w:val="NoSpacing"/>
+      </w:pPr>
+      <w:r>
+        <w:tab/>
+        <w:t>&lt;/div&gt;</w:t>
+      </w:r>
+    </w:p>
+    <w:p>
+      <w:pPr>
+        <w:pStyle w:val="NoSpacing"/>
+      </w:pPr>
+      <w:r>
+        <w:tab/>
+        <w:t>&lt;/</w:t>
+      </w:r>
+      <w:proofErr w:type="spellStart"/>
+      <w:r>
+        <w:t>fieldset</w:t>
+      </w:r>
+      <w:proofErr w:type="spellEnd"/>
+      <w:r>
+        <w:t>&gt;</w:t>
+      </w:r>
+    </w:p>
+    <w:p>
+      <w:pPr>
+        <w:pStyle w:val="NoSpacing"/>
+      </w:pPr>
+      <w:r>
+        <w:tab/>
+        <w:t>&lt;input type=”submit” value=”send” /&gt;</w:t>
+      </w:r>
+    </w:p>
+    <w:p>
+      <w:pPr>
+        <w:pStyle w:val="NoSpacing"/>
+      </w:pPr>
+      <w:r>
+        <w:t>&lt;/form&gt;</w:t>
+      </w:r>
+    </w:p>
+    <w:p>
+      <w:pPr>
+        <w:pStyle w:val="NoSpacing"/>
+      </w:pPr>
+    </w:p>
+    <w:p>
+      <w:pPr>
+        <w:pStyle w:val="Heading3"/>
+      </w:pPr>
+      <w:r>
+        <w:t xml:space="preserve">HTML5 Input </w:t>
+      </w:r>
+      <w:r>
+        <w:t>Attributes</w:t>
+      </w:r>
+    </w:p>
+    <w:p>
+      <w:pPr>
+        <w:pStyle w:val="ListParagraph"/>
+        <w:numPr>
+          <w:ilvl w:val="0"/>
+          <w:numId w:val="12"/>
+        </w:numPr>
+        <w:rPr>
+          <w:b/>
+        </w:rPr>
+      </w:pPr>
+      <w:r>
+        <w:rPr>
+          <w:b/>
+        </w:rPr>
+        <w:t>number – supports max, min, step and value</w:t>
+      </w:r>
+    </w:p>
+    <w:p>
+      <w:pPr>
+        <w:pStyle w:val="ListParagraph"/>
+        <w:numPr>
+          <w:ilvl w:val="0"/>
+          <w:numId w:val="12"/>
+        </w:numPr>
+        <w:rPr>
+          <w:b/>
+        </w:rPr>
+      </w:pPr>
+      <w:r>
+        <w:rPr>
+          <w:b/>
+        </w:rPr>
+        <w:t>autofocus</w:t>
+      </w:r>
+    </w:p>
+    <w:p>
+      <w:pPr>
+        <w:pStyle w:val="ListParagraph"/>
+        <w:numPr>
+          <w:ilvl w:val="0"/>
+          <w:numId w:val="12"/>
+        </w:numPr>
+        <w:rPr>
+          <w:b/>
+        </w:rPr>
+      </w:pPr>
+      <w:r>
+        <w:rPr>
+          <w:b/>
+        </w:rPr>
+        <w:t>autocomplete</w:t>
+      </w:r>
+    </w:p>
+    <w:p>
+      <w:pPr>
+        <w:pStyle w:val="ListParagraph"/>
+        <w:numPr>
+          <w:ilvl w:val="0"/>
+          <w:numId w:val="12"/>
+        </w:numPr>
+        <w:rPr>
+          <w:b/>
+        </w:rPr>
+      </w:pPr>
+      <w:r>
+        <w:rPr>
+          <w:b/>
+        </w:rPr>
+        <w:t>required</w:t>
+      </w:r>
+    </w:p>
+    <w:p>
+      <w:pPr>
+        <w:pStyle w:val="ListParagraph"/>
+        <w:numPr>
+          <w:ilvl w:val="0"/>
+          <w:numId w:val="12"/>
+        </w:numPr>
+        <w:rPr>
+          <w:b/>
+        </w:rPr>
+      </w:pPr>
+      <w:r>
+        <w:rPr>
+          <w:b/>
+        </w:rPr>
+        <w:t>pattern</w:t>
+      </w:r>
+    </w:p>
+    <w:p>
+      <w:pPr>
+        <w:pStyle w:val="ListParagraph"/>
+        <w:numPr>
+          <w:ilvl w:val="0"/>
+          <w:numId w:val="12"/>
+        </w:numPr>
+        <w:rPr>
+          <w:b/>
+        </w:rPr>
+      </w:pPr>
+      <w:r>
+        <w:rPr>
+          <w:b/>
+        </w:rPr>
+        <w:t>placeholder</w:t>
+      </w:r>
+    </w:p>
+    <w:p>
+      <w:pPr>
+        <w:pStyle w:val="Heading2"/>
+      </w:pPr>
+      <w:r>
+        <w:t>Validating user input</w:t>
+      </w:r>
+    </w:p>
+    <w:p>
+      <w:r>
+        <w:rPr>
+          <w:b/>
+        </w:rPr>
+        <w:t>Required</w:t>
+      </w:r>
+      <w:r>
+        <w:t xml:space="preserve"> – works with text, search, </w:t>
+      </w:r>
+      <w:proofErr w:type="spellStart"/>
+      <w:proofErr w:type="gramStart"/>
+      <w:r>
+        <w:t>url</w:t>
+      </w:r>
+      <w:proofErr w:type="spellEnd"/>
+      <w:proofErr w:type="gramEnd"/>
+      <w:r>
+        <w:t xml:space="preserve">, </w:t>
+      </w:r>
+      <w:proofErr w:type="spellStart"/>
+      <w:r>
+        <w:t>tel</w:t>
+      </w:r>
+      <w:proofErr w:type="spellEnd"/>
+      <w:r>
+        <w:t>, email, password, number, checkbox radio and file</w:t>
+      </w:r>
+    </w:p>
+    <w:p>
+      <w:r>
+        <w:rPr>
+          <w:b/>
+        </w:rPr>
+        <w:t>Number</w:t>
+      </w:r>
+      <w:r>
+        <w:t xml:space="preserve"> attribute</w:t>
+      </w:r>
+    </w:p>
+    <w:p>
+      <w:r>
+        <w:rPr>
+          <w:b/>
+        </w:rPr>
+        <w:t>Pattern</w:t>
+      </w:r>
+      <w:r>
+        <w:t xml:space="preserve"> attribute – text, search, </w:t>
+      </w:r>
+      <w:proofErr w:type="spellStart"/>
+      <w:proofErr w:type="gramStart"/>
+      <w:r>
+        <w:t>url</w:t>
+      </w:r>
+      <w:proofErr w:type="spellEnd"/>
+      <w:proofErr w:type="gramEnd"/>
+      <w:r>
+        <w:t>, email, password</w:t>
+      </w:r>
+    </w:p>
+    <w:p/>
+    <w:p>
+      <w:pPr>
+        <w:pStyle w:val="Heading2"/>
+      </w:pPr>
+      <w:r>
+        <w:t>Validating user input by using JavaScript</w:t>
+      </w:r>
+    </w:p>
+    <w:p>
+      <w:r>
+        <w:t xml:space="preserve">Can use the </w:t>
+      </w:r>
+      <w:proofErr w:type="spellStart"/>
+      <w:r>
+        <w:t>onsubmit</w:t>
+      </w:r>
+      <w:proofErr w:type="spellEnd"/>
+      <w:r>
+        <w:t xml:space="preserve"> attribute of the form to run </w:t>
+      </w:r>
+      <w:proofErr w:type="spellStart"/>
+      <w:r>
+        <w:t>javascript</w:t>
+      </w:r>
+      <w:proofErr w:type="spellEnd"/>
+      <w:r>
+        <w:t xml:space="preserve"> validation.</w:t>
+      </w:r>
+    </w:p>
+    <w:p>
+      <w:r>
+        <w:t xml:space="preserve">Can also attach event listeners and use the </w:t>
+      </w:r>
+      <w:proofErr w:type="spellStart"/>
+      <w:r>
+        <w:t>setCustomValidity</w:t>
+      </w:r>
+      <w:proofErr w:type="spellEnd"/>
+      <w:r>
+        <w:t xml:space="preserve"> function to set an error message and stop data being submitted.</w:t>
+      </w:r>
+    </w:p>
+    <w:p>
+      <w:r>
+        <w:br w:type="page"/>
+      </w:r>
+    </w:p>
+    <w:p>
+      <w:pPr>
+        <w:pStyle w:val="Heading1"/>
+      </w:pPr>
+      <w:r>
+        <w:lastRenderedPageBreak/>
+        <w:t>5.  Communicating with a Remote Server</w:t>
+      </w:r>
+    </w:p>
+    <w:p/>
+    <w:p>
+      <w:r>
+        <w:t xml:space="preserve">Some elements provide a </w:t>
+      </w:r>
+      <w:proofErr w:type="spellStart"/>
+      <w:r>
+        <w:t>src</w:t>
+      </w:r>
+      <w:proofErr w:type="spellEnd"/>
+      <w:r>
+        <w:t xml:space="preserve"> attribute and do an additional GET request image, </w:t>
+      </w:r>
+      <w:proofErr w:type="spellStart"/>
+      <w:r>
+        <w:t>iframe</w:t>
+      </w:r>
+      <w:proofErr w:type="spellEnd"/>
+      <w:r>
+        <w:t>, script, video and audio.</w:t>
+      </w:r>
+    </w:p>
+    <w:p>
+      <w:pPr>
+        <w:pStyle w:val="Heading2"/>
+      </w:pPr>
+      <w:r>
+        <w:t xml:space="preserve">Using the </w:t>
+      </w:r>
+      <w:proofErr w:type="spellStart"/>
+      <w:r>
+        <w:t>XMLHttpRequestObject</w:t>
+      </w:r>
+      <w:proofErr w:type="spellEnd"/>
+      <w:r>
+        <w:t xml:space="preserve"> to Access Remote Data</w:t>
+      </w:r>
+    </w:p>
+    <w:p>
+      <w:pPr>
+        <w:pStyle w:val="NoSpacing"/>
+        <w:ind w:left="720"/>
+        <w:rPr>
+          <w:b/>
+        </w:rPr>
+      </w:pPr>
+      <w:proofErr w:type="spellStart"/>
+      <w:proofErr w:type="gramStart"/>
+      <w:r>
+        <w:rPr>
+          <w:b/>
+        </w:rPr>
+        <w:t>var</w:t>
+      </w:r>
+      <w:proofErr w:type="spellEnd"/>
+      <w:proofErr w:type="gramEnd"/>
+      <w:r>
+        <w:rPr>
+          <w:b/>
+        </w:rPr>
+        <w:t xml:space="preserve"> request = new </w:t>
+      </w:r>
+      <w:proofErr w:type="spellStart"/>
+      <w:r>
+        <w:rPr>
+          <w:b/>
+        </w:rPr>
+        <w:t>XMLHttpRequest</w:t>
+      </w:r>
+      <w:proofErr w:type="spellEnd"/>
+      <w:r>
+        <w:rPr>
+          <w:b/>
+        </w:rPr>
+        <w:t>();</w:t>
+      </w:r>
+    </w:p>
+    <w:p>
+      <w:pPr>
+        <w:pStyle w:val="NoSpacing"/>
+        <w:ind w:left="720"/>
+        <w:rPr>
+          <w:b/>
+        </w:rPr>
+      </w:pPr>
+      <w:proofErr w:type="spellStart"/>
+      <w:proofErr w:type="gramStart"/>
+      <w:r>
+        <w:rPr>
+          <w:b/>
+        </w:rPr>
+        <w:t>var</w:t>
+      </w:r>
+      <w:proofErr w:type="spellEnd"/>
+      <w:proofErr w:type="gramEnd"/>
+      <w:r>
+        <w:rPr>
+          <w:b/>
+        </w:rPr>
         <w:t xml:space="preserve"> </w:t>
       </w:r>
-      <w:r>
-        <w:t>+ h2</w:t>
-      </w:r>
-    </w:p>
-    <w:p>
-      <w:r>
+      <w:proofErr w:type="spellStart"/>
+      <w:r>
+        <w:rPr>
+          <w:b/>
+        </w:rPr>
+        <w:t>url</w:t>
+      </w:r>
+      <w:proofErr w:type="spellEnd"/>
+      <w:r>
+        <w:rPr>
+          <w:b/>
+        </w:rPr>
+        <w:t xml:space="preserve"> = </w:t>
+      </w:r>
+      <w:hyperlink r:id="rId6" w:history="1">
+        <w:r>
+          <w:rPr>
+            <w:rStyle w:val="Hyperlink"/>
+            <w:b/>
+          </w:rPr>
+          <w:t>http://contoso.com/resources/1</w:t>
+        </w:r>
+      </w:hyperlink>
+      <w:r>
+        <w:rPr>
+          <w:b/>
+        </w:rPr>
+        <w:t>;</w:t>
+      </w:r>
+    </w:p>
+    <w:p>
+      <w:pPr>
+        <w:pStyle w:val="NoSpacing"/>
+        <w:ind w:left="720"/>
+        <w:rPr>
+          <w:b/>
+        </w:rPr>
+      </w:pPr>
+      <w:proofErr w:type="spellStart"/>
+      <w:proofErr w:type="gramStart"/>
+      <w:r>
+        <w:rPr>
+          <w:b/>
+        </w:rPr>
+        <w:t>request.open</w:t>
+      </w:r>
+      <w:proofErr w:type="spellEnd"/>
+      <w:r>
+        <w:rPr>
+          <w:b/>
+        </w:rPr>
+        <w:t>(</w:t>
+      </w:r>
+      <w:proofErr w:type="gramEnd"/>
+      <w:r>
+        <w:rPr>
+          <w:b/>
+        </w:rPr>
+        <w:t xml:space="preserve">“GET”, </w:t>
+      </w:r>
+      <w:proofErr w:type="spellStart"/>
+      <w:r>
+        <w:rPr>
+          <w:b/>
+        </w:rPr>
+        <w:t>url</w:t>
+      </w:r>
+      <w:proofErr w:type="spellEnd"/>
+      <w:r>
+        <w:rPr>
+          <w:b/>
+        </w:rPr>
+        <w:t>);</w:t>
+      </w:r>
+    </w:p>
+    <w:p>
+      <w:r>
+        <w:t xml:space="preserve">To transmit the request call the </w:t>
+      </w:r>
+      <w:proofErr w:type="gramStart"/>
+      <w:r>
+        <w:rPr>
+          <w:b/>
+        </w:rPr>
+        <w:t>send(</w:t>
+      </w:r>
+      <w:proofErr w:type="gramEnd"/>
+      <w:r>
+        <w:rPr>
+          <w:b/>
+        </w:rPr>
+        <w:t>)</w:t>
+      </w:r>
+      <w:r>
+        <w:t xml:space="preserve"> method – which does an </w:t>
+      </w:r>
+      <w:proofErr w:type="spellStart"/>
+      <w:r>
+        <w:t>async</w:t>
+      </w:r>
+      <w:proofErr w:type="spellEnd"/>
+      <w:r>
+        <w:t xml:space="preserve"> call.</w:t>
+      </w:r>
+    </w:p>
+    <w:p>
+      <w:proofErr w:type="gramStart"/>
+      <w:r>
+        <w:t xml:space="preserve">Can use </w:t>
+      </w:r>
+      <w:proofErr w:type="spellStart"/>
+      <w:r>
+        <w:t>request.status</w:t>
+      </w:r>
+      <w:proofErr w:type="spellEnd"/>
+      <w:r>
+        <w:t xml:space="preserve"> to test for errors e.g.</w:t>
+      </w:r>
+      <w:proofErr w:type="gramEnd"/>
+    </w:p>
+    <w:p>
+      <w:pPr>
+        <w:ind w:firstLine="720"/>
+        <w:rPr>
+          <w:b/>
+        </w:rPr>
+      </w:pPr>
+      <w:r>
+        <w:rPr>
+          <w:b/>
+        </w:rPr>
+        <w:t>If (</w:t>
+      </w:r>
+      <w:proofErr w:type="spellStart"/>
+      <w:proofErr w:type="gramStart"/>
+      <w:r>
+        <w:rPr>
+          <w:b/>
+        </w:rPr>
+        <w:t>request.status</w:t>
+      </w:r>
+      <w:proofErr w:type="spellEnd"/>
+      <w:r>
+        <w:rPr>
+          <w:b/>
+        </w:rPr>
+        <w:t xml:space="preserve"> !</w:t>
+      </w:r>
+      <w:proofErr w:type="gramEnd"/>
+      <w:r>
+        <w:rPr>
+          <w:b/>
+        </w:rPr>
+        <w:t>= 200){ …</w:t>
+      </w:r>
+    </w:p>
+    <w:p>
+      <w:pPr>
+        <w:pStyle w:val="Heading3"/>
+      </w:pPr>
+      <w:r>
+        <w:t>Consuming the Response</w:t>
+      </w:r>
+    </w:p>
+    <w:p>
+      <w:r>
+        <w:t xml:space="preserve">May be in JSON or xml </w:t>
+      </w:r>
+      <w:proofErr w:type="gramStart"/>
+      <w:r>
+        <w:t>can</w:t>
+      </w:r>
+      <w:proofErr w:type="gramEnd"/>
+      <w:r>
+        <w:t xml:space="preserve"> test the content-type returned:</w:t>
+      </w:r>
+    </w:p>
+    <w:p>
+      <w:pPr>
+        <w:pStyle w:val="NoSpacing"/>
+        <w:ind w:left="720"/>
+        <w:rPr>
+          <w:b/>
+        </w:rPr>
+      </w:pPr>
+      <w:proofErr w:type="gramStart"/>
+      <w:r>
+        <w:rPr>
+          <w:b/>
+        </w:rPr>
+        <w:t>function</w:t>
+      </w:r>
+      <w:proofErr w:type="gramEnd"/>
+      <w:r>
+        <w:rPr>
+          <w:b/>
+        </w:rPr>
+        <w:t xml:space="preserve"> </w:t>
+      </w:r>
+      <w:proofErr w:type="spellStart"/>
+      <w:r>
+        <w:rPr>
+          <w:b/>
+        </w:rPr>
+        <w:t>getResponse</w:t>
+      </w:r>
+      <w:proofErr w:type="spellEnd"/>
+      <w:r>
+        <w:rPr>
+          <w:b/>
+        </w:rPr>
+        <w:t>(request){</w:t>
+      </w:r>
+    </w:p>
+    <w:p>
+      <w:pPr>
+        <w:pStyle w:val="NoSpacing"/>
+        <w:ind w:left="720"/>
+        <w:rPr>
+          <w:b/>
+        </w:rPr>
+      </w:pPr>
+      <w:r>
+        <w:rPr>
+          <w:b/>
+        </w:rPr>
         <w:tab/>
       </w:r>
+      <w:proofErr w:type="spellStart"/>
       <w:proofErr w:type="gramStart"/>
       <w:r>
-        <w:t>returns</w:t>
-      </w:r>
+        <w:rPr>
+          <w:b/>
+        </w:rPr>
+        <w:t>var</w:t>
+      </w:r>
+      <w:proofErr w:type="spellEnd"/>
       <w:proofErr w:type="gramEnd"/>
       <w:r>
-        <w:t xml:space="preserve"> any h2 elements immediately following and sharing the same parent element as a section element</w:t>
-      </w:r>
-    </w:p>
-    <w:p>
+        <w:rPr>
+          <w:b/>
+        </w:rPr>
+        <w:t xml:space="preserve"> type = </w:t>
+      </w:r>
+      <w:proofErr w:type="spellStart"/>
+      <w:r>
+        <w:rPr>
+          <w:b/>
+        </w:rPr>
+        <w:t>request.getResponseHeader</w:t>
+      </w:r>
+      <w:proofErr w:type="spellEnd"/>
+      <w:r>
+        <w:rPr>
+          <w:b/>
+        </w:rPr>
+        <w:t>(“Content-Type”);</w:t>
+      </w:r>
+    </w:p>
+    <w:p>
+      <w:pPr>
+        <w:pStyle w:val="NoSpacing"/>
+        <w:ind w:left="720"/>
+        <w:rPr>
+          <w:b/>
+        </w:rPr>
+      </w:pPr>
+      <w:r>
+        <w:rPr>
+          <w:b/>
+        </w:rPr>
+        <w:tab/>
+      </w:r>
       <w:proofErr w:type="gramStart"/>
       <w:r>
-        <w:t>section</w:t>
+        <w:rPr>
+          <w:b/>
+        </w:rPr>
+        <w:t>switch(</w:t>
       </w:r>
       <w:proofErr w:type="gramEnd"/>
       <w:r>
-        <w:t xml:space="preserve"> ~ h2</w:t>
-      </w:r>
-    </w:p>
-    <w:p>
-      <w:r>
+        <w:rPr>
+          <w:b/>
+        </w:rPr>
+        <w:t>type)</w:t>
+      </w:r>
+      <w:r>
+        <w:rPr>
+          <w:b/>
+        </w:rPr>
+        <w:t>{</w:t>
+      </w:r>
+    </w:p>
+    <w:p>
+      <w:pPr>
+        <w:pStyle w:val="NoSpacing"/>
+        <w:ind w:left="720"/>
+        <w:rPr>
+          <w:b/>
+        </w:rPr>
+      </w:pPr>
+      <w:r>
+        <w:rPr>
+          <w:b/>
+        </w:rPr>
         <w:tab/>
       </w:r>
       <w:proofErr w:type="gramStart"/>
       <w:r>
-        <w:t>returns</w:t>
+        <w:rPr>
+          <w:b/>
+        </w:rPr>
+        <w:t>case</w:t>
       </w:r>
       <w:proofErr w:type="gramEnd"/>
       <w:r>
-        <w:t xml:space="preserve"> any h2 elements following and sharing the same parent element as a section element</w:t>
+        <w:rPr>
+          <w:b/>
+        </w:rPr>
+        <w:t xml:space="preserve"> “text.xml” :</w:t>
+      </w:r>
+    </w:p>
+    <w:p>
+      <w:pPr>
+        <w:pStyle w:val="NoSpacing"/>
+        <w:ind w:left="720"/>
+        <w:rPr>
+          <w:b/>
+        </w:rPr>
+      </w:pPr>
+      <w:r>
+        <w:rPr>
+          <w:b/>
+        </w:rPr>
+        <w:tab/>
+      </w:r>
+      <w:r>
+        <w:rPr>
+          <w:b/>
+        </w:rPr>
+        <w:tab/>
+      </w:r>
+      <w:proofErr w:type="gramStart"/>
+      <w:r>
+        <w:rPr>
+          <w:b/>
+        </w:rPr>
+        <w:t>return</w:t>
+      </w:r>
+      <w:proofErr w:type="gramEnd"/>
+      <w:r>
+        <w:rPr>
+          <w:b/>
+        </w:rPr>
+        <w:t xml:space="preserve"> </w:t>
+      </w:r>
+      <w:proofErr w:type="spellStart"/>
+      <w:r>
+        <w:rPr>
+          <w:b/>
+        </w:rPr>
+        <w:t>request.responseXML</w:t>
+      </w:r>
+      <w:proofErr w:type="spellEnd"/>
+      <w:r>
+        <w:rPr>
+          <w:b/>
+        </w:rPr>
+        <w:t>;</w:t>
+      </w:r>
+    </w:p>
+    <w:p>
+      <w:pPr>
+        <w:pStyle w:val="NoSpacing"/>
+        <w:ind w:left="720"/>
+        <w:rPr>
+          <w:b/>
+        </w:rPr>
+      </w:pPr>
+      <w:r>
+        <w:rPr>
+          <w:b/>
+        </w:rPr>
+        <w:tab/>
+      </w:r>
+      <w:proofErr w:type="gramStart"/>
+      <w:r>
+        <w:rPr>
+          <w:b/>
+        </w:rPr>
+        <w:t>default</w:t>
+      </w:r>
+      <w:proofErr w:type="gramEnd"/>
+      <w:r>
+        <w:rPr>
+          <w:b/>
+        </w:rPr>
+        <w:t>:</w:t>
+      </w:r>
+    </w:p>
+    <w:p>
+      <w:pPr>
+        <w:pStyle w:val="NoSpacing"/>
+        <w:ind w:left="720"/>
+        <w:rPr>
+          <w:b/>
+        </w:rPr>
+      </w:pPr>
+      <w:r>
+        <w:rPr>
+          <w:b/>
+        </w:rPr>
+        <w:tab/>
+      </w:r>
+      <w:r>
+        <w:rPr>
+          <w:b/>
+        </w:rPr>
+        <w:tab/>
+      </w:r>
+      <w:proofErr w:type="gramStart"/>
+      <w:r>
+        <w:rPr>
+          <w:b/>
+        </w:rPr>
+        <w:t>return</w:t>
+      </w:r>
+      <w:proofErr w:type="gramEnd"/>
+      <w:r>
+        <w:rPr>
+          <w:b/>
+        </w:rPr>
+        <w:t xml:space="preserve"> </w:t>
+      </w:r>
+      <w:proofErr w:type="spellStart"/>
+      <w:r>
+        <w:rPr>
+          <w:b/>
+        </w:rPr>
+        <w:t>request.responseText</w:t>
+      </w:r>
+      <w:proofErr w:type="spellEnd"/>
+      <w:r>
+        <w:rPr>
+          <w:b/>
+        </w:rPr>
+        <w:t>;</w:t>
+      </w:r>
+    </w:p>
+    <w:p>
+      <w:pPr>
+        <w:pStyle w:val="NoSpacing"/>
+        <w:ind w:left="720" w:firstLine="720"/>
+        <w:rPr>
+          <w:b/>
+        </w:rPr>
+      </w:pPr>
+      <w:r>
+        <w:rPr>
+          <w:b/>
+        </w:rPr>
+        <w:t>}</w:t>
+      </w:r>
+    </w:p>
+    <w:p>
+      <w:pPr>
+        <w:pStyle w:val="NoSpacing"/>
+        <w:ind w:left="720"/>
+      </w:pPr>
+      <w:r>
+        <w:rPr>
+          <w:b/>
+        </w:rPr>
+        <w:t>}</w:t>
       </w:r>
     </w:p>
     <w:p/>
@@ -426,77 +3542,379 @@
         <w:pStyle w:val="Heading3"/>
       </w:pPr>
       <w:r>
-        <w:t>Cascading rules</w:t>
-      </w:r>
-    </w:p>
-    <w:p>
-      <w:r>
-        <w:rPr>
-          <w:b/>
-        </w:rPr>
-        <w:t>Importance</w:t>
-      </w:r>
-      <w:r>
-        <w:t xml:space="preserve"> – you can ensure a certain property is always applied by appending the rule </w:t>
+        <w:t xml:space="preserve">Handling an </w:t>
+      </w:r>
+      <w:proofErr w:type="spellStart"/>
+      <w:r>
+        <w:t>async</w:t>
+      </w:r>
+      <w:proofErr w:type="spellEnd"/>
+      <w:r>
+        <w:t xml:space="preserve"> response</w:t>
+      </w:r>
+    </w:p>
+    <w:p>
+      <w:r>
+        <w:t xml:space="preserve">Use the </w:t>
+      </w:r>
+      <w:proofErr w:type="spellStart"/>
+      <w:r>
+        <w:t>onreadystatechange</w:t>
+      </w:r>
+      <w:proofErr w:type="spellEnd"/>
+      <w:r>
+        <w:t xml:space="preserve"> handler:</w:t>
+      </w:r>
+    </w:p>
+    <w:p>
+      <w:pPr>
+        <w:pStyle w:val="NoSpacing"/>
+        <w:rPr>
+          <w:b/>
+        </w:rPr>
+      </w:pPr>
+      <w:r>
+        <w:rPr>
+          <w:b/>
+        </w:rPr>
+        <w:tab/>
+      </w:r>
+      <w:proofErr w:type="spellStart"/>
+      <w:r>
+        <w:rPr>
+          <w:b/>
+        </w:rPr>
+        <w:t>request.onreadystatechange</w:t>
+      </w:r>
+      <w:proofErr w:type="spellEnd"/>
+      <w:r>
+        <w:rPr>
+          <w:b/>
+        </w:rPr>
+        <w:t xml:space="preserve"> = </w:t>
       </w:r>
       <w:proofErr w:type="gramStart"/>
       <w:r>
-        <w:t>with !</w:t>
+        <w:rPr>
+          <w:b/>
+        </w:rPr>
+        <w:t>function(</w:t>
       </w:r>
       <w:proofErr w:type="gramEnd"/>
       <w:r>
-        <w:t>important</w:t>
-      </w:r>
-    </w:p>
-    <w:p>
-      <w:proofErr w:type="spellStart"/>
-      <w:r>
-        <w:rPr>
-          <w:b/>
-        </w:rPr>
-        <w:t>Specifity</w:t>
-      </w:r>
-      <w:proofErr w:type="spellEnd"/>
-      <w:r>
-        <w:t xml:space="preserve"> – styles with lease specific selector are applie</w:t>
-      </w:r>
+        <w:rPr>
+          <w:b/>
+        </w:rPr>
+        <w:t>){</w:t>
+      </w:r>
+    </w:p>
+    <w:p>
+      <w:pPr>
+        <w:pStyle w:val="NoSpacing"/>
+        <w:rPr>
+          <w:b/>
+        </w:rPr>
+      </w:pPr>
+      <w:r>
+        <w:rPr>
+          <w:b/>
+        </w:rPr>
+        <w:tab/>
+      </w:r>
+      <w:r>
+        <w:rPr>
+          <w:b/>
+        </w:rPr>
+        <w:tab/>
+      </w:r>
+      <w:proofErr w:type="gramStart"/>
+      <w:r>
+        <w:rPr>
+          <w:b/>
+        </w:rPr>
+        <w:t>if</w:t>
+      </w:r>
+      <w:proofErr w:type="gramEnd"/>
+      <w:r>
+        <w:rPr>
+          <w:b/>
+        </w:rPr>
+        <w:t xml:space="preserve"> (</w:t>
+      </w:r>
+      <w:proofErr w:type="spellStart"/>
+      <w:r>
+        <w:rPr>
+          <w:b/>
+        </w:rPr>
+        <w:t>request.readyState</w:t>
+      </w:r>
+      <w:proofErr w:type="spellEnd"/>
+      <w:r>
+        <w:rPr>
+          <w:b/>
+        </w:rPr>
+        <w:t xml:space="preserve"> == 4){</w:t>
+      </w:r>
+    </w:p>
+    <w:p>
+      <w:pPr>
+        <w:pStyle w:val="NoSpacing"/>
+        <w:ind w:left="720" w:firstLine="720"/>
+        <w:rPr>
+          <w:b/>
+        </w:rPr>
+      </w:pPr>
+      <w:r>
+        <w:rPr>
+          <w:b/>
+        </w:rPr>
+        <w:tab/>
+      </w:r>
+      <w:proofErr w:type="spellStart"/>
+      <w:proofErr w:type="gramStart"/>
+      <w:r>
+        <w:rPr>
+          <w:b/>
+        </w:rPr>
+        <w:t>var</w:t>
+      </w:r>
+      <w:proofErr w:type="spellEnd"/>
+      <w:proofErr w:type="gramEnd"/>
+      <w:r>
+        <w:rPr>
+          <w:b/>
+        </w:rPr>
+        <w:t xml:space="preserve"> response = </w:t>
+      </w:r>
+      <w:proofErr w:type="spellStart"/>
+      <w:r>
+        <w:rPr>
+          <w:b/>
+        </w:rPr>
+        <w:t>JSON.parse</w:t>
+      </w:r>
+      <w:proofErr w:type="spellEnd"/>
+      <w:r>
+        <w:rPr>
+          <w:b/>
+        </w:rPr>
+        <w:t>(</w:t>
+      </w:r>
+      <w:proofErr w:type="spellStart"/>
+      <w:r>
+        <w:rPr>
+          <w:b/>
+        </w:rPr>
+        <w:t>request.responseText</w:t>
+      </w:r>
+      <w:proofErr w:type="spellEnd"/>
+      <w:r>
+        <w:rPr>
+          <w:b/>
+        </w:rPr>
+        <w:t>);</w:t>
+      </w:r>
+    </w:p>
+    <w:p>
+      <w:pPr>
+        <w:pStyle w:val="NoSpacing"/>
+        <w:ind w:left="720" w:firstLine="720"/>
+        <w:rPr>
+          <w:b/>
+        </w:rPr>
+      </w:pPr>
+      <w:r>
+        <w:rPr>
+          <w:b/>
+        </w:rPr>
+        <w:t>}</w:t>
+      </w:r>
+    </w:p>
+    <w:p>
+      <w:pPr>
+        <w:pStyle w:val="NoSpacing"/>
+        <w:ind w:firstLine="720"/>
+        <w:rPr>
+          <w:b/>
+        </w:rPr>
+      </w:pPr>
+      <w:r>
+        <w:rPr>
+          <w:b/>
+        </w:rPr>
+        <w:t>}</w:t>
+      </w:r>
+    </w:p>
+    <w:p/>
+    <w:p>
+      <w:pPr>
+        <w:pStyle w:val="NoSpacing"/>
+      </w:pPr>
+      <w:r>
+        <w:t>States</w:t>
+      </w:r>
+      <w:r>
+        <w:t>:</w:t>
+      </w:r>
+    </w:p>
+    <w:p>
+      <w:pPr>
+        <w:pStyle w:val="NoSpacing"/>
+      </w:pPr>
+      <w:r>
+        <w:t>0 – object not opened</w:t>
+      </w:r>
+    </w:p>
+    <w:p>
+      <w:pPr>
+        <w:pStyle w:val="NoSpacing"/>
+      </w:pPr>
+      <w:r>
+        <w:t xml:space="preserve">1 – </w:t>
+      </w:r>
+      <w:proofErr w:type="gramStart"/>
+      <w:r>
+        <w:t>object</w:t>
+      </w:r>
+      <w:proofErr w:type="gramEnd"/>
+      <w:r>
+        <w:t xml:space="preserve"> has been opened</w:t>
+      </w:r>
+    </w:p>
+    <w:p>
+      <w:pPr>
+        <w:pStyle w:val="NoSpacing"/>
+      </w:pPr>
+      <w:r>
+        <w:t xml:space="preserve">2 – </w:t>
+      </w:r>
+      <w:proofErr w:type="gramStart"/>
+      <w:r>
+        <w:t>object</w:t>
+      </w:r>
+      <w:proofErr w:type="gramEnd"/>
+      <w:r>
+        <w:t xml:space="preserve"> has sent a request </w:t>
+      </w:r>
+    </w:p>
+    <w:p>
+      <w:pPr>
+        <w:pStyle w:val="NoSpacing"/>
+      </w:pPr>
+      <w:r>
+        <w:t xml:space="preserve">3 – </w:t>
+      </w:r>
+      <w:proofErr w:type="gramStart"/>
+      <w:r>
+        <w:t>object</w:t>
+      </w:r>
+      <w:proofErr w:type="gramEnd"/>
+      <w:r>
+        <w:t xml:space="preserve"> began receiving request</w:t>
+      </w:r>
+    </w:p>
+    <w:p>
+      <w:pPr>
+        <w:pStyle w:val="NoSpacing"/>
+      </w:pPr>
+      <w:r>
+        <w:t xml:space="preserve">4 – </w:t>
+      </w:r>
+      <w:proofErr w:type="gramStart"/>
+      <w:r>
+        <w:t>object</w:t>
+      </w:r>
+      <w:proofErr w:type="gramEnd"/>
+      <w:r>
+        <w:t xml:space="preserve"> finished receiving response</w:t>
+      </w:r>
+    </w:p>
+    <w:p/>
+    <w:p>
+      <w:pPr>
+        <w:pStyle w:val="Heading3"/>
+      </w:pPr>
+    </w:p>
+    <w:p>
+      <w:pPr>
+        <w:pStyle w:val="Heading3"/>
+      </w:pPr>
+    </w:p>
+    <w:p>
+      <w:pPr>
+        <w:pStyle w:val="Heading3"/>
+      </w:pPr>
+      <w:r>
+        <w:t>Transmitting data with a Request</w:t>
+      </w:r>
+    </w:p>
+    <w:p>
+      <w:pPr>
+        <w:rPr>
+          <w:b/>
+        </w:rPr>
+      </w:pPr>
+      <w:r>
+        <w:t xml:space="preserve">Send with the send method:  </w:t>
+      </w:r>
+      <w:proofErr w:type="gramStart"/>
+      <w:r>
+        <w:rPr>
+          <w:b/>
+        </w:rPr>
+        <w:t>send(</w:t>
+      </w:r>
+      <w:proofErr w:type="gramEnd"/>
+      <w:r>
+        <w:rPr>
+          <w:b/>
+        </w:rPr>
+        <w:t>data);</w:t>
+      </w:r>
+    </w:p>
+    <w:p>
+      <w:r>
+        <w:t>Also set the content type e.g.</w:t>
+      </w:r>
+    </w:p>
+    <w:p>
+      <w:proofErr w:type="spellStart"/>
+      <w:proofErr w:type="gramStart"/>
+      <w:r>
+        <w:t>Request.setRequestHeader</w:t>
+      </w:r>
+      <w:proofErr w:type="spellEnd"/>
+      <w:r>
+        <w:t>(</w:t>
+      </w:r>
+      <w:proofErr w:type="gramEnd"/>
+      <w:r>
+        <w:t>“Content-Type”, “application/</w:t>
+      </w:r>
+      <w:proofErr w:type="spellStart"/>
+      <w:r>
+        <w:t>json</w:t>
+      </w:r>
+      <w:proofErr w:type="spellEnd"/>
+      <w:r>
+        <w:t>”);</w:t>
+      </w:r>
+    </w:p>
+    <w:p/>
+    <w:p>
+      <w:r>
+        <w:br w:type="page"/>
+      </w:r>
+    </w:p>
+    <w:p>
       <w:bookmarkStart w:id="0" w:name="_GoBack"/>
       <w:bookmarkEnd w:id="0"/>
-      <w:r>
-        <w:t xml:space="preserve">d first </w:t>
-      </w:r>
-      <w:proofErr w:type="spellStart"/>
-      <w:r>
-        <w:t>etc</w:t>
-      </w:r>
-      <w:proofErr w:type="spellEnd"/>
-      <w:r>
-        <w:t xml:space="preserve"> until most specific applied</w:t>
-      </w:r>
-    </w:p>
-    <w:p>
-      <w:r>
-        <w:rPr>
-          <w:b/>
-        </w:rPr>
-        <w:t>Source order</w:t>
-      </w:r>
-      <w:r>
-        <w:t xml:space="preserve"> – applied in order in </w:t>
-      </w:r>
-      <w:proofErr w:type="spellStart"/>
-      <w:r>
-        <w:t>stylesheet</w:t>
-      </w:r>
-      <w:proofErr w:type="spellEnd"/>
-    </w:p>
-    <w:p>
-      <w:r>
-        <w:tab/>
-      </w:r>
-    </w:p>
-    <w:p/>
-    <w:p/>
+    </w:p>
+    <w:p>
+      <w:pPr>
+        <w:pStyle w:val="NoSpacing"/>
+      </w:pPr>
+    </w:p>
     <w:sectPr>
       <w:pgSz w:w="11906" w:h="16838"/>
       <w:pgMar w:top="1440" w:right="1440" w:bottom="1440" w:left="1440" w:header="708" w:footer="708" w:gutter="0"/>
@@ -510,9 +3928,800 @@
 <file path=word/numbering.xml><?xml version="1.0" encoding="utf-8"?>
 <w:numbering xmlns:wpc="http://schemas.microsoft.com/office/word/2010/wordprocessingCanvas" xmlns:mc="http://schemas.openxmlformats.org/markup-compatibility/2006" xmlns:o="urn:schemas-microsoft-com:office:office" xmlns:r="http://schemas.openxmlformats.org/officeDocument/2006/relationships" xmlns:m="http://schemas.openxmlformats.org/officeDocument/2006/math" xmlns:v="urn:schemas-microsoft-com:vml" xmlns:wp14="http://schemas.microsoft.com/office/word/2010/wordprocessingDrawing" xmlns:wp="http://schemas.openxmlformats.org/drawingml/2006/wordprocessingDrawing" xmlns:w10="urn:schemas-microsoft-com:office:word" xmlns:w="http://schemas.openxmlformats.org/wordprocessingml/2006/main" xmlns:w14="http://schemas.microsoft.com/office/word/2010/wordml" xmlns:wpg="http://schemas.microsoft.com/office/word/2010/wordprocessingGroup" xmlns:wpi="http://schemas.microsoft.com/office/word/2010/wordprocessingInk" xmlns:wne="http://schemas.microsoft.com/office/word/2006/wordml" xmlns:wps="http://schemas.microsoft.com/office/word/2010/wordprocessingShape" mc:Ignorable="w14 wp14">
   <w:abstractNum w:abstractNumId="0">
+    <w:nsid w:val="02DE1D39"/>
+    <w:multiLevelType w:val="hybridMultilevel"/>
+    <w:tmpl w:val="BA0029AC"/>
+    <w:lvl w:ilvl="0" w:tplc="08090001">
+      <w:start w:val="1"/>
+      <w:numFmt w:val="bullet"/>
+      <w:lvlText w:val=""/>
+      <w:lvlJc w:val="left"/>
+      <w:pPr>
+        <w:ind w:left="720" w:hanging="360"/>
+      </w:pPr>
+      <w:rPr>
+        <w:rFonts w:ascii="Symbol" w:hAnsi="Symbol" w:hint="default"/>
+      </w:rPr>
+    </w:lvl>
+    <w:lvl w:ilvl="1" w:tplc="08090003" w:tentative="1">
+      <w:start w:val="1"/>
+      <w:numFmt w:val="bullet"/>
+      <w:lvlText w:val="o"/>
+      <w:lvlJc w:val="left"/>
+      <w:pPr>
+        <w:ind w:left="1440" w:hanging="360"/>
+      </w:pPr>
+      <w:rPr>
+        <w:rFonts w:ascii="Courier New" w:hAnsi="Courier New" w:cs="Courier New" w:hint="default"/>
+      </w:rPr>
+    </w:lvl>
+    <w:lvl w:ilvl="2" w:tplc="08090005" w:tentative="1">
+      <w:start w:val="1"/>
+      <w:numFmt w:val="bullet"/>
+      <w:lvlText w:val=""/>
+      <w:lvlJc w:val="left"/>
+      <w:pPr>
+        <w:ind w:left="2160" w:hanging="360"/>
+      </w:pPr>
+      <w:rPr>
+        <w:rFonts w:ascii="Wingdings" w:hAnsi="Wingdings" w:hint="default"/>
+      </w:rPr>
+    </w:lvl>
+    <w:lvl w:ilvl="3" w:tplc="08090001" w:tentative="1">
+      <w:start w:val="1"/>
+      <w:numFmt w:val="bullet"/>
+      <w:lvlText w:val=""/>
+      <w:lvlJc w:val="left"/>
+      <w:pPr>
+        <w:ind w:left="2880" w:hanging="360"/>
+      </w:pPr>
+      <w:rPr>
+        <w:rFonts w:ascii="Symbol" w:hAnsi="Symbol" w:hint="default"/>
+      </w:rPr>
+    </w:lvl>
+    <w:lvl w:ilvl="4" w:tplc="08090003" w:tentative="1">
+      <w:start w:val="1"/>
+      <w:numFmt w:val="bullet"/>
+      <w:lvlText w:val="o"/>
+      <w:lvlJc w:val="left"/>
+      <w:pPr>
+        <w:ind w:left="3600" w:hanging="360"/>
+      </w:pPr>
+      <w:rPr>
+        <w:rFonts w:ascii="Courier New" w:hAnsi="Courier New" w:cs="Courier New" w:hint="default"/>
+      </w:rPr>
+    </w:lvl>
+    <w:lvl w:ilvl="5" w:tplc="08090005" w:tentative="1">
+      <w:start w:val="1"/>
+      <w:numFmt w:val="bullet"/>
+      <w:lvlText w:val=""/>
+      <w:lvlJc w:val="left"/>
+      <w:pPr>
+        <w:ind w:left="4320" w:hanging="360"/>
+      </w:pPr>
+      <w:rPr>
+        <w:rFonts w:ascii="Wingdings" w:hAnsi="Wingdings" w:hint="default"/>
+      </w:rPr>
+    </w:lvl>
+    <w:lvl w:ilvl="6" w:tplc="08090001" w:tentative="1">
+      <w:start w:val="1"/>
+      <w:numFmt w:val="bullet"/>
+      <w:lvlText w:val=""/>
+      <w:lvlJc w:val="left"/>
+      <w:pPr>
+        <w:ind w:left="5040" w:hanging="360"/>
+      </w:pPr>
+      <w:rPr>
+        <w:rFonts w:ascii="Symbol" w:hAnsi="Symbol" w:hint="default"/>
+      </w:rPr>
+    </w:lvl>
+    <w:lvl w:ilvl="7" w:tplc="08090003" w:tentative="1">
+      <w:start w:val="1"/>
+      <w:numFmt w:val="bullet"/>
+      <w:lvlText w:val="o"/>
+      <w:lvlJc w:val="left"/>
+      <w:pPr>
+        <w:ind w:left="5760" w:hanging="360"/>
+      </w:pPr>
+      <w:rPr>
+        <w:rFonts w:ascii="Courier New" w:hAnsi="Courier New" w:cs="Courier New" w:hint="default"/>
+      </w:rPr>
+    </w:lvl>
+    <w:lvl w:ilvl="8" w:tplc="08090005" w:tentative="1">
+      <w:start w:val="1"/>
+      <w:numFmt w:val="bullet"/>
+      <w:lvlText w:val=""/>
+      <w:lvlJc w:val="left"/>
+      <w:pPr>
+        <w:ind w:left="6480" w:hanging="360"/>
+      </w:pPr>
+      <w:rPr>
+        <w:rFonts w:ascii="Wingdings" w:hAnsi="Wingdings" w:hint="default"/>
+      </w:rPr>
+    </w:lvl>
+  </w:abstractNum>
+  <w:abstractNum w:abstractNumId="1">
+    <w:nsid w:val="0CF41A79"/>
+    <w:multiLevelType w:val="hybridMultilevel"/>
+    <w:tmpl w:val="B31491D0"/>
+    <w:lvl w:ilvl="0" w:tplc="08090001">
+      <w:start w:val="1"/>
+      <w:numFmt w:val="bullet"/>
+      <w:lvlText w:val=""/>
+      <w:lvlJc w:val="left"/>
+      <w:pPr>
+        <w:ind w:left="720" w:hanging="360"/>
+      </w:pPr>
+      <w:rPr>
+        <w:rFonts w:ascii="Symbol" w:hAnsi="Symbol" w:hint="default"/>
+      </w:rPr>
+    </w:lvl>
+    <w:lvl w:ilvl="1" w:tplc="08090003" w:tentative="1">
+      <w:start w:val="1"/>
+      <w:numFmt w:val="bullet"/>
+      <w:lvlText w:val="o"/>
+      <w:lvlJc w:val="left"/>
+      <w:pPr>
+        <w:ind w:left="1440" w:hanging="360"/>
+      </w:pPr>
+      <w:rPr>
+        <w:rFonts w:ascii="Courier New" w:hAnsi="Courier New" w:cs="Courier New" w:hint="default"/>
+      </w:rPr>
+    </w:lvl>
+    <w:lvl w:ilvl="2" w:tplc="08090005" w:tentative="1">
+      <w:start w:val="1"/>
+      <w:numFmt w:val="bullet"/>
+      <w:lvlText w:val=""/>
+      <w:lvlJc w:val="left"/>
+      <w:pPr>
+        <w:ind w:left="2160" w:hanging="360"/>
+      </w:pPr>
+      <w:rPr>
+        <w:rFonts w:ascii="Wingdings" w:hAnsi="Wingdings" w:hint="default"/>
+      </w:rPr>
+    </w:lvl>
+    <w:lvl w:ilvl="3" w:tplc="08090001" w:tentative="1">
+      <w:start w:val="1"/>
+      <w:numFmt w:val="bullet"/>
+      <w:lvlText w:val=""/>
+      <w:lvlJc w:val="left"/>
+      <w:pPr>
+        <w:ind w:left="2880" w:hanging="360"/>
+      </w:pPr>
+      <w:rPr>
+        <w:rFonts w:ascii="Symbol" w:hAnsi="Symbol" w:hint="default"/>
+      </w:rPr>
+    </w:lvl>
+    <w:lvl w:ilvl="4" w:tplc="08090003" w:tentative="1">
+      <w:start w:val="1"/>
+      <w:numFmt w:val="bullet"/>
+      <w:lvlText w:val="o"/>
+      <w:lvlJc w:val="left"/>
+      <w:pPr>
+        <w:ind w:left="3600" w:hanging="360"/>
+      </w:pPr>
+      <w:rPr>
+        <w:rFonts w:ascii="Courier New" w:hAnsi="Courier New" w:cs="Courier New" w:hint="default"/>
+      </w:rPr>
+    </w:lvl>
+    <w:lvl w:ilvl="5" w:tplc="08090005" w:tentative="1">
+      <w:start w:val="1"/>
+      <w:numFmt w:val="bullet"/>
+      <w:lvlText w:val=""/>
+      <w:lvlJc w:val="left"/>
+      <w:pPr>
+        <w:ind w:left="4320" w:hanging="360"/>
+      </w:pPr>
+      <w:rPr>
+        <w:rFonts w:ascii="Wingdings" w:hAnsi="Wingdings" w:hint="default"/>
+      </w:rPr>
+    </w:lvl>
+    <w:lvl w:ilvl="6" w:tplc="08090001" w:tentative="1">
+      <w:start w:val="1"/>
+      <w:numFmt w:val="bullet"/>
+      <w:lvlText w:val=""/>
+      <w:lvlJc w:val="left"/>
+      <w:pPr>
+        <w:ind w:left="5040" w:hanging="360"/>
+      </w:pPr>
+      <w:rPr>
+        <w:rFonts w:ascii="Symbol" w:hAnsi="Symbol" w:hint="default"/>
+      </w:rPr>
+    </w:lvl>
+    <w:lvl w:ilvl="7" w:tplc="08090003" w:tentative="1">
+      <w:start w:val="1"/>
+      <w:numFmt w:val="bullet"/>
+      <w:lvlText w:val="o"/>
+      <w:lvlJc w:val="left"/>
+      <w:pPr>
+        <w:ind w:left="5760" w:hanging="360"/>
+      </w:pPr>
+      <w:rPr>
+        <w:rFonts w:ascii="Courier New" w:hAnsi="Courier New" w:cs="Courier New" w:hint="default"/>
+      </w:rPr>
+    </w:lvl>
+    <w:lvl w:ilvl="8" w:tplc="08090005" w:tentative="1">
+      <w:start w:val="1"/>
+      <w:numFmt w:val="bullet"/>
+      <w:lvlText w:val=""/>
+      <w:lvlJc w:val="left"/>
+      <w:pPr>
+        <w:ind w:left="6480" w:hanging="360"/>
+      </w:pPr>
+      <w:rPr>
+        <w:rFonts w:ascii="Wingdings" w:hAnsi="Wingdings" w:hint="default"/>
+      </w:rPr>
+    </w:lvl>
+  </w:abstractNum>
+  <w:abstractNum w:abstractNumId="2">
+    <w:nsid w:val="22827B69"/>
+    <w:multiLevelType w:val="hybridMultilevel"/>
+    <w:tmpl w:val="581A52AE"/>
+    <w:lvl w:ilvl="0" w:tplc="08090001">
+      <w:start w:val="1"/>
+      <w:numFmt w:val="bullet"/>
+      <w:lvlText w:val=""/>
+      <w:lvlJc w:val="left"/>
+      <w:pPr>
+        <w:ind w:left="720" w:hanging="360"/>
+      </w:pPr>
+      <w:rPr>
+        <w:rFonts w:ascii="Symbol" w:hAnsi="Symbol" w:hint="default"/>
+      </w:rPr>
+    </w:lvl>
+    <w:lvl w:ilvl="1" w:tplc="08090003" w:tentative="1">
+      <w:start w:val="1"/>
+      <w:numFmt w:val="bullet"/>
+      <w:lvlText w:val="o"/>
+      <w:lvlJc w:val="left"/>
+      <w:pPr>
+        <w:ind w:left="1440" w:hanging="360"/>
+      </w:pPr>
+      <w:rPr>
+        <w:rFonts w:ascii="Courier New" w:hAnsi="Courier New" w:cs="Courier New" w:hint="default"/>
+      </w:rPr>
+    </w:lvl>
+    <w:lvl w:ilvl="2" w:tplc="08090005" w:tentative="1">
+      <w:start w:val="1"/>
+      <w:numFmt w:val="bullet"/>
+      <w:lvlText w:val=""/>
+      <w:lvlJc w:val="left"/>
+      <w:pPr>
+        <w:ind w:left="2160" w:hanging="360"/>
+      </w:pPr>
+      <w:rPr>
+        <w:rFonts w:ascii="Wingdings" w:hAnsi="Wingdings" w:hint="default"/>
+      </w:rPr>
+    </w:lvl>
+    <w:lvl w:ilvl="3" w:tplc="08090001" w:tentative="1">
+      <w:start w:val="1"/>
+      <w:numFmt w:val="bullet"/>
+      <w:lvlText w:val=""/>
+      <w:lvlJc w:val="left"/>
+      <w:pPr>
+        <w:ind w:left="2880" w:hanging="360"/>
+      </w:pPr>
+      <w:rPr>
+        <w:rFonts w:ascii="Symbol" w:hAnsi="Symbol" w:hint="default"/>
+      </w:rPr>
+    </w:lvl>
+    <w:lvl w:ilvl="4" w:tplc="08090003" w:tentative="1">
+      <w:start w:val="1"/>
+      <w:numFmt w:val="bullet"/>
+      <w:lvlText w:val="o"/>
+      <w:lvlJc w:val="left"/>
+      <w:pPr>
+        <w:ind w:left="3600" w:hanging="360"/>
+      </w:pPr>
+      <w:rPr>
+        <w:rFonts w:ascii="Courier New" w:hAnsi="Courier New" w:cs="Courier New" w:hint="default"/>
+      </w:rPr>
+    </w:lvl>
+    <w:lvl w:ilvl="5" w:tplc="08090005" w:tentative="1">
+      <w:start w:val="1"/>
+      <w:numFmt w:val="bullet"/>
+      <w:lvlText w:val=""/>
+      <w:lvlJc w:val="left"/>
+      <w:pPr>
+        <w:ind w:left="4320" w:hanging="360"/>
+      </w:pPr>
+      <w:rPr>
+        <w:rFonts w:ascii="Wingdings" w:hAnsi="Wingdings" w:hint="default"/>
+      </w:rPr>
+    </w:lvl>
+    <w:lvl w:ilvl="6" w:tplc="08090001" w:tentative="1">
+      <w:start w:val="1"/>
+      <w:numFmt w:val="bullet"/>
+      <w:lvlText w:val=""/>
+      <w:lvlJc w:val="left"/>
+      <w:pPr>
+        <w:ind w:left="5040" w:hanging="360"/>
+      </w:pPr>
+      <w:rPr>
+        <w:rFonts w:ascii="Symbol" w:hAnsi="Symbol" w:hint="default"/>
+      </w:rPr>
+    </w:lvl>
+    <w:lvl w:ilvl="7" w:tplc="08090003" w:tentative="1">
+      <w:start w:val="1"/>
+      <w:numFmt w:val="bullet"/>
+      <w:lvlText w:val="o"/>
+      <w:lvlJc w:val="left"/>
+      <w:pPr>
+        <w:ind w:left="5760" w:hanging="360"/>
+      </w:pPr>
+      <w:rPr>
+        <w:rFonts w:ascii="Courier New" w:hAnsi="Courier New" w:cs="Courier New" w:hint="default"/>
+      </w:rPr>
+    </w:lvl>
+    <w:lvl w:ilvl="8" w:tplc="08090005" w:tentative="1">
+      <w:start w:val="1"/>
+      <w:numFmt w:val="bullet"/>
+      <w:lvlText w:val=""/>
+      <w:lvlJc w:val="left"/>
+      <w:pPr>
+        <w:ind w:left="6480" w:hanging="360"/>
+      </w:pPr>
+      <w:rPr>
+        <w:rFonts w:ascii="Wingdings" w:hAnsi="Wingdings" w:hint="default"/>
+      </w:rPr>
+    </w:lvl>
+  </w:abstractNum>
+  <w:abstractNum w:abstractNumId="3">
+    <w:nsid w:val="355F32E0"/>
+    <w:multiLevelType w:val="hybridMultilevel"/>
+    <w:tmpl w:val="0838A908"/>
+    <w:lvl w:ilvl="0" w:tplc="08090001">
+      <w:start w:val="1"/>
+      <w:numFmt w:val="bullet"/>
+      <w:lvlText w:val=""/>
+      <w:lvlJc w:val="left"/>
+      <w:pPr>
+        <w:ind w:left="720" w:hanging="360"/>
+      </w:pPr>
+      <w:rPr>
+        <w:rFonts w:ascii="Symbol" w:hAnsi="Symbol" w:hint="default"/>
+      </w:rPr>
+    </w:lvl>
+    <w:lvl w:ilvl="1" w:tplc="08090003" w:tentative="1">
+      <w:start w:val="1"/>
+      <w:numFmt w:val="bullet"/>
+      <w:lvlText w:val="o"/>
+      <w:lvlJc w:val="left"/>
+      <w:pPr>
+        <w:ind w:left="1440" w:hanging="360"/>
+      </w:pPr>
+      <w:rPr>
+        <w:rFonts w:ascii="Courier New" w:hAnsi="Courier New" w:cs="Courier New" w:hint="default"/>
+      </w:rPr>
+    </w:lvl>
+    <w:lvl w:ilvl="2" w:tplc="08090005" w:tentative="1">
+      <w:start w:val="1"/>
+      <w:numFmt w:val="bullet"/>
+      <w:lvlText w:val=""/>
+      <w:lvlJc w:val="left"/>
+      <w:pPr>
+        <w:ind w:left="2160" w:hanging="360"/>
+      </w:pPr>
+      <w:rPr>
+        <w:rFonts w:ascii="Wingdings" w:hAnsi="Wingdings" w:hint="default"/>
+      </w:rPr>
+    </w:lvl>
+    <w:lvl w:ilvl="3" w:tplc="08090001" w:tentative="1">
+      <w:start w:val="1"/>
+      <w:numFmt w:val="bullet"/>
+      <w:lvlText w:val=""/>
+      <w:lvlJc w:val="left"/>
+      <w:pPr>
+        <w:ind w:left="2880" w:hanging="360"/>
+      </w:pPr>
+      <w:rPr>
+        <w:rFonts w:ascii="Symbol" w:hAnsi="Symbol" w:hint="default"/>
+      </w:rPr>
+    </w:lvl>
+    <w:lvl w:ilvl="4" w:tplc="08090003" w:tentative="1">
+      <w:start w:val="1"/>
+      <w:numFmt w:val="bullet"/>
+      <w:lvlText w:val="o"/>
+      <w:lvlJc w:val="left"/>
+      <w:pPr>
+        <w:ind w:left="3600" w:hanging="360"/>
+      </w:pPr>
+      <w:rPr>
+        <w:rFonts w:ascii="Courier New" w:hAnsi="Courier New" w:cs="Courier New" w:hint="default"/>
+      </w:rPr>
+    </w:lvl>
+    <w:lvl w:ilvl="5" w:tplc="08090005" w:tentative="1">
+      <w:start w:val="1"/>
+      <w:numFmt w:val="bullet"/>
+      <w:lvlText w:val=""/>
+      <w:lvlJc w:val="left"/>
+      <w:pPr>
+        <w:ind w:left="4320" w:hanging="360"/>
+      </w:pPr>
+      <w:rPr>
+        <w:rFonts w:ascii="Wingdings" w:hAnsi="Wingdings" w:hint="default"/>
+      </w:rPr>
+    </w:lvl>
+    <w:lvl w:ilvl="6" w:tplc="08090001" w:tentative="1">
+      <w:start w:val="1"/>
+      <w:numFmt w:val="bullet"/>
+      <w:lvlText w:val=""/>
+      <w:lvlJc w:val="left"/>
+      <w:pPr>
+        <w:ind w:left="5040" w:hanging="360"/>
+      </w:pPr>
+      <w:rPr>
+        <w:rFonts w:ascii="Symbol" w:hAnsi="Symbol" w:hint="default"/>
+      </w:rPr>
+    </w:lvl>
+    <w:lvl w:ilvl="7" w:tplc="08090003" w:tentative="1">
+      <w:start w:val="1"/>
+      <w:numFmt w:val="bullet"/>
+      <w:lvlText w:val="o"/>
+      <w:lvlJc w:val="left"/>
+      <w:pPr>
+        <w:ind w:left="5760" w:hanging="360"/>
+      </w:pPr>
+      <w:rPr>
+        <w:rFonts w:ascii="Courier New" w:hAnsi="Courier New" w:cs="Courier New" w:hint="default"/>
+      </w:rPr>
+    </w:lvl>
+    <w:lvl w:ilvl="8" w:tplc="08090005" w:tentative="1">
+      <w:start w:val="1"/>
+      <w:numFmt w:val="bullet"/>
+      <w:lvlText w:val=""/>
+      <w:lvlJc w:val="left"/>
+      <w:pPr>
+        <w:ind w:left="6480" w:hanging="360"/>
+      </w:pPr>
+      <w:rPr>
+        <w:rFonts w:ascii="Wingdings" w:hAnsi="Wingdings" w:hint="default"/>
+      </w:rPr>
+    </w:lvl>
+  </w:abstractNum>
+  <w:abstractNum w:abstractNumId="4">
+    <w:nsid w:val="35681008"/>
+    <w:multiLevelType w:val="hybridMultilevel"/>
+    <w:tmpl w:val="5F327C42"/>
+    <w:lvl w:ilvl="0" w:tplc="08090001">
+      <w:start w:val="1"/>
+      <w:numFmt w:val="bullet"/>
+      <w:lvlText w:val=""/>
+      <w:lvlJc w:val="left"/>
+      <w:pPr>
+        <w:ind w:left="720" w:hanging="360"/>
+      </w:pPr>
+      <w:rPr>
+        <w:rFonts w:ascii="Symbol" w:hAnsi="Symbol" w:hint="default"/>
+      </w:rPr>
+    </w:lvl>
+    <w:lvl w:ilvl="1" w:tplc="08090003" w:tentative="1">
+      <w:start w:val="1"/>
+      <w:numFmt w:val="bullet"/>
+      <w:lvlText w:val="o"/>
+      <w:lvlJc w:val="left"/>
+      <w:pPr>
+        <w:ind w:left="1440" w:hanging="360"/>
+      </w:pPr>
+      <w:rPr>
+        <w:rFonts w:ascii="Courier New" w:hAnsi="Courier New" w:cs="Courier New" w:hint="default"/>
+      </w:rPr>
+    </w:lvl>
+    <w:lvl w:ilvl="2" w:tplc="08090005" w:tentative="1">
+      <w:start w:val="1"/>
+      <w:numFmt w:val="bullet"/>
+      <w:lvlText w:val=""/>
+      <w:lvlJc w:val="left"/>
+      <w:pPr>
+        <w:ind w:left="2160" w:hanging="360"/>
+      </w:pPr>
+      <w:rPr>
+        <w:rFonts w:ascii="Wingdings" w:hAnsi="Wingdings" w:hint="default"/>
+      </w:rPr>
+    </w:lvl>
+    <w:lvl w:ilvl="3" w:tplc="08090001" w:tentative="1">
+      <w:start w:val="1"/>
+      <w:numFmt w:val="bullet"/>
+      <w:lvlText w:val=""/>
+      <w:lvlJc w:val="left"/>
+      <w:pPr>
+        <w:ind w:left="2880" w:hanging="360"/>
+      </w:pPr>
+      <w:rPr>
+        <w:rFonts w:ascii="Symbol" w:hAnsi="Symbol" w:hint="default"/>
+      </w:rPr>
+    </w:lvl>
+    <w:lvl w:ilvl="4" w:tplc="08090003" w:tentative="1">
+      <w:start w:val="1"/>
+      <w:numFmt w:val="bullet"/>
+      <w:lvlText w:val="o"/>
+      <w:lvlJc w:val="left"/>
+      <w:pPr>
+        <w:ind w:left="3600" w:hanging="360"/>
+      </w:pPr>
+      <w:rPr>
+        <w:rFonts w:ascii="Courier New" w:hAnsi="Courier New" w:cs="Courier New" w:hint="default"/>
+      </w:rPr>
+    </w:lvl>
+    <w:lvl w:ilvl="5" w:tplc="08090005" w:tentative="1">
+      <w:start w:val="1"/>
+      <w:numFmt w:val="bullet"/>
+      <w:lvlText w:val=""/>
+      <w:lvlJc w:val="left"/>
+      <w:pPr>
+        <w:ind w:left="4320" w:hanging="360"/>
+      </w:pPr>
+      <w:rPr>
+        <w:rFonts w:ascii="Wingdings" w:hAnsi="Wingdings" w:hint="default"/>
+      </w:rPr>
+    </w:lvl>
+    <w:lvl w:ilvl="6" w:tplc="08090001" w:tentative="1">
+      <w:start w:val="1"/>
+      <w:numFmt w:val="bullet"/>
+      <w:lvlText w:val=""/>
+      <w:lvlJc w:val="left"/>
+      <w:pPr>
+        <w:ind w:left="5040" w:hanging="360"/>
+      </w:pPr>
+      <w:rPr>
+        <w:rFonts w:ascii="Symbol" w:hAnsi="Symbol" w:hint="default"/>
+      </w:rPr>
+    </w:lvl>
+    <w:lvl w:ilvl="7" w:tplc="08090003" w:tentative="1">
+      <w:start w:val="1"/>
+      <w:numFmt w:val="bullet"/>
+      <w:lvlText w:val="o"/>
+      <w:lvlJc w:val="left"/>
+      <w:pPr>
+        <w:ind w:left="5760" w:hanging="360"/>
+      </w:pPr>
+      <w:rPr>
+        <w:rFonts w:ascii="Courier New" w:hAnsi="Courier New" w:cs="Courier New" w:hint="default"/>
+      </w:rPr>
+    </w:lvl>
+    <w:lvl w:ilvl="8" w:tplc="08090005" w:tentative="1">
+      <w:start w:val="1"/>
+      <w:numFmt w:val="bullet"/>
+      <w:lvlText w:val=""/>
+      <w:lvlJc w:val="left"/>
+      <w:pPr>
+        <w:ind w:left="6480" w:hanging="360"/>
+      </w:pPr>
+      <w:rPr>
+        <w:rFonts w:ascii="Wingdings" w:hAnsi="Wingdings" w:hint="default"/>
+      </w:rPr>
+    </w:lvl>
+  </w:abstractNum>
+  <w:abstractNum w:abstractNumId="5">
+    <w:nsid w:val="3B253D4B"/>
+    <w:multiLevelType w:val="hybridMultilevel"/>
+    <w:tmpl w:val="48A66E04"/>
+    <w:lvl w:ilvl="0" w:tplc="08090001">
+      <w:start w:val="1"/>
+      <w:numFmt w:val="bullet"/>
+      <w:lvlText w:val=""/>
+      <w:lvlJc w:val="left"/>
+      <w:pPr>
+        <w:ind w:left="720" w:hanging="360"/>
+      </w:pPr>
+      <w:rPr>
+        <w:rFonts w:ascii="Symbol" w:hAnsi="Symbol" w:hint="default"/>
+      </w:rPr>
+    </w:lvl>
+    <w:lvl w:ilvl="1" w:tplc="08090003" w:tentative="1">
+      <w:start w:val="1"/>
+      <w:numFmt w:val="bullet"/>
+      <w:lvlText w:val="o"/>
+      <w:lvlJc w:val="left"/>
+      <w:pPr>
+        <w:ind w:left="1440" w:hanging="360"/>
+      </w:pPr>
+      <w:rPr>
+        <w:rFonts w:ascii="Courier New" w:hAnsi="Courier New" w:cs="Courier New" w:hint="default"/>
+      </w:rPr>
+    </w:lvl>
+    <w:lvl w:ilvl="2" w:tplc="08090005" w:tentative="1">
+      <w:start w:val="1"/>
+      <w:numFmt w:val="bullet"/>
+      <w:lvlText w:val=""/>
+      <w:lvlJc w:val="left"/>
+      <w:pPr>
+        <w:ind w:left="2160" w:hanging="360"/>
+      </w:pPr>
+      <w:rPr>
+        <w:rFonts w:ascii="Wingdings" w:hAnsi="Wingdings" w:hint="default"/>
+      </w:rPr>
+    </w:lvl>
+    <w:lvl w:ilvl="3" w:tplc="08090001" w:tentative="1">
+      <w:start w:val="1"/>
+      <w:numFmt w:val="bullet"/>
+      <w:lvlText w:val=""/>
+      <w:lvlJc w:val="left"/>
+      <w:pPr>
+        <w:ind w:left="2880" w:hanging="360"/>
+      </w:pPr>
+      <w:rPr>
+        <w:rFonts w:ascii="Symbol" w:hAnsi="Symbol" w:hint="default"/>
+      </w:rPr>
+    </w:lvl>
+    <w:lvl w:ilvl="4" w:tplc="08090003" w:tentative="1">
+      <w:start w:val="1"/>
+      <w:numFmt w:val="bullet"/>
+      <w:lvlText w:val="o"/>
+      <w:lvlJc w:val="left"/>
+      <w:pPr>
+        <w:ind w:left="3600" w:hanging="360"/>
+      </w:pPr>
+      <w:rPr>
+        <w:rFonts w:ascii="Courier New" w:hAnsi="Courier New" w:cs="Courier New" w:hint="default"/>
+      </w:rPr>
+    </w:lvl>
+    <w:lvl w:ilvl="5" w:tplc="08090005" w:tentative="1">
+      <w:start w:val="1"/>
+      <w:numFmt w:val="bullet"/>
+      <w:lvlText w:val=""/>
+      <w:lvlJc w:val="left"/>
+      <w:pPr>
+        <w:ind w:left="4320" w:hanging="360"/>
+      </w:pPr>
+      <w:rPr>
+        <w:rFonts w:ascii="Wingdings" w:hAnsi="Wingdings" w:hint="default"/>
+      </w:rPr>
+    </w:lvl>
+    <w:lvl w:ilvl="6" w:tplc="08090001" w:tentative="1">
+      <w:start w:val="1"/>
+      <w:numFmt w:val="bullet"/>
+      <w:lvlText w:val=""/>
+      <w:lvlJc w:val="left"/>
+      <w:pPr>
+        <w:ind w:left="5040" w:hanging="360"/>
+      </w:pPr>
+      <w:rPr>
+        <w:rFonts w:ascii="Symbol" w:hAnsi="Symbol" w:hint="default"/>
+      </w:rPr>
+    </w:lvl>
+    <w:lvl w:ilvl="7" w:tplc="08090003" w:tentative="1">
+      <w:start w:val="1"/>
+      <w:numFmt w:val="bullet"/>
+      <w:lvlText w:val="o"/>
+      <w:lvlJc w:val="left"/>
+      <w:pPr>
+        <w:ind w:left="5760" w:hanging="360"/>
+      </w:pPr>
+      <w:rPr>
+        <w:rFonts w:ascii="Courier New" w:hAnsi="Courier New" w:cs="Courier New" w:hint="default"/>
+      </w:rPr>
+    </w:lvl>
+    <w:lvl w:ilvl="8" w:tplc="08090005" w:tentative="1">
+      <w:start w:val="1"/>
+      <w:numFmt w:val="bullet"/>
+      <w:lvlText w:val=""/>
+      <w:lvlJc w:val="left"/>
+      <w:pPr>
+        <w:ind w:left="6480" w:hanging="360"/>
+      </w:pPr>
+      <w:rPr>
+        <w:rFonts w:ascii="Wingdings" w:hAnsi="Wingdings" w:hint="default"/>
+      </w:rPr>
+    </w:lvl>
+  </w:abstractNum>
+  <w:abstractNum w:abstractNumId="6">
+    <w:nsid w:val="41A76BC5"/>
+    <w:multiLevelType w:val="hybridMultilevel"/>
+    <w:tmpl w:val="A502D2A0"/>
+    <w:lvl w:ilvl="0" w:tplc="08090001">
+      <w:start w:val="1"/>
+      <w:numFmt w:val="bullet"/>
+      <w:lvlText w:val=""/>
+      <w:lvlJc w:val="left"/>
+      <w:pPr>
+        <w:ind w:left="405" w:hanging="360"/>
+      </w:pPr>
+      <w:rPr>
+        <w:rFonts w:ascii="Symbol" w:hAnsi="Symbol" w:hint="default"/>
+      </w:rPr>
+    </w:lvl>
+    <w:lvl w:ilvl="1" w:tplc="08090003" w:tentative="1">
+      <w:start w:val="1"/>
+      <w:numFmt w:val="bullet"/>
+      <w:lvlText w:val="o"/>
+      <w:lvlJc w:val="left"/>
+      <w:pPr>
+        <w:ind w:left="1440" w:hanging="360"/>
+      </w:pPr>
+      <w:rPr>
+        <w:rFonts w:ascii="Courier New" w:hAnsi="Courier New" w:cs="Courier New" w:hint="default"/>
+      </w:rPr>
+    </w:lvl>
+    <w:lvl w:ilvl="2" w:tplc="08090005" w:tentative="1">
+      <w:start w:val="1"/>
+      <w:numFmt w:val="bullet"/>
+      <w:lvlText w:val=""/>
+      <w:lvlJc w:val="left"/>
+      <w:pPr>
+        <w:ind w:left="2160" w:hanging="360"/>
+      </w:pPr>
+      <w:rPr>
+        <w:rFonts w:ascii="Wingdings" w:hAnsi="Wingdings" w:hint="default"/>
+      </w:rPr>
+    </w:lvl>
+    <w:lvl w:ilvl="3" w:tplc="08090001" w:tentative="1">
+      <w:start w:val="1"/>
+      <w:numFmt w:val="bullet"/>
+      <w:lvlText w:val=""/>
+      <w:lvlJc w:val="left"/>
+      <w:pPr>
+        <w:ind w:left="2880" w:hanging="360"/>
+      </w:pPr>
+      <w:rPr>
+        <w:rFonts w:ascii="Symbol" w:hAnsi="Symbol" w:hint="default"/>
+      </w:rPr>
+    </w:lvl>
+    <w:lvl w:ilvl="4" w:tplc="08090003" w:tentative="1">
+      <w:start w:val="1"/>
+      <w:numFmt w:val="bullet"/>
+      <w:lvlText w:val="o"/>
+      <w:lvlJc w:val="left"/>
+      <w:pPr>
+        <w:ind w:left="3600" w:hanging="360"/>
+      </w:pPr>
+      <w:rPr>
+        <w:rFonts w:ascii="Courier New" w:hAnsi="Courier New" w:cs="Courier New" w:hint="default"/>
+      </w:rPr>
+    </w:lvl>
+    <w:lvl w:ilvl="5" w:tplc="08090005" w:tentative="1">
+      <w:start w:val="1"/>
+      <w:numFmt w:val="bullet"/>
+      <w:lvlText w:val=""/>
+      <w:lvlJc w:val="left"/>
+      <w:pPr>
+        <w:ind w:left="4320" w:hanging="360"/>
+      </w:pPr>
+      <w:rPr>
+        <w:rFonts w:ascii="Wingdings" w:hAnsi="Wingdings" w:hint="default"/>
+      </w:rPr>
+    </w:lvl>
+    <w:lvl w:ilvl="6" w:tplc="08090001" w:tentative="1">
+      <w:start w:val="1"/>
+      <w:numFmt w:val="bullet"/>
+      <w:lvlText w:val=""/>
+      <w:lvlJc w:val="left"/>
+      <w:pPr>
+        <w:ind w:left="5040" w:hanging="360"/>
+      </w:pPr>
+      <w:rPr>
+        <w:rFonts w:ascii="Symbol" w:hAnsi="Symbol" w:hint="default"/>
+      </w:rPr>
+    </w:lvl>
+    <w:lvl w:ilvl="7" w:tplc="08090003" w:tentative="1">
+      <w:start w:val="1"/>
+      <w:numFmt w:val="bullet"/>
+      <w:lvlText w:val="o"/>
+      <w:lvlJc w:val="left"/>
+      <w:pPr>
+        <w:ind w:left="5760" w:hanging="360"/>
+      </w:pPr>
+      <w:rPr>
+        <w:rFonts w:ascii="Courier New" w:hAnsi="Courier New" w:cs="Courier New" w:hint="default"/>
+      </w:rPr>
+    </w:lvl>
+    <w:lvl w:ilvl="8" w:tplc="08090005" w:tentative="1">
+      <w:start w:val="1"/>
+      <w:numFmt w:val="bullet"/>
+      <w:lvlText w:val=""/>
+      <w:lvlJc w:val="left"/>
+      <w:pPr>
+        <w:ind w:left="6480" w:hanging="360"/>
+      </w:pPr>
+      <w:rPr>
+        <w:rFonts w:ascii="Wingdings" w:hAnsi="Wingdings" w:hint="default"/>
+      </w:rPr>
+    </w:lvl>
+  </w:abstractNum>
+  <w:abstractNum w:abstractNumId="7">
     <w:nsid w:val="452C5FBE"/>
     <w:multiLevelType w:val="hybridMultilevel"/>
-    <w:tmpl w:val="DD5C9C8C"/>
+    <w:tmpl w:val="1C460278"/>
     <w:lvl w:ilvl="0" w:tplc="8F1819AA">
       <w:start w:val="1"/>
       <w:numFmt w:val="bullet"/>
@@ -622,7 +4831,233 @@
       </w:rPr>
     </w:lvl>
   </w:abstractNum>
-  <w:abstractNum w:abstractNumId="1">
+  <w:abstractNum w:abstractNumId="8">
+    <w:nsid w:val="617D5404"/>
+    <w:multiLevelType w:val="hybridMultilevel"/>
+    <w:tmpl w:val="E88ABC18"/>
+    <w:lvl w:ilvl="0" w:tplc="08090001">
+      <w:start w:val="1"/>
+      <w:numFmt w:val="bullet"/>
+      <w:lvlText w:val=""/>
+      <w:lvlJc w:val="left"/>
+      <w:pPr>
+        <w:ind w:left="720" w:hanging="360"/>
+      </w:pPr>
+      <w:rPr>
+        <w:rFonts w:ascii="Symbol" w:hAnsi="Symbol" w:hint="default"/>
+      </w:rPr>
+    </w:lvl>
+    <w:lvl w:ilvl="1" w:tplc="08090003" w:tentative="1">
+      <w:start w:val="1"/>
+      <w:numFmt w:val="bullet"/>
+      <w:lvlText w:val="o"/>
+      <w:lvlJc w:val="left"/>
+      <w:pPr>
+        <w:ind w:left="1440" w:hanging="360"/>
+      </w:pPr>
+      <w:rPr>
+        <w:rFonts w:ascii="Courier New" w:hAnsi="Courier New" w:cs="Courier New" w:hint="default"/>
+      </w:rPr>
+    </w:lvl>
+    <w:lvl w:ilvl="2" w:tplc="08090005" w:tentative="1">
+      <w:start w:val="1"/>
+      <w:numFmt w:val="bullet"/>
+      <w:lvlText w:val=""/>
+      <w:lvlJc w:val="left"/>
+      <w:pPr>
+        <w:ind w:left="2160" w:hanging="360"/>
+      </w:pPr>
+      <w:rPr>
+        <w:rFonts w:ascii="Wingdings" w:hAnsi="Wingdings" w:hint="default"/>
+      </w:rPr>
+    </w:lvl>
+    <w:lvl w:ilvl="3" w:tplc="08090001" w:tentative="1">
+      <w:start w:val="1"/>
+      <w:numFmt w:val="bullet"/>
+      <w:lvlText w:val=""/>
+      <w:lvlJc w:val="left"/>
+      <w:pPr>
+        <w:ind w:left="2880" w:hanging="360"/>
+      </w:pPr>
+      <w:rPr>
+        <w:rFonts w:ascii="Symbol" w:hAnsi="Symbol" w:hint="default"/>
+      </w:rPr>
+    </w:lvl>
+    <w:lvl w:ilvl="4" w:tplc="08090003" w:tentative="1">
+      <w:start w:val="1"/>
+      <w:numFmt w:val="bullet"/>
+      <w:lvlText w:val="o"/>
+      <w:lvlJc w:val="left"/>
+      <w:pPr>
+        <w:ind w:left="3600" w:hanging="360"/>
+      </w:pPr>
+      <w:rPr>
+        <w:rFonts w:ascii="Courier New" w:hAnsi="Courier New" w:cs="Courier New" w:hint="default"/>
+      </w:rPr>
+    </w:lvl>
+    <w:lvl w:ilvl="5" w:tplc="08090005" w:tentative="1">
+      <w:start w:val="1"/>
+      <w:numFmt w:val="bullet"/>
+      <w:lvlText w:val=""/>
+      <w:lvlJc w:val="left"/>
+      <w:pPr>
+        <w:ind w:left="4320" w:hanging="360"/>
+      </w:pPr>
+      <w:rPr>
+        <w:rFonts w:ascii="Wingdings" w:hAnsi="Wingdings" w:hint="default"/>
+      </w:rPr>
+    </w:lvl>
+    <w:lvl w:ilvl="6" w:tplc="08090001" w:tentative="1">
+      <w:start w:val="1"/>
+      <w:numFmt w:val="bullet"/>
+      <w:lvlText w:val=""/>
+      <w:lvlJc w:val="left"/>
+      <w:pPr>
+        <w:ind w:left="5040" w:hanging="360"/>
+      </w:pPr>
+      <w:rPr>
+        <w:rFonts w:ascii="Symbol" w:hAnsi="Symbol" w:hint="default"/>
+      </w:rPr>
+    </w:lvl>
+    <w:lvl w:ilvl="7" w:tplc="08090003" w:tentative="1">
+      <w:start w:val="1"/>
+      <w:numFmt w:val="bullet"/>
+      <w:lvlText w:val="o"/>
+      <w:lvlJc w:val="left"/>
+      <w:pPr>
+        <w:ind w:left="5760" w:hanging="360"/>
+      </w:pPr>
+      <w:rPr>
+        <w:rFonts w:ascii="Courier New" w:hAnsi="Courier New" w:cs="Courier New" w:hint="default"/>
+      </w:rPr>
+    </w:lvl>
+    <w:lvl w:ilvl="8" w:tplc="08090005" w:tentative="1">
+      <w:start w:val="1"/>
+      <w:numFmt w:val="bullet"/>
+      <w:lvlText w:val=""/>
+      <w:lvlJc w:val="left"/>
+      <w:pPr>
+        <w:ind w:left="6480" w:hanging="360"/>
+      </w:pPr>
+      <w:rPr>
+        <w:rFonts w:ascii="Wingdings" w:hAnsi="Wingdings" w:hint="default"/>
+      </w:rPr>
+    </w:lvl>
+  </w:abstractNum>
+  <w:abstractNum w:abstractNumId="9">
+    <w:nsid w:val="75644E89"/>
+    <w:multiLevelType w:val="hybridMultilevel"/>
+    <w:tmpl w:val="3D64ABF2"/>
+    <w:lvl w:ilvl="0" w:tplc="08090001">
+      <w:start w:val="1"/>
+      <w:numFmt w:val="bullet"/>
+      <w:lvlText w:val=""/>
+      <w:lvlJc w:val="left"/>
+      <w:pPr>
+        <w:ind w:left="720" w:hanging="360"/>
+      </w:pPr>
+      <w:rPr>
+        <w:rFonts w:ascii="Symbol" w:hAnsi="Symbol" w:hint="default"/>
+      </w:rPr>
+    </w:lvl>
+    <w:lvl w:ilvl="1" w:tplc="08090003" w:tentative="1">
+      <w:start w:val="1"/>
+      <w:numFmt w:val="bullet"/>
+      <w:lvlText w:val="o"/>
+      <w:lvlJc w:val="left"/>
+      <w:pPr>
+        <w:ind w:left="1440" w:hanging="360"/>
+      </w:pPr>
+      <w:rPr>
+        <w:rFonts w:ascii="Courier New" w:hAnsi="Courier New" w:cs="Courier New" w:hint="default"/>
+      </w:rPr>
+    </w:lvl>
+    <w:lvl w:ilvl="2" w:tplc="08090005" w:tentative="1">
+      <w:start w:val="1"/>
+      <w:numFmt w:val="bullet"/>
+      <w:lvlText w:val=""/>
+      <w:lvlJc w:val="left"/>
+      <w:pPr>
+        <w:ind w:left="2160" w:hanging="360"/>
+      </w:pPr>
+      <w:rPr>
+        <w:rFonts w:ascii="Wingdings" w:hAnsi="Wingdings" w:hint="default"/>
+      </w:rPr>
+    </w:lvl>
+    <w:lvl w:ilvl="3" w:tplc="08090001" w:tentative="1">
+      <w:start w:val="1"/>
+      <w:numFmt w:val="bullet"/>
+      <w:lvlText w:val=""/>
+      <w:lvlJc w:val="left"/>
+      <w:pPr>
+        <w:ind w:left="2880" w:hanging="360"/>
+      </w:pPr>
+      <w:rPr>
+        <w:rFonts w:ascii="Symbol" w:hAnsi="Symbol" w:hint="default"/>
+      </w:rPr>
+    </w:lvl>
+    <w:lvl w:ilvl="4" w:tplc="08090003" w:tentative="1">
+      <w:start w:val="1"/>
+      <w:numFmt w:val="bullet"/>
+      <w:lvlText w:val="o"/>
+      <w:lvlJc w:val="left"/>
+      <w:pPr>
+        <w:ind w:left="3600" w:hanging="360"/>
+      </w:pPr>
+      <w:rPr>
+        <w:rFonts w:ascii="Courier New" w:hAnsi="Courier New" w:cs="Courier New" w:hint="default"/>
+      </w:rPr>
+    </w:lvl>
+    <w:lvl w:ilvl="5" w:tplc="08090005" w:tentative="1">
+      <w:start w:val="1"/>
+      <w:numFmt w:val="bullet"/>
+      <w:lvlText w:val=""/>
+      <w:lvlJc w:val="left"/>
+      <w:pPr>
+        <w:ind w:left="4320" w:hanging="360"/>
+      </w:pPr>
+      <w:rPr>
+        <w:rFonts w:ascii="Wingdings" w:hAnsi="Wingdings" w:hint="default"/>
+      </w:rPr>
+    </w:lvl>
+    <w:lvl w:ilvl="6" w:tplc="08090001" w:tentative="1">
+      <w:start w:val="1"/>
+      <w:numFmt w:val="bullet"/>
+      <w:lvlText w:val=""/>
+      <w:lvlJc w:val="left"/>
+      <w:pPr>
+        <w:ind w:left="5040" w:hanging="360"/>
+      </w:pPr>
+      <w:rPr>
+        <w:rFonts w:ascii="Symbol" w:hAnsi="Symbol" w:hint="default"/>
+      </w:rPr>
+    </w:lvl>
+    <w:lvl w:ilvl="7" w:tplc="08090003" w:tentative="1">
+      <w:start w:val="1"/>
+      <w:numFmt w:val="bullet"/>
+      <w:lvlText w:val="o"/>
+      <w:lvlJc w:val="left"/>
+      <w:pPr>
+        <w:ind w:left="5760" w:hanging="360"/>
+      </w:pPr>
+      <w:rPr>
+        <w:rFonts w:ascii="Courier New" w:hAnsi="Courier New" w:cs="Courier New" w:hint="default"/>
+      </w:rPr>
+    </w:lvl>
+    <w:lvl w:ilvl="8" w:tplc="08090005" w:tentative="1">
+      <w:start w:val="1"/>
+      <w:numFmt w:val="bullet"/>
+      <w:lvlText w:val=""/>
+      <w:lvlJc w:val="left"/>
+      <w:pPr>
+        <w:ind w:left="6480" w:hanging="360"/>
+      </w:pPr>
+      <w:rPr>
+        <w:rFonts w:ascii="Wingdings" w:hAnsi="Wingdings" w:hint="default"/>
+      </w:rPr>
+    </w:lvl>
+  </w:abstractNum>
+  <w:abstractNum w:abstractNumId="10">
     <w:nsid w:val="7CB34527"/>
     <w:multiLevelType w:val="hybridMultilevel"/>
     <w:tmpl w:val="0952C802"/>
@@ -711,11 +5146,154 @@
       </w:pPr>
     </w:lvl>
   </w:abstractNum>
+  <w:abstractNum w:abstractNumId="11">
+    <w:nsid w:val="7D49384D"/>
+    <w:multiLevelType w:val="hybridMultilevel"/>
+    <w:tmpl w:val="3A2AB11E"/>
+    <w:lvl w:ilvl="0" w:tplc="08090001">
+      <w:start w:val="1"/>
+      <w:numFmt w:val="bullet"/>
+      <w:lvlText w:val=""/>
+      <w:lvlJc w:val="left"/>
+      <w:pPr>
+        <w:ind w:left="720" w:hanging="360"/>
+      </w:pPr>
+      <w:rPr>
+        <w:rFonts w:ascii="Symbol" w:hAnsi="Symbol" w:hint="default"/>
+      </w:rPr>
+    </w:lvl>
+    <w:lvl w:ilvl="1" w:tplc="08090003" w:tentative="1">
+      <w:start w:val="1"/>
+      <w:numFmt w:val="bullet"/>
+      <w:lvlText w:val="o"/>
+      <w:lvlJc w:val="left"/>
+      <w:pPr>
+        <w:ind w:left="1440" w:hanging="360"/>
+      </w:pPr>
+      <w:rPr>
+        <w:rFonts w:ascii="Courier New" w:hAnsi="Courier New" w:cs="Courier New" w:hint="default"/>
+      </w:rPr>
+    </w:lvl>
+    <w:lvl w:ilvl="2" w:tplc="08090005" w:tentative="1">
+      <w:start w:val="1"/>
+      <w:numFmt w:val="bullet"/>
+      <w:lvlText w:val=""/>
+      <w:lvlJc w:val="left"/>
+      <w:pPr>
+        <w:ind w:left="2160" w:hanging="360"/>
+      </w:pPr>
+      <w:rPr>
+        <w:rFonts w:ascii="Wingdings" w:hAnsi="Wingdings" w:hint="default"/>
+      </w:rPr>
+    </w:lvl>
+    <w:lvl w:ilvl="3" w:tplc="08090001" w:tentative="1">
+      <w:start w:val="1"/>
+      <w:numFmt w:val="bullet"/>
+      <w:lvlText w:val=""/>
+      <w:lvlJc w:val="left"/>
+      <w:pPr>
+        <w:ind w:left="2880" w:hanging="360"/>
+      </w:pPr>
+      <w:rPr>
+        <w:rFonts w:ascii="Symbol" w:hAnsi="Symbol" w:hint="default"/>
+      </w:rPr>
+    </w:lvl>
+    <w:lvl w:ilvl="4" w:tplc="08090003" w:tentative="1">
+      <w:start w:val="1"/>
+      <w:numFmt w:val="bullet"/>
+      <w:lvlText w:val="o"/>
+      <w:lvlJc w:val="left"/>
+      <w:pPr>
+        <w:ind w:left="3600" w:hanging="360"/>
+      </w:pPr>
+      <w:rPr>
+        <w:rFonts w:ascii="Courier New" w:hAnsi="Courier New" w:cs="Courier New" w:hint="default"/>
+      </w:rPr>
+    </w:lvl>
+    <w:lvl w:ilvl="5" w:tplc="08090005" w:tentative="1">
+      <w:start w:val="1"/>
+      <w:numFmt w:val="bullet"/>
+      <w:lvlText w:val=""/>
+      <w:lvlJc w:val="left"/>
+      <w:pPr>
+        <w:ind w:left="4320" w:hanging="360"/>
+      </w:pPr>
+      <w:rPr>
+        <w:rFonts w:ascii="Wingdings" w:hAnsi="Wingdings" w:hint="default"/>
+      </w:rPr>
+    </w:lvl>
+    <w:lvl w:ilvl="6" w:tplc="08090001" w:tentative="1">
+      <w:start w:val="1"/>
+      <w:numFmt w:val="bullet"/>
+      <w:lvlText w:val=""/>
+      <w:lvlJc w:val="left"/>
+      <w:pPr>
+        <w:ind w:left="5040" w:hanging="360"/>
+      </w:pPr>
+      <w:rPr>
+        <w:rFonts w:ascii="Symbol" w:hAnsi="Symbol" w:hint="default"/>
+      </w:rPr>
+    </w:lvl>
+    <w:lvl w:ilvl="7" w:tplc="08090003" w:tentative="1">
+      <w:start w:val="1"/>
+      <w:numFmt w:val="bullet"/>
+      <w:lvlText w:val="o"/>
+      <w:lvlJc w:val="left"/>
+      <w:pPr>
+        <w:ind w:left="5760" w:hanging="360"/>
+      </w:pPr>
+      <w:rPr>
+        <w:rFonts w:ascii="Courier New" w:hAnsi="Courier New" w:cs="Courier New" w:hint="default"/>
+      </w:rPr>
+    </w:lvl>
+    <w:lvl w:ilvl="8" w:tplc="08090005" w:tentative="1">
+      <w:start w:val="1"/>
+      <w:numFmt w:val="bullet"/>
+      <w:lvlText w:val=""/>
+      <w:lvlJc w:val="left"/>
+      <w:pPr>
+        <w:ind w:left="6480" w:hanging="360"/>
+      </w:pPr>
+      <w:rPr>
+        <w:rFonts w:ascii="Wingdings" w:hAnsi="Wingdings" w:hint="default"/>
+      </w:rPr>
+    </w:lvl>
+  </w:abstractNum>
   <w:num w:numId="1">
+    <w:abstractNumId w:val="10"/>
+  </w:num>
+  <w:num w:numId="2">
+    <w:abstractNumId w:val="7"/>
+  </w:num>
+  <w:num w:numId="3">
+    <w:abstractNumId w:val="2"/>
+  </w:num>
+  <w:num w:numId="4">
+    <w:abstractNumId w:val="9"/>
+  </w:num>
+  <w:num w:numId="5">
+    <w:abstractNumId w:val="6"/>
+  </w:num>
+  <w:num w:numId="6">
+    <w:abstractNumId w:val="8"/>
+  </w:num>
+  <w:num w:numId="7">
+    <w:abstractNumId w:val="3"/>
+  </w:num>
+  <w:num w:numId="8">
+    <w:abstractNumId w:val="11"/>
+  </w:num>
+  <w:num w:numId="9">
+    <w:abstractNumId w:val="0"/>
+  </w:num>
+  <w:num w:numId="10">
     <w:abstractNumId w:val="1"/>
   </w:num>
-  <w:num w:numId="2">
-    <w:abstractNumId w:val="0"/>
+  <w:num w:numId="11">
+    <w:abstractNumId w:val="4"/>
+  </w:num>
+  <w:num w:numId="12">
+    <w:abstractNumId w:val="5"/>
   </w:num>
 </w:numbering>
 </file>
@@ -1030,6 +5608,26 @@
       <w:color w:val="4F81BD" w:themeColor="accent1"/>
     </w:rPr>
   </w:style>
+  <w:style w:type="paragraph" w:styleId="NoSpacing">
+    <w:name w:val="No Spacing"/>
+    <w:uiPriority w:val="1"/>
+    <w:qFormat/>
+    <w:rsid w:val="00D31176"/>
+    <w:pPr>
+      <w:spacing w:after="0" w:line="240" w:lineRule="auto"/>
+    </w:pPr>
+  </w:style>
+  <w:style w:type="character" w:styleId="Hyperlink">
+    <w:name w:val="Hyperlink"/>
+    <w:basedOn w:val="DefaultParagraphFont"/>
+    <w:uiPriority w:val="99"/>
+    <w:unhideWhenUsed/>
+    <w:rsid w:val="00F67121"/>
+    <w:rPr>
+      <w:color w:val="0000FF" w:themeColor="hyperlink"/>
+      <w:u w:val="single"/>
+    </w:rPr>
+  </w:style>
 </w:styles>
 </file>
 
@@ -1343,6 +5941,26 @@
       <w:color w:val="4F81BD" w:themeColor="accent1"/>
     </w:rPr>
   </w:style>
+  <w:style w:type="paragraph" w:styleId="NoSpacing">
+    <w:name w:val="No Spacing"/>
+    <w:uiPriority w:val="1"/>
+    <w:qFormat/>
+    <w:rsid w:val="00D31176"/>
+    <w:pPr>
+      <w:spacing w:after="0" w:line="240" w:lineRule="auto"/>
+    </w:pPr>
+  </w:style>
+  <w:style w:type="character" w:styleId="Hyperlink">
+    <w:name w:val="Hyperlink"/>
+    <w:basedOn w:val="DefaultParagraphFont"/>
+    <w:uiPriority w:val="99"/>
+    <w:unhideWhenUsed/>
+    <w:rsid w:val="00F67121"/>
+    <w:rPr>
+      <w:color w:val="0000FF" w:themeColor="hyperlink"/>
+      <w:u w:val="single"/>
+    </w:rPr>
+  </w:style>
 </w:styles>
 </file>
 

</xml_diff>

<commit_message>
Ch6 Styling HTML5 using css
</commit_message>
<xml_diff>
--- a/HTML5 Javascript CSS3.docx
+++ b/HTML5 Javascript CSS3.docx
@@ -3907,8 +3907,1557 @@
       </w:r>
     </w:p>
     <w:p>
+      <w:pPr>
+        <w:pStyle w:val="Heading1"/>
+      </w:pPr>
+      <w:r>
+        <w:lastRenderedPageBreak/>
+        <w:t>6.  Styling HTML5 Using CSS3</w:t>
+      </w:r>
+    </w:p>
+    <w:p>
+      <w:pPr>
+        <w:pStyle w:val="Heading2"/>
+      </w:pPr>
+      <w:r>
+        <w:t>Fonts and Measurements</w:t>
+      </w:r>
+    </w:p>
+    <w:p>
+      <w:pPr>
+        <w:pStyle w:val="Heading3"/>
+      </w:pPr>
+      <w:r>
+        <w:t>@font-face</w:t>
+      </w:r>
+    </w:p>
+    <w:p>
+      <w:r>
+        <w:t xml:space="preserve">Used to </w:t>
+      </w:r>
+      <w:proofErr w:type="spellStart"/>
+      <w:r>
+        <w:t>specifiy</w:t>
+      </w:r>
+      <w:proofErr w:type="spellEnd"/>
+      <w:r>
+        <w:t xml:space="preserve"> a font to download and give it a name:</w:t>
+      </w:r>
+    </w:p>
+    <w:p>
+      <w:pPr>
+        <w:pStyle w:val="NoSpacing"/>
+        <w:rPr>
+          <w:b/>
+        </w:rPr>
+      </w:pPr>
+      <w:r>
+        <w:rPr>
+          <w:b/>
+        </w:rPr>
+        <w:t>@font-</w:t>
+      </w:r>
+      <w:proofErr w:type="gramStart"/>
+      <w:r>
+        <w:rPr>
+          <w:b/>
+        </w:rPr>
+        <w:t>face{</w:t>
+      </w:r>
+      <w:proofErr w:type="gramEnd"/>
+    </w:p>
+    <w:p>
+      <w:pPr>
+        <w:pStyle w:val="NoSpacing"/>
+        <w:rPr>
+          <w:b/>
+        </w:rPr>
+      </w:pPr>
+      <w:r>
+        <w:rPr>
+          <w:b/>
+        </w:rPr>
+        <w:tab/>
+      </w:r>
+      <w:proofErr w:type="gramStart"/>
+      <w:r>
+        <w:rPr>
+          <w:b/>
+        </w:rPr>
+        <w:t>font-family</w:t>
+      </w:r>
+      <w:proofErr w:type="gramEnd"/>
+      <w:r>
+        <w:rPr>
+          <w:b/>
+        </w:rPr>
+        <w:t>: ‘</w:t>
+      </w:r>
+      <w:proofErr w:type="spellStart"/>
+      <w:r>
+        <w:rPr>
+          <w:b/>
+        </w:rPr>
+        <w:t>myFont</w:t>
+      </w:r>
+      <w:proofErr w:type="spellEnd"/>
+      <w:r>
+        <w:rPr>
+          <w:b/>
+        </w:rPr>
+        <w:t>’;</w:t>
+      </w:r>
+    </w:p>
+    <w:p>
+      <w:pPr>
+        <w:pStyle w:val="NoSpacing"/>
+        <w:rPr>
+          <w:b/>
+        </w:rPr>
+      </w:pPr>
+      <w:r>
+        <w:rPr>
+          <w:b/>
+        </w:rPr>
+        <w:tab/>
+      </w:r>
+      <w:proofErr w:type="spellStart"/>
+      <w:proofErr w:type="gramStart"/>
+      <w:r>
+        <w:rPr>
+          <w:b/>
+        </w:rPr>
+        <w:t>src</w:t>
+      </w:r>
+      <w:proofErr w:type="spellEnd"/>
+      <w:proofErr w:type="gramEnd"/>
+      <w:r>
+        <w:rPr>
+          <w:b/>
+        </w:rPr>
+        <w:t xml:space="preserve">: </w:t>
+      </w:r>
+      <w:proofErr w:type="spellStart"/>
+      <w:r>
+        <w:rPr>
+          <w:b/>
+        </w:rPr>
+        <w:t>url</w:t>
+      </w:r>
+      <w:proofErr w:type="spellEnd"/>
+      <w:r>
+        <w:rPr>
+          <w:b/>
+        </w:rPr>
+        <w:t>(‘myFont.ttf’) format(‘</w:t>
+      </w:r>
+      <w:proofErr w:type="spellStart"/>
+      <w:r>
+        <w:rPr>
+          <w:b/>
+        </w:rPr>
+        <w:t>truetype</w:t>
+      </w:r>
+      <w:proofErr w:type="spellEnd"/>
+      <w:r>
+        <w:rPr>
+          <w:b/>
+        </w:rPr>
+        <w:t>’);</w:t>
+      </w:r>
+    </w:p>
+    <w:p>
+      <w:pPr>
+        <w:pStyle w:val="NoSpacing"/>
+        <w:rPr>
+          <w:b/>
+        </w:rPr>
+      </w:pPr>
+      <w:r>
+        <w:rPr>
+          <w:b/>
+        </w:rPr>
+        <w:t>}</w:t>
+      </w:r>
+    </w:p>
+    <w:p>
+      <w:pPr>
+        <w:pStyle w:val="NoSpacing"/>
+        <w:rPr>
+          <w:b/>
+        </w:rPr>
+      </w:pPr>
+      <w:proofErr w:type="gramStart"/>
+      <w:r>
+        <w:rPr>
+          <w:b/>
+        </w:rPr>
+        <w:t>body{</w:t>
+      </w:r>
+      <w:proofErr w:type="gramEnd"/>
+    </w:p>
+    <w:p>
+      <w:pPr>
+        <w:pStyle w:val="NoSpacing"/>
+        <w:rPr>
+          <w:b/>
+        </w:rPr>
+      </w:pPr>
+      <w:r>
+        <w:rPr>
+          <w:b/>
+        </w:rPr>
+        <w:tab/>
+      </w:r>
+      <w:proofErr w:type="gramStart"/>
+      <w:r>
+        <w:rPr>
+          <w:b/>
+        </w:rPr>
+        <w:t>font-family</w:t>
+      </w:r>
+      <w:proofErr w:type="gramEnd"/>
+      <w:r>
+        <w:rPr>
+          <w:b/>
+        </w:rPr>
+        <w:t xml:space="preserve">: </w:t>
+      </w:r>
+      <w:proofErr w:type="spellStart"/>
+      <w:r>
+        <w:rPr>
+          <w:b/>
+        </w:rPr>
+        <w:t>myFont</w:t>
+      </w:r>
+      <w:proofErr w:type="spellEnd"/>
+      <w:r>
+        <w:rPr>
+          <w:b/>
+        </w:rPr>
+        <w:t>, Arial;</w:t>
+      </w:r>
+    </w:p>
+    <w:p>
+      <w:pPr>
+        <w:pStyle w:val="NoSpacing"/>
+        <w:rPr>
+          <w:b/>
+        </w:rPr>
+      </w:pPr>
+      <w:r>
+        <w:rPr>
+          <w:b/>
+        </w:rPr>
+        <w:t>}</w:t>
+      </w:r>
+    </w:p>
+    <w:p>
+      <w:pPr>
+        <w:pStyle w:val="NoSpacing"/>
+      </w:pPr>
+    </w:p>
+    <w:p>
+      <w:pPr>
+        <w:pStyle w:val="Heading3"/>
+      </w:pPr>
+      <w:r>
+        <w:t>Measurements</w:t>
+      </w:r>
+    </w:p>
+    <w:p>
+      <w:pPr>
+        <w:pStyle w:val="NoSpacing"/>
+      </w:pPr>
+    </w:p>
+    <w:p>
+      <w:pPr>
+        <w:pStyle w:val="NoSpacing"/>
+      </w:pPr>
+      <w:r>
+        <w:t>There are 6 units of absolute measurement:</w:t>
+      </w:r>
+    </w:p>
+    <w:p>
+      <w:pPr>
+        <w:pStyle w:val="NoSpacing"/>
+        <w:numPr>
+          <w:ilvl w:val="0"/>
+          <w:numId w:val="13"/>
+        </w:numPr>
+      </w:pPr>
+      <w:r>
+        <w:t>centimetres</w:t>
+      </w:r>
+    </w:p>
+    <w:p>
+      <w:pPr>
+        <w:pStyle w:val="NoSpacing"/>
+        <w:numPr>
+          <w:ilvl w:val="0"/>
+          <w:numId w:val="13"/>
+        </w:numPr>
+      </w:pPr>
+      <w:r>
+        <w:t>millimetres</w:t>
+      </w:r>
+    </w:p>
+    <w:p>
+      <w:pPr>
+        <w:pStyle w:val="NoSpacing"/>
+        <w:numPr>
+          <w:ilvl w:val="0"/>
+          <w:numId w:val="13"/>
+        </w:numPr>
+      </w:pPr>
+      <w:r>
+        <w:t>inches</w:t>
+      </w:r>
+    </w:p>
+    <w:p>
+      <w:pPr>
+        <w:pStyle w:val="NoSpacing"/>
+        <w:numPr>
+          <w:ilvl w:val="0"/>
+          <w:numId w:val="13"/>
+        </w:numPr>
+      </w:pPr>
+      <w:r>
+        <w:t>picas</w:t>
+      </w:r>
+    </w:p>
+    <w:p>
+      <w:pPr>
+        <w:pStyle w:val="NoSpacing"/>
+        <w:numPr>
+          <w:ilvl w:val="0"/>
+          <w:numId w:val="13"/>
+        </w:numPr>
+      </w:pPr>
+      <w:r>
+        <w:t>points</w:t>
+      </w:r>
+    </w:p>
+    <w:p>
+      <w:pPr>
+        <w:pStyle w:val="NoSpacing"/>
+        <w:numPr>
+          <w:ilvl w:val="0"/>
+          <w:numId w:val="13"/>
+        </w:numPr>
+      </w:pPr>
+      <w:r>
+        <w:t>pixels</w:t>
+      </w:r>
+    </w:p>
+    <w:p>
+      <w:pPr>
+        <w:pStyle w:val="NoSpacing"/>
+      </w:pPr>
+    </w:p>
+    <w:p>
+      <w:pPr>
+        <w:pStyle w:val="NoSpacing"/>
+      </w:pPr>
+      <w:r>
+        <w:t>7 units of relative measurements:</w:t>
+      </w:r>
+    </w:p>
+    <w:p>
+      <w:pPr>
+        <w:pStyle w:val="NoSpacing"/>
+        <w:numPr>
+          <w:ilvl w:val="0"/>
+          <w:numId w:val="14"/>
+        </w:numPr>
+      </w:pPr>
+      <w:proofErr w:type="spellStart"/>
+      <w:r>
+        <w:t>em</w:t>
+      </w:r>
+      <w:proofErr w:type="spellEnd"/>
+      <w:r>
+        <w:t xml:space="preserve"> – current font size of the element</w:t>
+      </w:r>
+    </w:p>
+    <w:p>
+      <w:pPr>
+        <w:pStyle w:val="NoSpacing"/>
+        <w:numPr>
+          <w:ilvl w:val="0"/>
+          <w:numId w:val="14"/>
+        </w:numPr>
+      </w:pPr>
+      <w:r>
+        <w:t>ex – height of fonts lowercase x-height</w:t>
+      </w:r>
+    </w:p>
+    <w:p>
+      <w:pPr>
+        <w:pStyle w:val="NoSpacing"/>
+        <w:numPr>
+          <w:ilvl w:val="0"/>
+          <w:numId w:val="14"/>
+        </w:numPr>
+      </w:pPr>
+      <w:proofErr w:type="spellStart"/>
+      <w:r>
+        <w:t>ch</w:t>
+      </w:r>
+      <w:proofErr w:type="spellEnd"/>
+      <w:r>
+        <w:t xml:space="preserve"> </w:t>
+      </w:r>
+      <w:r>
+        <w:t>–</w:t>
+      </w:r>
+      <w:r>
+        <w:t xml:space="preserve"> </w:t>
+      </w:r>
+      <w:r>
+        <w:t>width of the fonts 0 character</w:t>
+      </w:r>
+    </w:p>
+    <w:p>
+      <w:pPr>
+        <w:pStyle w:val="NoSpacing"/>
+        <w:numPr>
+          <w:ilvl w:val="0"/>
+          <w:numId w:val="14"/>
+        </w:numPr>
+      </w:pPr>
+      <w:r>
+        <w:t>rem</w:t>
+      </w:r>
+      <w:r>
+        <w:t xml:space="preserve"> – size of the font defined on the html element</w:t>
+      </w:r>
+    </w:p>
+    <w:p>
+      <w:pPr>
+        <w:pStyle w:val="NoSpacing"/>
+        <w:ind w:left="360"/>
+      </w:pPr>
+    </w:p>
+    <w:p>
+      <w:pPr>
+        <w:pStyle w:val="NoSpacing"/>
+        <w:ind w:left="360"/>
+      </w:pPr>
+      <w:r>
+        <w:t>Viewport relative (relative to size of browser window object)</w:t>
+      </w:r>
+    </w:p>
+    <w:p>
+      <w:pPr>
+        <w:pStyle w:val="NoSpacing"/>
+        <w:numPr>
+          <w:ilvl w:val="0"/>
+          <w:numId w:val="15"/>
+        </w:numPr>
+      </w:pPr>
+      <w:proofErr w:type="spellStart"/>
+      <w:r>
+        <w:t>vw</w:t>
+      </w:r>
+      <w:proofErr w:type="spellEnd"/>
+      <w:r>
+        <w:t xml:space="preserve">  - 1% of the width of the viewport</w:t>
+      </w:r>
+    </w:p>
+    <w:p>
+      <w:pPr>
+        <w:pStyle w:val="NoSpacing"/>
+        <w:numPr>
+          <w:ilvl w:val="0"/>
+          <w:numId w:val="15"/>
+        </w:numPr>
+      </w:pPr>
+      <w:proofErr w:type="spellStart"/>
+      <w:r>
+        <w:t>vh</w:t>
+      </w:r>
+      <w:proofErr w:type="spellEnd"/>
+      <w:r>
+        <w:t>: 1% of the height of the viewport</w:t>
+      </w:r>
+    </w:p>
+    <w:p>
+      <w:pPr>
+        <w:pStyle w:val="NoSpacing"/>
+        <w:numPr>
+          <w:ilvl w:val="0"/>
+          <w:numId w:val="15"/>
+        </w:numPr>
+      </w:pPr>
+      <w:proofErr w:type="spellStart"/>
+      <w:r>
+        <w:t>vmin</w:t>
+      </w:r>
+      <w:proofErr w:type="spellEnd"/>
+      <w:r>
+        <w:t xml:space="preserve"> – the smaller of </w:t>
+      </w:r>
+      <w:proofErr w:type="spellStart"/>
+      <w:r>
+        <w:t>vh</w:t>
+      </w:r>
+      <w:proofErr w:type="spellEnd"/>
+      <w:r>
+        <w:t xml:space="preserve"> and </w:t>
+      </w:r>
+      <w:proofErr w:type="spellStart"/>
+      <w:r>
+        <w:t>vw</w:t>
+      </w:r>
+      <w:proofErr w:type="spellEnd"/>
+    </w:p>
+    <w:p>
+      <w:pPr>
+        <w:pStyle w:val="NoSpacing"/>
+      </w:pPr>
+    </w:p>
+    <w:p>
+      <w:pPr>
+        <w:pStyle w:val="Heading3"/>
+      </w:pPr>
+      <w:r>
+        <w:t>Implementing Text Effects</w:t>
+      </w:r>
+    </w:p>
+    <w:p>
+      <w:pPr>
+        <w:pStyle w:val="NoSpacing"/>
+      </w:pPr>
+    </w:p>
+    <w:p>
+      <w:pPr>
+        <w:pStyle w:val="NoSpacing"/>
+      </w:pPr>
+      <w:r>
+        <w:t>Paragraph indentation – text-indent: 3rem;</w:t>
+      </w:r>
+    </w:p>
+    <w:p>
+      <w:pPr>
+        <w:pStyle w:val="NoSpacing"/>
+      </w:pPr>
+      <w:r>
+        <w:t>Line wrapping –hyphens: manual</w:t>
+      </w:r>
+      <w:proofErr w:type="gramStart"/>
+      <w:r>
+        <w:t>;  word</w:t>
+      </w:r>
+      <w:proofErr w:type="gramEnd"/>
+      <w:r>
+        <w:t>-wrap: break-word;</w:t>
+      </w:r>
+    </w:p>
+    <w:p>
+      <w:pPr>
+        <w:pStyle w:val="NoSpacing"/>
+      </w:pPr>
+      <w:r>
+        <w:t>Text spacing: word-spacing: 2rem;</w:t>
+      </w:r>
+    </w:p>
+    <w:p>
+      <w:pPr>
+        <w:pStyle w:val="NoSpacing"/>
+      </w:pPr>
+      <w:r>
+        <w:t xml:space="preserve">Shadow effects – text-shadow: 2px </w:t>
+      </w:r>
+      <w:proofErr w:type="spellStart"/>
+      <w:r>
+        <w:t>2px</w:t>
+      </w:r>
+      <w:proofErr w:type="spellEnd"/>
+      <w:r>
+        <w:t xml:space="preserve"> 0 red;</w:t>
+      </w:r>
+    </w:p>
+    <w:p>
+      <w:pPr>
+        <w:pStyle w:val="NoSpacing"/>
+      </w:pPr>
+      <w:r>
+        <w:tab/>
+      </w:r>
+      <w:r>
+        <w:tab/>
+        <w:t>(</w:t>
+      </w:r>
+      <w:proofErr w:type="gramStart"/>
+      <w:r>
+        <w:t>x-offset</w:t>
+      </w:r>
+      <w:proofErr w:type="gramEnd"/>
+      <w:r>
+        <w:t xml:space="preserve">, y-offset, blur, </w:t>
+      </w:r>
+      <w:proofErr w:type="spellStart"/>
+      <w:r>
+        <w:t>color</w:t>
+      </w:r>
+      <w:proofErr w:type="spellEnd"/>
+      <w:r>
+        <w:t>)</w:t>
+      </w:r>
+    </w:p>
+    <w:p>
+      <w:pPr>
+        <w:pStyle w:val="NoSpacing"/>
+      </w:pPr>
+    </w:p>
+    <w:p>
+      <w:r>
+        <w:br w:type="page"/>
+      </w:r>
+    </w:p>
+    <w:p>
+      <w:pPr>
+        <w:pStyle w:val="Heading2"/>
+      </w:pPr>
+      <w:r>
+        <w:lastRenderedPageBreak/>
+        <w:t>Styling Block Elements</w:t>
+      </w:r>
+    </w:p>
+    <w:p>
+      <w:pPr>
+        <w:pStyle w:val="NoSpacing"/>
+      </w:pPr>
+    </w:p>
+    <w:p>
+      <w:pPr>
+        <w:pStyle w:val="NoSpacing"/>
+      </w:pPr>
+      <w:r>
+        <w:t>New box level support for:</w:t>
+      </w:r>
+    </w:p>
+    <w:p>
+      <w:pPr>
+        <w:pStyle w:val="NoSpacing"/>
+      </w:pPr>
+    </w:p>
+    <w:p>
+      <w:pPr>
+        <w:pStyle w:val="Heading3"/>
+      </w:pPr>
+      <w:r>
+        <w:t>Outlines</w:t>
+      </w:r>
+    </w:p>
+    <w:p>
+      <w:pPr>
+        <w:pStyle w:val="NoSpacing"/>
+      </w:pPr>
+      <w:proofErr w:type="gramStart"/>
+      <w:r>
+        <w:t>Defines an outline box in addition to the four concentric boxes that make up the box model.</w:t>
+      </w:r>
+      <w:proofErr w:type="gramEnd"/>
+      <w:r>
+        <w:t xml:space="preserve">  Outline does not add to the total width or height, drawn above the margin box.  </w:t>
+      </w:r>
+      <w:proofErr w:type="gramStart"/>
+      <w:r>
+        <w:t>Can overlap on a page.</w:t>
+      </w:r>
+      <w:proofErr w:type="gramEnd"/>
+    </w:p>
+    <w:p>
+      <w:pPr>
+        <w:pStyle w:val="NoSpacing"/>
+        <w:numPr>
+          <w:ilvl w:val="0"/>
+          <w:numId w:val="16"/>
+        </w:numPr>
+      </w:pPr>
+      <w:r>
+        <w:t>outline-width</w:t>
+      </w:r>
+    </w:p>
+    <w:p>
+      <w:pPr>
+        <w:pStyle w:val="NoSpacing"/>
+        <w:numPr>
+          <w:ilvl w:val="0"/>
+          <w:numId w:val="16"/>
+        </w:numPr>
+      </w:pPr>
+      <w:r>
+        <w:t>outline-style</w:t>
+      </w:r>
+    </w:p>
+    <w:p>
+      <w:pPr>
+        <w:pStyle w:val="NoSpacing"/>
+        <w:numPr>
+          <w:ilvl w:val="0"/>
+          <w:numId w:val="16"/>
+        </w:numPr>
+      </w:pPr>
+      <w:r>
+        <w:t>outline-</w:t>
+      </w:r>
+      <w:proofErr w:type="spellStart"/>
+      <w:r>
+        <w:t>color</w:t>
+      </w:r>
+      <w:proofErr w:type="spellEnd"/>
+    </w:p>
+    <w:p>
+      <w:pPr>
+        <w:pStyle w:val="NoSpacing"/>
+        <w:numPr>
+          <w:ilvl w:val="0"/>
+          <w:numId w:val="16"/>
+        </w:numPr>
+      </w:pPr>
+      <w:r>
+        <w:t>outline-offset</w:t>
+      </w:r>
+    </w:p>
+    <w:p>
+      <w:pPr>
+        <w:pStyle w:val="NoSpacing"/>
+      </w:pPr>
+    </w:p>
+    <w:p>
+      <w:pPr>
+        <w:pStyle w:val="Heading3"/>
+      </w:pPr>
+      <w:r>
+        <w:t>Presentation</w:t>
+      </w:r>
+    </w:p>
+    <w:p>
+      <w:pPr>
+        <w:pStyle w:val="NoSpacing"/>
+        <w:numPr>
+          <w:ilvl w:val="0"/>
+          <w:numId w:val="2"/>
+        </w:numPr>
+      </w:pPr>
+      <w:r>
+        <w:t>border-radius</w:t>
+      </w:r>
+    </w:p>
+    <w:p>
+      <w:pPr>
+        <w:pStyle w:val="NoSpacing"/>
+        <w:numPr>
+          <w:ilvl w:val="0"/>
+          <w:numId w:val="2"/>
+        </w:numPr>
+      </w:pPr>
+      <w:r>
+        <w:t>overflow-x and overflow-y</w:t>
+      </w:r>
+    </w:p>
+    <w:p>
+      <w:pPr>
+        <w:pStyle w:val="NoSpacing"/>
+        <w:numPr>
+          <w:ilvl w:val="0"/>
+          <w:numId w:val="2"/>
+        </w:numPr>
+      </w:pPr>
+      <w:r>
+        <w:t>resize</w:t>
+      </w:r>
+    </w:p>
+    <w:p>
+      <w:pPr>
+        <w:pStyle w:val="NoSpacing"/>
+      </w:pPr>
+    </w:p>
+    <w:p>
+      <w:pPr>
+        <w:pStyle w:val="Heading3"/>
+      </w:pPr>
+      <w:r>
+        <w:t>Multiple Column Layout</w:t>
+      </w:r>
+    </w:p>
+    <w:p>
+      <w:pPr>
+        <w:pStyle w:val="NoSpacing"/>
+        <w:numPr>
+          <w:ilvl w:val="0"/>
+          <w:numId w:val="17"/>
+        </w:numPr>
+      </w:pPr>
+      <w:r>
+        <w:t>column-count</w:t>
+      </w:r>
+    </w:p>
+    <w:p>
+      <w:pPr>
+        <w:pStyle w:val="NoSpacing"/>
+        <w:numPr>
+          <w:ilvl w:val="0"/>
+          <w:numId w:val="17"/>
+        </w:numPr>
+      </w:pPr>
+      <w:r>
+        <w:t>column-width</w:t>
+      </w:r>
+    </w:p>
+    <w:p>
+      <w:pPr>
+        <w:pStyle w:val="NoSpacing"/>
+        <w:numPr>
+          <w:ilvl w:val="0"/>
+          <w:numId w:val="17"/>
+        </w:numPr>
+      </w:pPr>
+      <w:r>
+        <w:t>column-gap</w:t>
+      </w:r>
+    </w:p>
+    <w:p>
+      <w:pPr>
+        <w:pStyle w:val="NoSpacing"/>
+        <w:numPr>
+          <w:ilvl w:val="0"/>
+          <w:numId w:val="17"/>
+        </w:numPr>
+      </w:pPr>
+      <w:r>
+        <w:t>column-rule</w:t>
+      </w:r>
+    </w:p>
+    <w:p>
+      <w:pPr>
+        <w:pStyle w:val="NoSpacing"/>
+      </w:pPr>
+    </w:p>
+    <w:p>
+      <w:pPr>
+        <w:pStyle w:val="NoSpacing"/>
+      </w:pPr>
+    </w:p>
+    <w:p>
+      <w:pPr>
+        <w:pStyle w:val="Heading3"/>
+      </w:pPr>
+      <w:r>
+        <w:t>Block Layout Models</w:t>
+      </w:r>
+    </w:p>
+    <w:p>
+      <w:pPr>
+        <w:pStyle w:val="NoSpacing"/>
+        <w:numPr>
+          <w:ilvl w:val="0"/>
+          <w:numId w:val="18"/>
+        </w:numPr>
+      </w:pPr>
+      <w:r>
+        <w:rPr>
+          <w:b/>
+        </w:rPr>
+        <w:t>block</w:t>
+      </w:r>
+      <w:r>
+        <w:t xml:space="preserve"> – boxes formatted down the page respecting padding, border and margin</w:t>
+      </w:r>
+    </w:p>
+    <w:p>
+      <w:pPr>
+        <w:pStyle w:val="NoSpacing"/>
+        <w:numPr>
+          <w:ilvl w:val="0"/>
+          <w:numId w:val="18"/>
+        </w:numPr>
+      </w:pPr>
+      <w:proofErr w:type="gramStart"/>
+      <w:r>
+        <w:rPr>
+          <w:b/>
+        </w:rPr>
+        <w:t>inline</w:t>
+      </w:r>
+      <w:proofErr w:type="gramEnd"/>
+      <w:r>
+        <w:t xml:space="preserve"> – boxes formatted one after another based on the baseline of text content until the break onto another line.  Ignores height and width</w:t>
+      </w:r>
+    </w:p>
+    <w:p>
+      <w:pPr>
+        <w:pStyle w:val="NoSpacing"/>
+        <w:numPr>
+          <w:ilvl w:val="0"/>
+          <w:numId w:val="18"/>
+        </w:numPr>
+      </w:pPr>
+      <w:r>
+        <w:rPr>
+          <w:b/>
+        </w:rPr>
+        <w:t>inline-block</w:t>
+      </w:r>
+      <w:r>
+        <w:t xml:space="preserve"> – boxes formatted one after another but keep height and width</w:t>
+      </w:r>
+    </w:p>
+    <w:p>
+      <w:pPr>
+        <w:pStyle w:val="NoSpacing"/>
+        <w:numPr>
+          <w:ilvl w:val="0"/>
+          <w:numId w:val="18"/>
+        </w:numPr>
+      </w:pPr>
+      <w:proofErr w:type="gramStart"/>
+      <w:r>
+        <w:rPr>
+          <w:b/>
+        </w:rPr>
+        <w:t>table</w:t>
+      </w:r>
+      <w:proofErr w:type="gramEnd"/>
+      <w:r>
+        <w:t xml:space="preserve"> – identify blocks as tables, rows, </w:t>
+      </w:r>
+      <w:proofErr w:type="spellStart"/>
+      <w:r>
+        <w:t>colums</w:t>
+      </w:r>
+      <w:proofErr w:type="spellEnd"/>
+      <w:r>
+        <w:t xml:space="preserve"> and cells.  Aligned by edges rather than content and sized to fit the computed table.</w:t>
+      </w:r>
+    </w:p>
+    <w:p>
+      <w:pPr>
+        <w:pStyle w:val="NoSpacing"/>
+        <w:numPr>
+          <w:ilvl w:val="0"/>
+          <w:numId w:val="18"/>
+        </w:numPr>
+      </w:pPr>
+      <w:proofErr w:type="spellStart"/>
+      <w:r>
+        <w:rPr>
+          <w:b/>
+        </w:rPr>
+        <w:t>Flexbox</w:t>
+      </w:r>
+      <w:proofErr w:type="spellEnd"/>
+      <w:r>
+        <w:rPr>
+          <w:b/>
+        </w:rPr>
+        <w:t xml:space="preserve"> </w:t>
+      </w:r>
+      <w:r>
+        <w:t>–</w:t>
+      </w:r>
+      <w:r>
+        <w:t xml:space="preserve"> a</w:t>
+      </w:r>
+      <w:r>
+        <w:t>llows flexing of elements to fix different viewports</w:t>
+      </w:r>
+    </w:p>
+    <w:p>
+      <w:pPr>
+        <w:pStyle w:val="NoSpacing"/>
+        <w:rPr>
+          <w:b/>
+        </w:rPr>
+      </w:pPr>
+    </w:p>
+    <w:p>
+      <w:pPr>
+        <w:pStyle w:val="Heading2"/>
+      </w:pPr>
+      <w:r>
+        <w:t>Pseudo-classes and Pseudo-elements</w:t>
+      </w:r>
+    </w:p>
+    <w:p>
+      <w:pPr>
+        <w:pStyle w:val="NoSpacing"/>
+      </w:pPr>
+    </w:p>
+    <w:p>
+      <w:pPr>
+        <w:pStyle w:val="Heading3"/>
+      </w:pPr>
+      <w:r>
+        <w:t>Text Pseudo-Elements</w:t>
+      </w:r>
+    </w:p>
+    <w:p>
+      <w:pPr>
+        <w:pStyle w:val="NoSpacing"/>
+        <w:numPr>
+          <w:ilvl w:val="0"/>
+          <w:numId w:val="19"/>
+        </w:numPr>
+      </w:pPr>
+      <w:r>
+        <w:t>first-letter</w:t>
+      </w:r>
+    </w:p>
+    <w:p>
+      <w:pPr>
+        <w:pStyle w:val="NoSpacing"/>
+        <w:numPr>
+          <w:ilvl w:val="0"/>
+          <w:numId w:val="19"/>
+        </w:numPr>
+      </w:pPr>
+      <w:r>
+        <w:t>first-line</w:t>
+      </w:r>
+    </w:p>
+    <w:p>
+      <w:pPr>
+        <w:pStyle w:val="NoSpacing"/>
+        <w:numPr>
+          <w:ilvl w:val="0"/>
+          <w:numId w:val="19"/>
+        </w:numPr>
+      </w:pPr>
+      <w:r>
+        <w:t>before</w:t>
+      </w:r>
+    </w:p>
+    <w:p>
+      <w:pPr>
+        <w:pStyle w:val="NoSpacing"/>
+        <w:numPr>
+          <w:ilvl w:val="0"/>
+          <w:numId w:val="19"/>
+        </w:numPr>
+      </w:pPr>
+      <w:r>
+        <w:t>after</w:t>
+      </w:r>
+    </w:p>
+    <w:p>
+      <w:pPr>
+        <w:pStyle w:val="NoSpacing"/>
+        <w:numPr>
+          <w:ilvl w:val="0"/>
+          <w:numId w:val="19"/>
+        </w:numPr>
+      </w:pPr>
+      <w:r>
+        <w:t>selection</w:t>
+      </w:r>
+    </w:p>
+    <w:p>
+      <w:pPr>
+        <w:pStyle w:val="NoSpacing"/>
+      </w:pPr>
+    </w:p>
+    <w:p>
+      <w:pPr>
+        <w:rPr>
+          <w:rFonts w:asciiTheme="majorHAnsi" w:eastAsiaTheme="majorEastAsia" w:hAnsiTheme="majorHAnsi" w:cstheme="majorBidi"/>
+          <w:b/>
+          <w:bCs/>
+          <w:color w:val="4F81BD" w:themeColor="accent1"/>
+        </w:rPr>
+      </w:pPr>
+      <w:r>
+        <w:br w:type="page"/>
+      </w:r>
+    </w:p>
+    <w:p>
+      <w:pPr>
+        <w:pStyle w:val="Heading3"/>
+      </w:pPr>
+      <w:r>
+        <w:lastRenderedPageBreak/>
+        <w:t>Link and form Pseudo-Classes</w:t>
+      </w:r>
+      <w:r>
+        <w:t xml:space="preserve"> (Las Vegas fights Hells Angels)</w:t>
+      </w:r>
+    </w:p>
+    <w:p>
+      <w:pPr>
+        <w:pStyle w:val="NoSpacing"/>
+        <w:numPr>
+          <w:ilvl w:val="0"/>
+          <w:numId w:val="20"/>
+        </w:numPr>
+      </w:pPr>
+      <w:r>
+        <w:t>a:link</w:t>
+      </w:r>
+    </w:p>
+    <w:p>
+      <w:pPr>
+        <w:pStyle w:val="NoSpacing"/>
+        <w:numPr>
+          <w:ilvl w:val="0"/>
+          <w:numId w:val="20"/>
+        </w:numPr>
+      </w:pPr>
+      <w:r>
+        <w:t>a:visited</w:t>
+      </w:r>
+    </w:p>
+    <w:p>
+      <w:pPr>
+        <w:pStyle w:val="NoSpacing"/>
+        <w:numPr>
+          <w:ilvl w:val="0"/>
+          <w:numId w:val="20"/>
+        </w:numPr>
+      </w:pPr>
+      <w:r>
+        <w:t>a:focus</w:t>
+      </w:r>
+    </w:p>
+    <w:p>
+      <w:pPr>
+        <w:pStyle w:val="NoSpacing"/>
+        <w:numPr>
+          <w:ilvl w:val="0"/>
+          <w:numId w:val="20"/>
+        </w:numPr>
+      </w:pPr>
+      <w:r>
+        <w:t>a:hover</w:t>
+      </w:r>
+    </w:p>
+    <w:p>
+      <w:pPr>
+        <w:pStyle w:val="NoSpacing"/>
+        <w:numPr>
+          <w:ilvl w:val="0"/>
+          <w:numId w:val="20"/>
+        </w:numPr>
+      </w:pPr>
+      <w:r>
+        <w:t>a:active</w:t>
+      </w:r>
+    </w:p>
+    <w:p>
+      <w:pPr>
+        <w:pStyle w:val="NoSpacing"/>
+        <w:ind w:left="720"/>
+      </w:pPr>
+    </w:p>
+    <w:p>
+      <w:pPr>
+        <w:pStyle w:val="NoSpacing"/>
+        <w:numPr>
+          <w:ilvl w:val="0"/>
+          <w:numId w:val="21"/>
+        </w:numPr>
+      </w:pPr>
+      <w:r>
+        <w:t>input:</w:t>
+      </w:r>
+      <w:r>
+        <w:t xml:space="preserve"> </w:t>
+      </w:r>
+      <w:r>
+        <w:t>enabled</w:t>
+      </w:r>
+    </w:p>
+    <w:p>
+      <w:pPr>
+        <w:pStyle w:val="NoSpacing"/>
+        <w:numPr>
+          <w:ilvl w:val="0"/>
+          <w:numId w:val="21"/>
+        </w:numPr>
+      </w:pPr>
+      <w:r>
+        <w:t>input: disabled</w:t>
+      </w:r>
+    </w:p>
+    <w:p>
+      <w:pPr>
+        <w:pStyle w:val="NoSpacing"/>
+        <w:numPr>
+          <w:ilvl w:val="0"/>
+          <w:numId w:val="21"/>
+        </w:numPr>
+      </w:pPr>
+      <w:r>
+        <w:t>input: checked</w:t>
+      </w:r>
+    </w:p>
+    <w:p>
+      <w:pPr>
+        <w:pStyle w:val="NoSpacing"/>
+      </w:pPr>
+    </w:p>
+    <w:p>
+      <w:pPr>
+        <w:pStyle w:val="Heading2"/>
+      </w:pPr>
+      <w:r>
+        <w:t>Enhancing Graphical Effects by Using CSS3</w:t>
+      </w:r>
+    </w:p>
+    <w:p>
+      <w:pPr>
+        <w:pStyle w:val="NoSpacing"/>
+      </w:pPr>
+    </w:p>
+    <w:p>
+      <w:pPr>
+        <w:pStyle w:val="Heading3"/>
+      </w:pPr>
+      <w:r>
+        <w:t>Gradients:</w:t>
+      </w:r>
+    </w:p>
+    <w:p>
+      <w:pPr>
+        <w:pStyle w:val="NoSpacing"/>
+        <w:numPr>
+          <w:ilvl w:val="0"/>
+          <w:numId w:val="22"/>
+        </w:numPr>
+      </w:pPr>
+      <w:r>
+        <w:t>Linear gradient</w:t>
+      </w:r>
+    </w:p>
+    <w:p>
+      <w:pPr>
+        <w:pStyle w:val="NoSpacing"/>
+      </w:pPr>
+      <w:r>
+        <w:t>Background: linear-</w:t>
+      </w:r>
+      <w:proofErr w:type="gramStart"/>
+      <w:r>
+        <w:t>gradient(</w:t>
+      </w:r>
+      <w:proofErr w:type="gramEnd"/>
+      <w:r>
+        <w:t>direction, start-</w:t>
+      </w:r>
+      <w:proofErr w:type="spellStart"/>
+      <w:r>
+        <w:t>color</w:t>
+      </w:r>
+      <w:proofErr w:type="spellEnd"/>
+      <w:r>
+        <w:t>, [mid-</w:t>
+      </w:r>
+      <w:proofErr w:type="spellStart"/>
+      <w:r>
+        <w:t>color</w:t>
+      </w:r>
+      <w:proofErr w:type="spellEnd"/>
+      <w:r>
+        <w:t>-list], end-</w:t>
+      </w:r>
+      <w:proofErr w:type="spellStart"/>
+      <w:r>
+        <w:t>color</w:t>
+      </w:r>
+      <w:proofErr w:type="spellEnd"/>
+      <w:r>
+        <w:t>);</w:t>
+      </w:r>
+    </w:p>
+    <w:p>
+      <w:pPr>
+        <w:pStyle w:val="NoSpacing"/>
+      </w:pPr>
+    </w:p>
+    <w:p>
+      <w:pPr>
+        <w:pStyle w:val="NoSpacing"/>
+        <w:numPr>
+          <w:ilvl w:val="0"/>
+          <w:numId w:val="22"/>
+        </w:numPr>
+      </w:pPr>
+      <w:r>
+        <w:t>Radial gradient</w:t>
+      </w:r>
+    </w:p>
+    <w:p>
+      <w:pPr>
+        <w:pStyle w:val="NoSpacing"/>
+      </w:pPr>
+      <w:r>
+        <w:t>Background: radial-</w:t>
+      </w:r>
+      <w:proofErr w:type="gramStart"/>
+      <w:r>
+        <w:t>gradient(</w:t>
+      </w:r>
+      <w:proofErr w:type="gramEnd"/>
+      <w:r>
+        <w:t>position, shape, start-</w:t>
+      </w:r>
+      <w:proofErr w:type="spellStart"/>
+      <w:r>
+        <w:t>color</w:t>
+      </w:r>
+      <w:proofErr w:type="spellEnd"/>
+      <w:r>
+        <w:t>, [mid-</w:t>
+      </w:r>
+      <w:proofErr w:type="spellStart"/>
+      <w:r>
+        <w:t>color</w:t>
+      </w:r>
+      <w:proofErr w:type="spellEnd"/>
+      <w:r>
+        <w:t>-list], end-</w:t>
+      </w:r>
+      <w:proofErr w:type="spellStart"/>
+      <w:r>
+        <w:t>color</w:t>
+      </w:r>
+      <w:proofErr w:type="spellEnd"/>
+      <w:r>
+        <w:t>);</w:t>
+      </w:r>
+    </w:p>
+    <w:p>
+      <w:pPr>
+        <w:pStyle w:val="NoSpacing"/>
+      </w:pPr>
+    </w:p>
+    <w:p>
+      <w:pPr>
+        <w:pStyle w:val="Heading3"/>
+      </w:pPr>
+      <w:r>
+        <w:t>Transforming elements by using css3</w:t>
+      </w:r>
+    </w:p>
+    <w:p>
+      <w:pPr>
+        <w:pStyle w:val="NoSpacing"/>
+      </w:pPr>
+    </w:p>
+    <w:p>
+      <w:pPr>
+        <w:pStyle w:val="NoSpacing"/>
+        <w:numPr>
+          <w:ilvl w:val="0"/>
+          <w:numId w:val="22"/>
+        </w:numPr>
+      </w:pPr>
+      <w:r>
+        <w:rPr>
+          <w:b/>
+        </w:rPr>
+        <w:t>Translate3d(</w:t>
+      </w:r>
+      <w:proofErr w:type="spellStart"/>
+      <w:r>
+        <w:rPr>
+          <w:b/>
+        </w:rPr>
+        <w:t>x,y,z</w:t>
+      </w:r>
+      <w:proofErr w:type="spellEnd"/>
+      <w:r>
+        <w:rPr>
+          <w:b/>
+        </w:rPr>
+        <w:t>)</w:t>
+      </w:r>
+      <w:r>
+        <w:t xml:space="preserve"> – moves the whole element along x, y and z axis</w:t>
+      </w:r>
+    </w:p>
+    <w:p>
+      <w:pPr>
+        <w:pStyle w:val="NoSpacing"/>
+        <w:ind w:left="720"/>
+      </w:pPr>
+      <w:proofErr w:type="gramStart"/>
+      <w:r>
+        <w:t>transform</w:t>
+      </w:r>
+      <w:proofErr w:type="gramEnd"/>
+      <w:r>
+        <w:t>: translate3d(10px, 50px, 10px);</w:t>
+      </w:r>
+    </w:p>
+    <w:p>
+      <w:pPr>
+        <w:pStyle w:val="NoSpacing"/>
+        <w:numPr>
+          <w:ilvl w:val="0"/>
+          <w:numId w:val="22"/>
+        </w:numPr>
+      </w:pPr>
+      <w:r>
+        <w:rPr>
+          <w:b/>
+        </w:rPr>
+        <w:t>Scale3d(</w:t>
+      </w:r>
+      <w:proofErr w:type="spellStart"/>
+      <w:r>
+        <w:rPr>
+          <w:b/>
+        </w:rPr>
+        <w:t>x,y,z</w:t>
+      </w:r>
+      <w:proofErr w:type="spellEnd"/>
+      <w:r>
+        <w:rPr>
+          <w:b/>
+        </w:rPr>
+        <w:t>)</w:t>
+      </w:r>
+      <w:r>
+        <w:t xml:space="preserve"> – scales element by factors along </w:t>
+      </w:r>
+      <w:proofErr w:type="spellStart"/>
+      <w:r>
+        <w:t>x,y</w:t>
+      </w:r>
+      <w:proofErr w:type="spellEnd"/>
+      <w:r>
+        <w:t xml:space="preserve"> and z axis</w:t>
+      </w:r>
+    </w:p>
+    <w:p>
+      <w:pPr>
+        <w:pStyle w:val="NoSpacing"/>
+        <w:ind w:left="720"/>
+      </w:pPr>
+      <w:proofErr w:type="gramStart"/>
+      <w:r>
+        <w:t>transform</w:t>
+      </w:r>
+      <w:proofErr w:type="gramEnd"/>
+      <w:r>
+        <w:t>: scale3d(2, 4, 0.5)</w:t>
+      </w:r>
+    </w:p>
+    <w:p>
+      <w:pPr>
+        <w:pStyle w:val="NoSpacing"/>
+        <w:numPr>
+          <w:ilvl w:val="0"/>
+          <w:numId w:val="22"/>
+        </w:numPr>
+      </w:pPr>
+      <w:r>
+        <w:rPr>
+          <w:b/>
+        </w:rPr>
+        <w:t>Rotate3d(</w:t>
+      </w:r>
+      <w:proofErr w:type="spellStart"/>
+      <w:r>
+        <w:rPr>
+          <w:b/>
+        </w:rPr>
+        <w:t>x,y,z,a</w:t>
+      </w:r>
+      <w:proofErr w:type="spellEnd"/>
+      <w:r>
+        <w:rPr>
+          <w:b/>
+        </w:rPr>
+        <w:t>)</w:t>
+      </w:r>
+      <w:r>
+        <w:t xml:space="preserve"> – rotates and element in 3d by angle </w:t>
+      </w:r>
+      <w:proofErr w:type="spellStart"/>
+      <w:r>
+        <w:t>a</w:t>
+      </w:r>
+      <w:proofErr w:type="spellEnd"/>
+      <w:r>
+        <w:t xml:space="preserve"> around the point </w:t>
+      </w:r>
+      <w:proofErr w:type="spellStart"/>
+      <w:r>
+        <w:t>x,y,z</w:t>
+      </w:r>
+      <w:proofErr w:type="spellEnd"/>
+    </w:p>
+    <w:p>
+      <w:pPr>
+        <w:pStyle w:val="NoSpacing"/>
+        <w:numPr>
+          <w:ilvl w:val="0"/>
+          <w:numId w:val="22"/>
+        </w:numPr>
+      </w:pPr>
+      <w:r>
+        <w:rPr>
+          <w:b/>
+        </w:rPr>
+        <w:t>Skew(</w:t>
+      </w:r>
+      <w:proofErr w:type="spellStart"/>
+      <w:r>
+        <w:rPr>
+          <w:b/>
+        </w:rPr>
+        <w:t>a,b</w:t>
+      </w:r>
+      <w:proofErr w:type="spellEnd"/>
+      <w:r>
+        <w:rPr>
+          <w:b/>
+        </w:rPr>
+        <w:t xml:space="preserve">) </w:t>
+      </w:r>
+      <w:r>
+        <w:t xml:space="preserve">– skews an </w:t>
+      </w:r>
+      <w:proofErr w:type="spellStart"/>
+      <w:r>
+        <w:t>alement</w:t>
+      </w:r>
+      <w:proofErr w:type="spellEnd"/>
+      <w:r>
+        <w:t xml:space="preserve"> by angle a long x axis and b along y axis, degrees between 0 and 180</w:t>
+      </w:r>
+    </w:p>
+    <w:p>
+      <w:pPr>
+        <w:pStyle w:val="NoSpacing"/>
+        <w:ind w:left="720"/>
+      </w:pPr>
+    </w:p>
+    <w:p>
+      <w:r>
+        <w:br w:type="page"/>
+      </w:r>
+    </w:p>
+    <w:p>
+      <w:pPr>
+        <w:pStyle w:val="NoSpacing"/>
+      </w:pPr>
       <w:bookmarkStart w:id="0" w:name="_GoBack"/>
       <w:bookmarkEnd w:id="0"/>
+    </w:p>
+    <w:p>
+      <w:pPr>
+        <w:pStyle w:val="NoSpacing"/>
+      </w:pPr>
+    </w:p>
+    <w:p>
+      <w:pPr>
+        <w:pStyle w:val="NoSpacing"/>
+      </w:pPr>
     </w:p>
     <w:p>
       <w:pPr>
@@ -4041,6 +5590,119 @@
     </w:lvl>
   </w:abstractNum>
   <w:abstractNum w:abstractNumId="1">
+    <w:nsid w:val="05A70E49"/>
+    <w:multiLevelType w:val="hybridMultilevel"/>
+    <w:tmpl w:val="75D84562"/>
+    <w:lvl w:ilvl="0" w:tplc="08090001">
+      <w:start w:val="1"/>
+      <w:numFmt w:val="bullet"/>
+      <w:lvlText w:val=""/>
+      <w:lvlJc w:val="left"/>
+      <w:pPr>
+        <w:ind w:left="720" w:hanging="360"/>
+      </w:pPr>
+      <w:rPr>
+        <w:rFonts w:ascii="Symbol" w:hAnsi="Symbol" w:hint="default"/>
+      </w:rPr>
+    </w:lvl>
+    <w:lvl w:ilvl="1" w:tplc="08090003" w:tentative="1">
+      <w:start w:val="1"/>
+      <w:numFmt w:val="bullet"/>
+      <w:lvlText w:val="o"/>
+      <w:lvlJc w:val="left"/>
+      <w:pPr>
+        <w:ind w:left="1440" w:hanging="360"/>
+      </w:pPr>
+      <w:rPr>
+        <w:rFonts w:ascii="Courier New" w:hAnsi="Courier New" w:cs="Courier New" w:hint="default"/>
+      </w:rPr>
+    </w:lvl>
+    <w:lvl w:ilvl="2" w:tplc="08090005" w:tentative="1">
+      <w:start w:val="1"/>
+      <w:numFmt w:val="bullet"/>
+      <w:lvlText w:val=""/>
+      <w:lvlJc w:val="left"/>
+      <w:pPr>
+        <w:ind w:left="2160" w:hanging="360"/>
+      </w:pPr>
+      <w:rPr>
+        <w:rFonts w:ascii="Wingdings" w:hAnsi="Wingdings" w:hint="default"/>
+      </w:rPr>
+    </w:lvl>
+    <w:lvl w:ilvl="3" w:tplc="08090001" w:tentative="1">
+      <w:start w:val="1"/>
+      <w:numFmt w:val="bullet"/>
+      <w:lvlText w:val=""/>
+      <w:lvlJc w:val="left"/>
+      <w:pPr>
+        <w:ind w:left="2880" w:hanging="360"/>
+      </w:pPr>
+      <w:rPr>
+        <w:rFonts w:ascii="Symbol" w:hAnsi="Symbol" w:hint="default"/>
+      </w:rPr>
+    </w:lvl>
+    <w:lvl w:ilvl="4" w:tplc="08090003" w:tentative="1">
+      <w:start w:val="1"/>
+      <w:numFmt w:val="bullet"/>
+      <w:lvlText w:val="o"/>
+      <w:lvlJc w:val="left"/>
+      <w:pPr>
+        <w:ind w:left="3600" w:hanging="360"/>
+      </w:pPr>
+      <w:rPr>
+        <w:rFonts w:ascii="Courier New" w:hAnsi="Courier New" w:cs="Courier New" w:hint="default"/>
+      </w:rPr>
+    </w:lvl>
+    <w:lvl w:ilvl="5" w:tplc="08090005" w:tentative="1">
+      <w:start w:val="1"/>
+      <w:numFmt w:val="bullet"/>
+      <w:lvlText w:val=""/>
+      <w:lvlJc w:val="left"/>
+      <w:pPr>
+        <w:ind w:left="4320" w:hanging="360"/>
+      </w:pPr>
+      <w:rPr>
+        <w:rFonts w:ascii="Wingdings" w:hAnsi="Wingdings" w:hint="default"/>
+      </w:rPr>
+    </w:lvl>
+    <w:lvl w:ilvl="6" w:tplc="08090001" w:tentative="1">
+      <w:start w:val="1"/>
+      <w:numFmt w:val="bullet"/>
+      <w:lvlText w:val=""/>
+      <w:lvlJc w:val="left"/>
+      <w:pPr>
+        <w:ind w:left="5040" w:hanging="360"/>
+      </w:pPr>
+      <w:rPr>
+        <w:rFonts w:ascii="Symbol" w:hAnsi="Symbol" w:hint="default"/>
+      </w:rPr>
+    </w:lvl>
+    <w:lvl w:ilvl="7" w:tplc="08090003" w:tentative="1">
+      <w:start w:val="1"/>
+      <w:numFmt w:val="bullet"/>
+      <w:lvlText w:val="o"/>
+      <w:lvlJc w:val="left"/>
+      <w:pPr>
+        <w:ind w:left="5760" w:hanging="360"/>
+      </w:pPr>
+      <w:rPr>
+        <w:rFonts w:ascii="Courier New" w:hAnsi="Courier New" w:cs="Courier New" w:hint="default"/>
+      </w:rPr>
+    </w:lvl>
+    <w:lvl w:ilvl="8" w:tplc="08090005" w:tentative="1">
+      <w:start w:val="1"/>
+      <w:numFmt w:val="bullet"/>
+      <w:lvlText w:val=""/>
+      <w:lvlJc w:val="left"/>
+      <w:pPr>
+        <w:ind w:left="6480" w:hanging="360"/>
+      </w:pPr>
+      <w:rPr>
+        <w:rFonts w:ascii="Wingdings" w:hAnsi="Wingdings" w:hint="default"/>
+      </w:rPr>
+    </w:lvl>
+  </w:abstractNum>
+  <w:abstractNum w:abstractNumId="2">
     <w:nsid w:val="0CF41A79"/>
     <w:multiLevelType w:val="hybridMultilevel"/>
     <w:tmpl w:val="B31491D0"/>
@@ -4153,7 +5815,233 @@
       </w:rPr>
     </w:lvl>
   </w:abstractNum>
-  <w:abstractNum w:abstractNumId="2">
+  <w:abstractNum w:abstractNumId="3">
+    <w:nsid w:val="1A3526D4"/>
+    <w:multiLevelType w:val="hybridMultilevel"/>
+    <w:tmpl w:val="A7F4CC66"/>
+    <w:lvl w:ilvl="0" w:tplc="08090001">
+      <w:start w:val="1"/>
+      <w:numFmt w:val="bullet"/>
+      <w:lvlText w:val=""/>
+      <w:lvlJc w:val="left"/>
+      <w:pPr>
+        <w:ind w:left="720" w:hanging="360"/>
+      </w:pPr>
+      <w:rPr>
+        <w:rFonts w:ascii="Symbol" w:hAnsi="Symbol" w:hint="default"/>
+      </w:rPr>
+    </w:lvl>
+    <w:lvl w:ilvl="1" w:tplc="08090003" w:tentative="1">
+      <w:start w:val="1"/>
+      <w:numFmt w:val="bullet"/>
+      <w:lvlText w:val="o"/>
+      <w:lvlJc w:val="left"/>
+      <w:pPr>
+        <w:ind w:left="1440" w:hanging="360"/>
+      </w:pPr>
+      <w:rPr>
+        <w:rFonts w:ascii="Courier New" w:hAnsi="Courier New" w:cs="Courier New" w:hint="default"/>
+      </w:rPr>
+    </w:lvl>
+    <w:lvl w:ilvl="2" w:tplc="08090005" w:tentative="1">
+      <w:start w:val="1"/>
+      <w:numFmt w:val="bullet"/>
+      <w:lvlText w:val=""/>
+      <w:lvlJc w:val="left"/>
+      <w:pPr>
+        <w:ind w:left="2160" w:hanging="360"/>
+      </w:pPr>
+      <w:rPr>
+        <w:rFonts w:ascii="Wingdings" w:hAnsi="Wingdings" w:hint="default"/>
+      </w:rPr>
+    </w:lvl>
+    <w:lvl w:ilvl="3" w:tplc="08090001" w:tentative="1">
+      <w:start w:val="1"/>
+      <w:numFmt w:val="bullet"/>
+      <w:lvlText w:val=""/>
+      <w:lvlJc w:val="left"/>
+      <w:pPr>
+        <w:ind w:left="2880" w:hanging="360"/>
+      </w:pPr>
+      <w:rPr>
+        <w:rFonts w:ascii="Symbol" w:hAnsi="Symbol" w:hint="default"/>
+      </w:rPr>
+    </w:lvl>
+    <w:lvl w:ilvl="4" w:tplc="08090003" w:tentative="1">
+      <w:start w:val="1"/>
+      <w:numFmt w:val="bullet"/>
+      <w:lvlText w:val="o"/>
+      <w:lvlJc w:val="left"/>
+      <w:pPr>
+        <w:ind w:left="3600" w:hanging="360"/>
+      </w:pPr>
+      <w:rPr>
+        <w:rFonts w:ascii="Courier New" w:hAnsi="Courier New" w:cs="Courier New" w:hint="default"/>
+      </w:rPr>
+    </w:lvl>
+    <w:lvl w:ilvl="5" w:tplc="08090005" w:tentative="1">
+      <w:start w:val="1"/>
+      <w:numFmt w:val="bullet"/>
+      <w:lvlText w:val=""/>
+      <w:lvlJc w:val="left"/>
+      <w:pPr>
+        <w:ind w:left="4320" w:hanging="360"/>
+      </w:pPr>
+      <w:rPr>
+        <w:rFonts w:ascii="Wingdings" w:hAnsi="Wingdings" w:hint="default"/>
+      </w:rPr>
+    </w:lvl>
+    <w:lvl w:ilvl="6" w:tplc="08090001" w:tentative="1">
+      <w:start w:val="1"/>
+      <w:numFmt w:val="bullet"/>
+      <w:lvlText w:val=""/>
+      <w:lvlJc w:val="left"/>
+      <w:pPr>
+        <w:ind w:left="5040" w:hanging="360"/>
+      </w:pPr>
+      <w:rPr>
+        <w:rFonts w:ascii="Symbol" w:hAnsi="Symbol" w:hint="default"/>
+      </w:rPr>
+    </w:lvl>
+    <w:lvl w:ilvl="7" w:tplc="08090003" w:tentative="1">
+      <w:start w:val="1"/>
+      <w:numFmt w:val="bullet"/>
+      <w:lvlText w:val="o"/>
+      <w:lvlJc w:val="left"/>
+      <w:pPr>
+        <w:ind w:left="5760" w:hanging="360"/>
+      </w:pPr>
+      <w:rPr>
+        <w:rFonts w:ascii="Courier New" w:hAnsi="Courier New" w:cs="Courier New" w:hint="default"/>
+      </w:rPr>
+    </w:lvl>
+    <w:lvl w:ilvl="8" w:tplc="08090005" w:tentative="1">
+      <w:start w:val="1"/>
+      <w:numFmt w:val="bullet"/>
+      <w:lvlText w:val=""/>
+      <w:lvlJc w:val="left"/>
+      <w:pPr>
+        <w:ind w:left="6480" w:hanging="360"/>
+      </w:pPr>
+      <w:rPr>
+        <w:rFonts w:ascii="Wingdings" w:hAnsi="Wingdings" w:hint="default"/>
+      </w:rPr>
+    </w:lvl>
+  </w:abstractNum>
+  <w:abstractNum w:abstractNumId="4">
+    <w:nsid w:val="21B67B92"/>
+    <w:multiLevelType w:val="hybridMultilevel"/>
+    <w:tmpl w:val="AB6A8E32"/>
+    <w:lvl w:ilvl="0" w:tplc="08090001">
+      <w:start w:val="1"/>
+      <w:numFmt w:val="bullet"/>
+      <w:lvlText w:val=""/>
+      <w:lvlJc w:val="left"/>
+      <w:pPr>
+        <w:ind w:left="720" w:hanging="360"/>
+      </w:pPr>
+      <w:rPr>
+        <w:rFonts w:ascii="Symbol" w:hAnsi="Symbol" w:hint="default"/>
+      </w:rPr>
+    </w:lvl>
+    <w:lvl w:ilvl="1" w:tplc="08090003" w:tentative="1">
+      <w:start w:val="1"/>
+      <w:numFmt w:val="bullet"/>
+      <w:lvlText w:val="o"/>
+      <w:lvlJc w:val="left"/>
+      <w:pPr>
+        <w:ind w:left="1440" w:hanging="360"/>
+      </w:pPr>
+      <w:rPr>
+        <w:rFonts w:ascii="Courier New" w:hAnsi="Courier New" w:cs="Courier New" w:hint="default"/>
+      </w:rPr>
+    </w:lvl>
+    <w:lvl w:ilvl="2" w:tplc="08090005" w:tentative="1">
+      <w:start w:val="1"/>
+      <w:numFmt w:val="bullet"/>
+      <w:lvlText w:val=""/>
+      <w:lvlJc w:val="left"/>
+      <w:pPr>
+        <w:ind w:left="2160" w:hanging="360"/>
+      </w:pPr>
+      <w:rPr>
+        <w:rFonts w:ascii="Wingdings" w:hAnsi="Wingdings" w:hint="default"/>
+      </w:rPr>
+    </w:lvl>
+    <w:lvl w:ilvl="3" w:tplc="08090001" w:tentative="1">
+      <w:start w:val="1"/>
+      <w:numFmt w:val="bullet"/>
+      <w:lvlText w:val=""/>
+      <w:lvlJc w:val="left"/>
+      <w:pPr>
+        <w:ind w:left="2880" w:hanging="360"/>
+      </w:pPr>
+      <w:rPr>
+        <w:rFonts w:ascii="Symbol" w:hAnsi="Symbol" w:hint="default"/>
+      </w:rPr>
+    </w:lvl>
+    <w:lvl w:ilvl="4" w:tplc="08090003" w:tentative="1">
+      <w:start w:val="1"/>
+      <w:numFmt w:val="bullet"/>
+      <w:lvlText w:val="o"/>
+      <w:lvlJc w:val="left"/>
+      <w:pPr>
+        <w:ind w:left="3600" w:hanging="360"/>
+      </w:pPr>
+      <w:rPr>
+        <w:rFonts w:ascii="Courier New" w:hAnsi="Courier New" w:cs="Courier New" w:hint="default"/>
+      </w:rPr>
+    </w:lvl>
+    <w:lvl w:ilvl="5" w:tplc="08090005" w:tentative="1">
+      <w:start w:val="1"/>
+      <w:numFmt w:val="bullet"/>
+      <w:lvlText w:val=""/>
+      <w:lvlJc w:val="left"/>
+      <w:pPr>
+        <w:ind w:left="4320" w:hanging="360"/>
+      </w:pPr>
+      <w:rPr>
+        <w:rFonts w:ascii="Wingdings" w:hAnsi="Wingdings" w:hint="default"/>
+      </w:rPr>
+    </w:lvl>
+    <w:lvl w:ilvl="6" w:tplc="08090001" w:tentative="1">
+      <w:start w:val="1"/>
+      <w:numFmt w:val="bullet"/>
+      <w:lvlText w:val=""/>
+      <w:lvlJc w:val="left"/>
+      <w:pPr>
+        <w:ind w:left="5040" w:hanging="360"/>
+      </w:pPr>
+      <w:rPr>
+        <w:rFonts w:ascii="Symbol" w:hAnsi="Symbol" w:hint="default"/>
+      </w:rPr>
+    </w:lvl>
+    <w:lvl w:ilvl="7" w:tplc="08090003" w:tentative="1">
+      <w:start w:val="1"/>
+      <w:numFmt w:val="bullet"/>
+      <w:lvlText w:val="o"/>
+      <w:lvlJc w:val="left"/>
+      <w:pPr>
+        <w:ind w:left="5760" w:hanging="360"/>
+      </w:pPr>
+      <w:rPr>
+        <w:rFonts w:ascii="Courier New" w:hAnsi="Courier New" w:cs="Courier New" w:hint="default"/>
+      </w:rPr>
+    </w:lvl>
+    <w:lvl w:ilvl="8" w:tplc="08090005" w:tentative="1">
+      <w:start w:val="1"/>
+      <w:numFmt w:val="bullet"/>
+      <w:lvlText w:val=""/>
+      <w:lvlJc w:val="left"/>
+      <w:pPr>
+        <w:ind w:left="6480" w:hanging="360"/>
+      </w:pPr>
+      <w:rPr>
+        <w:rFonts w:ascii="Wingdings" w:hAnsi="Wingdings" w:hint="default"/>
+      </w:rPr>
+    </w:lvl>
+  </w:abstractNum>
+  <w:abstractNum w:abstractNumId="5">
     <w:nsid w:val="22827B69"/>
     <w:multiLevelType w:val="hybridMultilevel"/>
     <w:tmpl w:val="581A52AE"/>
@@ -4266,7 +6154,7 @@
       </w:rPr>
     </w:lvl>
   </w:abstractNum>
-  <w:abstractNum w:abstractNumId="3">
+  <w:abstractNum w:abstractNumId="6">
     <w:nsid w:val="355F32E0"/>
     <w:multiLevelType w:val="hybridMultilevel"/>
     <w:tmpl w:val="0838A908"/>
@@ -4379,7 +6267,7 @@
       </w:rPr>
     </w:lvl>
   </w:abstractNum>
-  <w:abstractNum w:abstractNumId="4">
+  <w:abstractNum w:abstractNumId="7">
     <w:nsid w:val="35681008"/>
     <w:multiLevelType w:val="hybridMultilevel"/>
     <w:tmpl w:val="5F327C42"/>
@@ -4492,7 +6380,7 @@
       </w:rPr>
     </w:lvl>
   </w:abstractNum>
-  <w:abstractNum w:abstractNumId="5">
+  <w:abstractNum w:abstractNumId="8">
     <w:nsid w:val="3B253D4B"/>
     <w:multiLevelType w:val="hybridMultilevel"/>
     <w:tmpl w:val="48A66E04"/>
@@ -4605,7 +6493,7 @@
       </w:rPr>
     </w:lvl>
   </w:abstractNum>
-  <w:abstractNum w:abstractNumId="6">
+  <w:abstractNum w:abstractNumId="9">
     <w:nsid w:val="41A76BC5"/>
     <w:multiLevelType w:val="hybridMultilevel"/>
     <w:tmpl w:val="A502D2A0"/>
@@ -4718,7 +6606,7 @@
       </w:rPr>
     </w:lvl>
   </w:abstractNum>
-  <w:abstractNum w:abstractNumId="7">
+  <w:abstractNum w:abstractNumId="10">
     <w:nsid w:val="452C5FBE"/>
     <w:multiLevelType w:val="hybridMultilevel"/>
     <w:tmpl w:val="1C460278"/>
@@ -4831,7 +6719,346 @@
       </w:rPr>
     </w:lvl>
   </w:abstractNum>
-  <w:abstractNum w:abstractNumId="8">
+  <w:abstractNum w:abstractNumId="11">
+    <w:nsid w:val="47763DCC"/>
+    <w:multiLevelType w:val="hybridMultilevel"/>
+    <w:tmpl w:val="1D745CD6"/>
+    <w:lvl w:ilvl="0" w:tplc="08090001">
+      <w:start w:val="1"/>
+      <w:numFmt w:val="bullet"/>
+      <w:lvlText w:val=""/>
+      <w:lvlJc w:val="left"/>
+      <w:pPr>
+        <w:ind w:left="720" w:hanging="360"/>
+      </w:pPr>
+      <w:rPr>
+        <w:rFonts w:ascii="Symbol" w:hAnsi="Symbol" w:hint="default"/>
+      </w:rPr>
+    </w:lvl>
+    <w:lvl w:ilvl="1" w:tplc="08090003" w:tentative="1">
+      <w:start w:val="1"/>
+      <w:numFmt w:val="bullet"/>
+      <w:lvlText w:val="o"/>
+      <w:lvlJc w:val="left"/>
+      <w:pPr>
+        <w:ind w:left="1440" w:hanging="360"/>
+      </w:pPr>
+      <w:rPr>
+        <w:rFonts w:ascii="Courier New" w:hAnsi="Courier New" w:cs="Courier New" w:hint="default"/>
+      </w:rPr>
+    </w:lvl>
+    <w:lvl w:ilvl="2" w:tplc="08090005" w:tentative="1">
+      <w:start w:val="1"/>
+      <w:numFmt w:val="bullet"/>
+      <w:lvlText w:val=""/>
+      <w:lvlJc w:val="left"/>
+      <w:pPr>
+        <w:ind w:left="2160" w:hanging="360"/>
+      </w:pPr>
+      <w:rPr>
+        <w:rFonts w:ascii="Wingdings" w:hAnsi="Wingdings" w:hint="default"/>
+      </w:rPr>
+    </w:lvl>
+    <w:lvl w:ilvl="3" w:tplc="08090001" w:tentative="1">
+      <w:start w:val="1"/>
+      <w:numFmt w:val="bullet"/>
+      <w:lvlText w:val=""/>
+      <w:lvlJc w:val="left"/>
+      <w:pPr>
+        <w:ind w:left="2880" w:hanging="360"/>
+      </w:pPr>
+      <w:rPr>
+        <w:rFonts w:ascii="Symbol" w:hAnsi="Symbol" w:hint="default"/>
+      </w:rPr>
+    </w:lvl>
+    <w:lvl w:ilvl="4" w:tplc="08090003" w:tentative="1">
+      <w:start w:val="1"/>
+      <w:numFmt w:val="bullet"/>
+      <w:lvlText w:val="o"/>
+      <w:lvlJc w:val="left"/>
+      <w:pPr>
+        <w:ind w:left="3600" w:hanging="360"/>
+      </w:pPr>
+      <w:rPr>
+        <w:rFonts w:ascii="Courier New" w:hAnsi="Courier New" w:cs="Courier New" w:hint="default"/>
+      </w:rPr>
+    </w:lvl>
+    <w:lvl w:ilvl="5" w:tplc="08090005" w:tentative="1">
+      <w:start w:val="1"/>
+      <w:numFmt w:val="bullet"/>
+      <w:lvlText w:val=""/>
+      <w:lvlJc w:val="left"/>
+      <w:pPr>
+        <w:ind w:left="4320" w:hanging="360"/>
+      </w:pPr>
+      <w:rPr>
+        <w:rFonts w:ascii="Wingdings" w:hAnsi="Wingdings" w:hint="default"/>
+      </w:rPr>
+    </w:lvl>
+    <w:lvl w:ilvl="6" w:tplc="08090001" w:tentative="1">
+      <w:start w:val="1"/>
+      <w:numFmt w:val="bullet"/>
+      <w:lvlText w:val=""/>
+      <w:lvlJc w:val="left"/>
+      <w:pPr>
+        <w:ind w:left="5040" w:hanging="360"/>
+      </w:pPr>
+      <w:rPr>
+        <w:rFonts w:ascii="Symbol" w:hAnsi="Symbol" w:hint="default"/>
+      </w:rPr>
+    </w:lvl>
+    <w:lvl w:ilvl="7" w:tplc="08090003" w:tentative="1">
+      <w:start w:val="1"/>
+      <w:numFmt w:val="bullet"/>
+      <w:lvlText w:val="o"/>
+      <w:lvlJc w:val="left"/>
+      <w:pPr>
+        <w:ind w:left="5760" w:hanging="360"/>
+      </w:pPr>
+      <w:rPr>
+        <w:rFonts w:ascii="Courier New" w:hAnsi="Courier New" w:cs="Courier New" w:hint="default"/>
+      </w:rPr>
+    </w:lvl>
+    <w:lvl w:ilvl="8" w:tplc="08090005" w:tentative="1">
+      <w:start w:val="1"/>
+      <w:numFmt w:val="bullet"/>
+      <w:lvlText w:val=""/>
+      <w:lvlJc w:val="left"/>
+      <w:pPr>
+        <w:ind w:left="6480" w:hanging="360"/>
+      </w:pPr>
+      <w:rPr>
+        <w:rFonts w:ascii="Wingdings" w:hAnsi="Wingdings" w:hint="default"/>
+      </w:rPr>
+    </w:lvl>
+  </w:abstractNum>
+  <w:abstractNum w:abstractNumId="12">
+    <w:nsid w:val="53775655"/>
+    <w:multiLevelType w:val="hybridMultilevel"/>
+    <w:tmpl w:val="9A705732"/>
+    <w:lvl w:ilvl="0" w:tplc="08090001">
+      <w:start w:val="1"/>
+      <w:numFmt w:val="bullet"/>
+      <w:lvlText w:val=""/>
+      <w:lvlJc w:val="left"/>
+      <w:pPr>
+        <w:ind w:left="720" w:hanging="360"/>
+      </w:pPr>
+      <w:rPr>
+        <w:rFonts w:ascii="Symbol" w:hAnsi="Symbol" w:hint="default"/>
+      </w:rPr>
+    </w:lvl>
+    <w:lvl w:ilvl="1" w:tplc="08090003" w:tentative="1">
+      <w:start w:val="1"/>
+      <w:numFmt w:val="bullet"/>
+      <w:lvlText w:val="o"/>
+      <w:lvlJc w:val="left"/>
+      <w:pPr>
+        <w:ind w:left="1440" w:hanging="360"/>
+      </w:pPr>
+      <w:rPr>
+        <w:rFonts w:ascii="Courier New" w:hAnsi="Courier New" w:cs="Courier New" w:hint="default"/>
+      </w:rPr>
+    </w:lvl>
+    <w:lvl w:ilvl="2" w:tplc="08090005" w:tentative="1">
+      <w:start w:val="1"/>
+      <w:numFmt w:val="bullet"/>
+      <w:lvlText w:val=""/>
+      <w:lvlJc w:val="left"/>
+      <w:pPr>
+        <w:ind w:left="2160" w:hanging="360"/>
+      </w:pPr>
+      <w:rPr>
+        <w:rFonts w:ascii="Wingdings" w:hAnsi="Wingdings" w:hint="default"/>
+      </w:rPr>
+    </w:lvl>
+    <w:lvl w:ilvl="3" w:tplc="08090001" w:tentative="1">
+      <w:start w:val="1"/>
+      <w:numFmt w:val="bullet"/>
+      <w:lvlText w:val=""/>
+      <w:lvlJc w:val="left"/>
+      <w:pPr>
+        <w:ind w:left="2880" w:hanging="360"/>
+      </w:pPr>
+      <w:rPr>
+        <w:rFonts w:ascii="Symbol" w:hAnsi="Symbol" w:hint="default"/>
+      </w:rPr>
+    </w:lvl>
+    <w:lvl w:ilvl="4" w:tplc="08090003" w:tentative="1">
+      <w:start w:val="1"/>
+      <w:numFmt w:val="bullet"/>
+      <w:lvlText w:val="o"/>
+      <w:lvlJc w:val="left"/>
+      <w:pPr>
+        <w:ind w:left="3600" w:hanging="360"/>
+      </w:pPr>
+      <w:rPr>
+        <w:rFonts w:ascii="Courier New" w:hAnsi="Courier New" w:cs="Courier New" w:hint="default"/>
+      </w:rPr>
+    </w:lvl>
+    <w:lvl w:ilvl="5" w:tplc="08090005" w:tentative="1">
+      <w:start w:val="1"/>
+      <w:numFmt w:val="bullet"/>
+      <w:lvlText w:val=""/>
+      <w:lvlJc w:val="left"/>
+      <w:pPr>
+        <w:ind w:left="4320" w:hanging="360"/>
+      </w:pPr>
+      <w:rPr>
+        <w:rFonts w:ascii="Wingdings" w:hAnsi="Wingdings" w:hint="default"/>
+      </w:rPr>
+    </w:lvl>
+    <w:lvl w:ilvl="6" w:tplc="08090001" w:tentative="1">
+      <w:start w:val="1"/>
+      <w:numFmt w:val="bullet"/>
+      <w:lvlText w:val=""/>
+      <w:lvlJc w:val="left"/>
+      <w:pPr>
+        <w:ind w:left="5040" w:hanging="360"/>
+      </w:pPr>
+      <w:rPr>
+        <w:rFonts w:ascii="Symbol" w:hAnsi="Symbol" w:hint="default"/>
+      </w:rPr>
+    </w:lvl>
+    <w:lvl w:ilvl="7" w:tplc="08090003" w:tentative="1">
+      <w:start w:val="1"/>
+      <w:numFmt w:val="bullet"/>
+      <w:lvlText w:val="o"/>
+      <w:lvlJc w:val="left"/>
+      <w:pPr>
+        <w:ind w:left="5760" w:hanging="360"/>
+      </w:pPr>
+      <w:rPr>
+        <w:rFonts w:ascii="Courier New" w:hAnsi="Courier New" w:cs="Courier New" w:hint="default"/>
+      </w:rPr>
+    </w:lvl>
+    <w:lvl w:ilvl="8" w:tplc="08090005" w:tentative="1">
+      <w:start w:val="1"/>
+      <w:numFmt w:val="bullet"/>
+      <w:lvlText w:val=""/>
+      <w:lvlJc w:val="left"/>
+      <w:pPr>
+        <w:ind w:left="6480" w:hanging="360"/>
+      </w:pPr>
+      <w:rPr>
+        <w:rFonts w:ascii="Wingdings" w:hAnsi="Wingdings" w:hint="default"/>
+      </w:rPr>
+    </w:lvl>
+  </w:abstractNum>
+  <w:abstractNum w:abstractNumId="13">
+    <w:nsid w:val="53D850F8"/>
+    <w:multiLevelType w:val="hybridMultilevel"/>
+    <w:tmpl w:val="0E504E98"/>
+    <w:lvl w:ilvl="0" w:tplc="08090001">
+      <w:start w:val="1"/>
+      <w:numFmt w:val="bullet"/>
+      <w:lvlText w:val=""/>
+      <w:lvlJc w:val="left"/>
+      <w:pPr>
+        <w:ind w:left="720" w:hanging="360"/>
+      </w:pPr>
+      <w:rPr>
+        <w:rFonts w:ascii="Symbol" w:hAnsi="Symbol" w:hint="default"/>
+      </w:rPr>
+    </w:lvl>
+    <w:lvl w:ilvl="1" w:tplc="08090003" w:tentative="1">
+      <w:start w:val="1"/>
+      <w:numFmt w:val="bullet"/>
+      <w:lvlText w:val="o"/>
+      <w:lvlJc w:val="left"/>
+      <w:pPr>
+        <w:ind w:left="1440" w:hanging="360"/>
+      </w:pPr>
+      <w:rPr>
+        <w:rFonts w:ascii="Courier New" w:hAnsi="Courier New" w:cs="Courier New" w:hint="default"/>
+      </w:rPr>
+    </w:lvl>
+    <w:lvl w:ilvl="2" w:tplc="08090005" w:tentative="1">
+      <w:start w:val="1"/>
+      <w:numFmt w:val="bullet"/>
+      <w:lvlText w:val=""/>
+      <w:lvlJc w:val="left"/>
+      <w:pPr>
+        <w:ind w:left="2160" w:hanging="360"/>
+      </w:pPr>
+      <w:rPr>
+        <w:rFonts w:ascii="Wingdings" w:hAnsi="Wingdings" w:hint="default"/>
+      </w:rPr>
+    </w:lvl>
+    <w:lvl w:ilvl="3" w:tplc="08090001" w:tentative="1">
+      <w:start w:val="1"/>
+      <w:numFmt w:val="bullet"/>
+      <w:lvlText w:val=""/>
+      <w:lvlJc w:val="left"/>
+      <w:pPr>
+        <w:ind w:left="2880" w:hanging="360"/>
+      </w:pPr>
+      <w:rPr>
+        <w:rFonts w:ascii="Symbol" w:hAnsi="Symbol" w:hint="default"/>
+      </w:rPr>
+    </w:lvl>
+    <w:lvl w:ilvl="4" w:tplc="08090003" w:tentative="1">
+      <w:start w:val="1"/>
+      <w:numFmt w:val="bullet"/>
+      <w:lvlText w:val="o"/>
+      <w:lvlJc w:val="left"/>
+      <w:pPr>
+        <w:ind w:left="3600" w:hanging="360"/>
+      </w:pPr>
+      <w:rPr>
+        <w:rFonts w:ascii="Courier New" w:hAnsi="Courier New" w:cs="Courier New" w:hint="default"/>
+      </w:rPr>
+    </w:lvl>
+    <w:lvl w:ilvl="5" w:tplc="08090005" w:tentative="1">
+      <w:start w:val="1"/>
+      <w:numFmt w:val="bullet"/>
+      <w:lvlText w:val=""/>
+      <w:lvlJc w:val="left"/>
+      <w:pPr>
+        <w:ind w:left="4320" w:hanging="360"/>
+      </w:pPr>
+      <w:rPr>
+        <w:rFonts w:ascii="Wingdings" w:hAnsi="Wingdings" w:hint="default"/>
+      </w:rPr>
+    </w:lvl>
+    <w:lvl w:ilvl="6" w:tplc="08090001" w:tentative="1">
+      <w:start w:val="1"/>
+      <w:numFmt w:val="bullet"/>
+      <w:lvlText w:val=""/>
+      <w:lvlJc w:val="left"/>
+      <w:pPr>
+        <w:ind w:left="5040" w:hanging="360"/>
+      </w:pPr>
+      <w:rPr>
+        <w:rFonts w:ascii="Symbol" w:hAnsi="Symbol" w:hint="default"/>
+      </w:rPr>
+    </w:lvl>
+    <w:lvl w:ilvl="7" w:tplc="08090003" w:tentative="1">
+      <w:start w:val="1"/>
+      <w:numFmt w:val="bullet"/>
+      <w:lvlText w:val="o"/>
+      <w:lvlJc w:val="left"/>
+      <w:pPr>
+        <w:ind w:left="5760" w:hanging="360"/>
+      </w:pPr>
+      <w:rPr>
+        <w:rFonts w:ascii="Courier New" w:hAnsi="Courier New" w:cs="Courier New" w:hint="default"/>
+      </w:rPr>
+    </w:lvl>
+    <w:lvl w:ilvl="8" w:tplc="08090005" w:tentative="1">
+      <w:start w:val="1"/>
+      <w:numFmt w:val="bullet"/>
+      <w:lvlText w:val=""/>
+      <w:lvlJc w:val="left"/>
+      <w:pPr>
+        <w:ind w:left="6480" w:hanging="360"/>
+      </w:pPr>
+      <w:rPr>
+        <w:rFonts w:ascii="Wingdings" w:hAnsi="Wingdings" w:hint="default"/>
+      </w:rPr>
+    </w:lvl>
+  </w:abstractNum>
+  <w:abstractNum w:abstractNumId="14">
     <w:nsid w:val="617D5404"/>
     <w:multiLevelType w:val="hybridMultilevel"/>
     <w:tmpl w:val="E88ABC18"/>
@@ -4944,7 +7171,346 @@
       </w:rPr>
     </w:lvl>
   </w:abstractNum>
-  <w:abstractNum w:abstractNumId="9">
+  <w:abstractNum w:abstractNumId="15">
+    <w:nsid w:val="683B7737"/>
+    <w:multiLevelType w:val="hybridMultilevel"/>
+    <w:tmpl w:val="B35A3AB2"/>
+    <w:lvl w:ilvl="0" w:tplc="08090001">
+      <w:start w:val="1"/>
+      <w:numFmt w:val="bullet"/>
+      <w:lvlText w:val=""/>
+      <w:lvlJc w:val="left"/>
+      <w:pPr>
+        <w:ind w:left="720" w:hanging="360"/>
+      </w:pPr>
+      <w:rPr>
+        <w:rFonts w:ascii="Symbol" w:hAnsi="Symbol" w:hint="default"/>
+      </w:rPr>
+    </w:lvl>
+    <w:lvl w:ilvl="1" w:tplc="08090003" w:tentative="1">
+      <w:start w:val="1"/>
+      <w:numFmt w:val="bullet"/>
+      <w:lvlText w:val="o"/>
+      <w:lvlJc w:val="left"/>
+      <w:pPr>
+        <w:ind w:left="1440" w:hanging="360"/>
+      </w:pPr>
+      <w:rPr>
+        <w:rFonts w:ascii="Courier New" w:hAnsi="Courier New" w:cs="Courier New" w:hint="default"/>
+      </w:rPr>
+    </w:lvl>
+    <w:lvl w:ilvl="2" w:tplc="08090005" w:tentative="1">
+      <w:start w:val="1"/>
+      <w:numFmt w:val="bullet"/>
+      <w:lvlText w:val=""/>
+      <w:lvlJc w:val="left"/>
+      <w:pPr>
+        <w:ind w:left="2160" w:hanging="360"/>
+      </w:pPr>
+      <w:rPr>
+        <w:rFonts w:ascii="Wingdings" w:hAnsi="Wingdings" w:hint="default"/>
+      </w:rPr>
+    </w:lvl>
+    <w:lvl w:ilvl="3" w:tplc="08090001" w:tentative="1">
+      <w:start w:val="1"/>
+      <w:numFmt w:val="bullet"/>
+      <w:lvlText w:val=""/>
+      <w:lvlJc w:val="left"/>
+      <w:pPr>
+        <w:ind w:left="2880" w:hanging="360"/>
+      </w:pPr>
+      <w:rPr>
+        <w:rFonts w:ascii="Symbol" w:hAnsi="Symbol" w:hint="default"/>
+      </w:rPr>
+    </w:lvl>
+    <w:lvl w:ilvl="4" w:tplc="08090003" w:tentative="1">
+      <w:start w:val="1"/>
+      <w:numFmt w:val="bullet"/>
+      <w:lvlText w:val="o"/>
+      <w:lvlJc w:val="left"/>
+      <w:pPr>
+        <w:ind w:left="3600" w:hanging="360"/>
+      </w:pPr>
+      <w:rPr>
+        <w:rFonts w:ascii="Courier New" w:hAnsi="Courier New" w:cs="Courier New" w:hint="default"/>
+      </w:rPr>
+    </w:lvl>
+    <w:lvl w:ilvl="5" w:tplc="08090005" w:tentative="1">
+      <w:start w:val="1"/>
+      <w:numFmt w:val="bullet"/>
+      <w:lvlText w:val=""/>
+      <w:lvlJc w:val="left"/>
+      <w:pPr>
+        <w:ind w:left="4320" w:hanging="360"/>
+      </w:pPr>
+      <w:rPr>
+        <w:rFonts w:ascii="Wingdings" w:hAnsi="Wingdings" w:hint="default"/>
+      </w:rPr>
+    </w:lvl>
+    <w:lvl w:ilvl="6" w:tplc="08090001" w:tentative="1">
+      <w:start w:val="1"/>
+      <w:numFmt w:val="bullet"/>
+      <w:lvlText w:val=""/>
+      <w:lvlJc w:val="left"/>
+      <w:pPr>
+        <w:ind w:left="5040" w:hanging="360"/>
+      </w:pPr>
+      <w:rPr>
+        <w:rFonts w:ascii="Symbol" w:hAnsi="Symbol" w:hint="default"/>
+      </w:rPr>
+    </w:lvl>
+    <w:lvl w:ilvl="7" w:tplc="08090003" w:tentative="1">
+      <w:start w:val="1"/>
+      <w:numFmt w:val="bullet"/>
+      <w:lvlText w:val="o"/>
+      <w:lvlJc w:val="left"/>
+      <w:pPr>
+        <w:ind w:left="5760" w:hanging="360"/>
+      </w:pPr>
+      <w:rPr>
+        <w:rFonts w:ascii="Courier New" w:hAnsi="Courier New" w:cs="Courier New" w:hint="default"/>
+      </w:rPr>
+    </w:lvl>
+    <w:lvl w:ilvl="8" w:tplc="08090005" w:tentative="1">
+      <w:start w:val="1"/>
+      <w:numFmt w:val="bullet"/>
+      <w:lvlText w:val=""/>
+      <w:lvlJc w:val="left"/>
+      <w:pPr>
+        <w:ind w:left="6480" w:hanging="360"/>
+      </w:pPr>
+      <w:rPr>
+        <w:rFonts w:ascii="Wingdings" w:hAnsi="Wingdings" w:hint="default"/>
+      </w:rPr>
+    </w:lvl>
+  </w:abstractNum>
+  <w:abstractNum w:abstractNumId="16">
+    <w:nsid w:val="6E306AA1"/>
+    <w:multiLevelType w:val="hybridMultilevel"/>
+    <w:tmpl w:val="F9D62828"/>
+    <w:lvl w:ilvl="0" w:tplc="08090001">
+      <w:start w:val="1"/>
+      <w:numFmt w:val="bullet"/>
+      <w:lvlText w:val=""/>
+      <w:lvlJc w:val="left"/>
+      <w:pPr>
+        <w:ind w:left="720" w:hanging="360"/>
+      </w:pPr>
+      <w:rPr>
+        <w:rFonts w:ascii="Symbol" w:hAnsi="Symbol" w:hint="default"/>
+      </w:rPr>
+    </w:lvl>
+    <w:lvl w:ilvl="1" w:tplc="08090003" w:tentative="1">
+      <w:start w:val="1"/>
+      <w:numFmt w:val="bullet"/>
+      <w:lvlText w:val="o"/>
+      <w:lvlJc w:val="left"/>
+      <w:pPr>
+        <w:ind w:left="1440" w:hanging="360"/>
+      </w:pPr>
+      <w:rPr>
+        <w:rFonts w:ascii="Courier New" w:hAnsi="Courier New" w:cs="Courier New" w:hint="default"/>
+      </w:rPr>
+    </w:lvl>
+    <w:lvl w:ilvl="2" w:tplc="08090005" w:tentative="1">
+      <w:start w:val="1"/>
+      <w:numFmt w:val="bullet"/>
+      <w:lvlText w:val=""/>
+      <w:lvlJc w:val="left"/>
+      <w:pPr>
+        <w:ind w:left="2160" w:hanging="360"/>
+      </w:pPr>
+      <w:rPr>
+        <w:rFonts w:ascii="Wingdings" w:hAnsi="Wingdings" w:hint="default"/>
+      </w:rPr>
+    </w:lvl>
+    <w:lvl w:ilvl="3" w:tplc="08090001" w:tentative="1">
+      <w:start w:val="1"/>
+      <w:numFmt w:val="bullet"/>
+      <w:lvlText w:val=""/>
+      <w:lvlJc w:val="left"/>
+      <w:pPr>
+        <w:ind w:left="2880" w:hanging="360"/>
+      </w:pPr>
+      <w:rPr>
+        <w:rFonts w:ascii="Symbol" w:hAnsi="Symbol" w:hint="default"/>
+      </w:rPr>
+    </w:lvl>
+    <w:lvl w:ilvl="4" w:tplc="08090003" w:tentative="1">
+      <w:start w:val="1"/>
+      <w:numFmt w:val="bullet"/>
+      <w:lvlText w:val="o"/>
+      <w:lvlJc w:val="left"/>
+      <w:pPr>
+        <w:ind w:left="3600" w:hanging="360"/>
+      </w:pPr>
+      <w:rPr>
+        <w:rFonts w:ascii="Courier New" w:hAnsi="Courier New" w:cs="Courier New" w:hint="default"/>
+      </w:rPr>
+    </w:lvl>
+    <w:lvl w:ilvl="5" w:tplc="08090005" w:tentative="1">
+      <w:start w:val="1"/>
+      <w:numFmt w:val="bullet"/>
+      <w:lvlText w:val=""/>
+      <w:lvlJc w:val="left"/>
+      <w:pPr>
+        <w:ind w:left="4320" w:hanging="360"/>
+      </w:pPr>
+      <w:rPr>
+        <w:rFonts w:ascii="Wingdings" w:hAnsi="Wingdings" w:hint="default"/>
+      </w:rPr>
+    </w:lvl>
+    <w:lvl w:ilvl="6" w:tplc="08090001" w:tentative="1">
+      <w:start w:val="1"/>
+      <w:numFmt w:val="bullet"/>
+      <w:lvlText w:val=""/>
+      <w:lvlJc w:val="left"/>
+      <w:pPr>
+        <w:ind w:left="5040" w:hanging="360"/>
+      </w:pPr>
+      <w:rPr>
+        <w:rFonts w:ascii="Symbol" w:hAnsi="Symbol" w:hint="default"/>
+      </w:rPr>
+    </w:lvl>
+    <w:lvl w:ilvl="7" w:tplc="08090003" w:tentative="1">
+      <w:start w:val="1"/>
+      <w:numFmt w:val="bullet"/>
+      <w:lvlText w:val="o"/>
+      <w:lvlJc w:val="left"/>
+      <w:pPr>
+        <w:ind w:left="5760" w:hanging="360"/>
+      </w:pPr>
+      <w:rPr>
+        <w:rFonts w:ascii="Courier New" w:hAnsi="Courier New" w:cs="Courier New" w:hint="default"/>
+      </w:rPr>
+    </w:lvl>
+    <w:lvl w:ilvl="8" w:tplc="08090005" w:tentative="1">
+      <w:start w:val="1"/>
+      <w:numFmt w:val="bullet"/>
+      <w:lvlText w:val=""/>
+      <w:lvlJc w:val="left"/>
+      <w:pPr>
+        <w:ind w:left="6480" w:hanging="360"/>
+      </w:pPr>
+      <w:rPr>
+        <w:rFonts w:ascii="Wingdings" w:hAnsi="Wingdings" w:hint="default"/>
+      </w:rPr>
+    </w:lvl>
+  </w:abstractNum>
+  <w:abstractNum w:abstractNumId="17">
+    <w:nsid w:val="741B7582"/>
+    <w:multiLevelType w:val="hybridMultilevel"/>
+    <w:tmpl w:val="9C96A26C"/>
+    <w:lvl w:ilvl="0" w:tplc="08090001">
+      <w:start w:val="1"/>
+      <w:numFmt w:val="bullet"/>
+      <w:lvlText w:val=""/>
+      <w:lvlJc w:val="left"/>
+      <w:pPr>
+        <w:ind w:left="405" w:hanging="360"/>
+      </w:pPr>
+      <w:rPr>
+        <w:rFonts w:ascii="Symbol" w:hAnsi="Symbol" w:hint="default"/>
+      </w:rPr>
+    </w:lvl>
+    <w:lvl w:ilvl="1" w:tplc="08090003" w:tentative="1">
+      <w:start w:val="1"/>
+      <w:numFmt w:val="bullet"/>
+      <w:lvlText w:val="o"/>
+      <w:lvlJc w:val="left"/>
+      <w:pPr>
+        <w:ind w:left="1440" w:hanging="360"/>
+      </w:pPr>
+      <w:rPr>
+        <w:rFonts w:ascii="Courier New" w:hAnsi="Courier New" w:cs="Courier New" w:hint="default"/>
+      </w:rPr>
+    </w:lvl>
+    <w:lvl w:ilvl="2" w:tplc="08090005" w:tentative="1">
+      <w:start w:val="1"/>
+      <w:numFmt w:val="bullet"/>
+      <w:lvlText w:val=""/>
+      <w:lvlJc w:val="left"/>
+      <w:pPr>
+        <w:ind w:left="2160" w:hanging="360"/>
+      </w:pPr>
+      <w:rPr>
+        <w:rFonts w:ascii="Wingdings" w:hAnsi="Wingdings" w:hint="default"/>
+      </w:rPr>
+    </w:lvl>
+    <w:lvl w:ilvl="3" w:tplc="08090001" w:tentative="1">
+      <w:start w:val="1"/>
+      <w:numFmt w:val="bullet"/>
+      <w:lvlText w:val=""/>
+      <w:lvlJc w:val="left"/>
+      <w:pPr>
+        <w:ind w:left="2880" w:hanging="360"/>
+      </w:pPr>
+      <w:rPr>
+        <w:rFonts w:ascii="Symbol" w:hAnsi="Symbol" w:hint="default"/>
+      </w:rPr>
+    </w:lvl>
+    <w:lvl w:ilvl="4" w:tplc="08090003" w:tentative="1">
+      <w:start w:val="1"/>
+      <w:numFmt w:val="bullet"/>
+      <w:lvlText w:val="o"/>
+      <w:lvlJc w:val="left"/>
+      <w:pPr>
+        <w:ind w:left="3600" w:hanging="360"/>
+      </w:pPr>
+      <w:rPr>
+        <w:rFonts w:ascii="Courier New" w:hAnsi="Courier New" w:cs="Courier New" w:hint="default"/>
+      </w:rPr>
+    </w:lvl>
+    <w:lvl w:ilvl="5" w:tplc="08090005" w:tentative="1">
+      <w:start w:val="1"/>
+      <w:numFmt w:val="bullet"/>
+      <w:lvlText w:val=""/>
+      <w:lvlJc w:val="left"/>
+      <w:pPr>
+        <w:ind w:left="4320" w:hanging="360"/>
+      </w:pPr>
+      <w:rPr>
+        <w:rFonts w:ascii="Wingdings" w:hAnsi="Wingdings" w:hint="default"/>
+      </w:rPr>
+    </w:lvl>
+    <w:lvl w:ilvl="6" w:tplc="08090001" w:tentative="1">
+      <w:start w:val="1"/>
+      <w:numFmt w:val="bullet"/>
+      <w:lvlText w:val=""/>
+      <w:lvlJc w:val="left"/>
+      <w:pPr>
+        <w:ind w:left="5040" w:hanging="360"/>
+      </w:pPr>
+      <w:rPr>
+        <w:rFonts w:ascii="Symbol" w:hAnsi="Symbol" w:hint="default"/>
+      </w:rPr>
+    </w:lvl>
+    <w:lvl w:ilvl="7" w:tplc="08090003" w:tentative="1">
+      <w:start w:val="1"/>
+      <w:numFmt w:val="bullet"/>
+      <w:lvlText w:val="o"/>
+      <w:lvlJc w:val="left"/>
+      <w:pPr>
+        <w:ind w:left="5760" w:hanging="360"/>
+      </w:pPr>
+      <w:rPr>
+        <w:rFonts w:ascii="Courier New" w:hAnsi="Courier New" w:cs="Courier New" w:hint="default"/>
+      </w:rPr>
+    </w:lvl>
+    <w:lvl w:ilvl="8" w:tplc="08090005" w:tentative="1">
+      <w:start w:val="1"/>
+      <w:numFmt w:val="bullet"/>
+      <w:lvlText w:val=""/>
+      <w:lvlJc w:val="left"/>
+      <w:pPr>
+        <w:ind w:left="6480" w:hanging="360"/>
+      </w:pPr>
+      <w:rPr>
+        <w:rFonts w:ascii="Wingdings" w:hAnsi="Wingdings" w:hint="default"/>
+      </w:rPr>
+    </w:lvl>
+  </w:abstractNum>
+  <w:abstractNum w:abstractNumId="18">
     <w:nsid w:val="75644E89"/>
     <w:multiLevelType w:val="hybridMultilevel"/>
     <w:tmpl w:val="3D64ABF2"/>
@@ -5057,7 +7623,120 @@
       </w:rPr>
     </w:lvl>
   </w:abstractNum>
-  <w:abstractNum w:abstractNumId="10">
+  <w:abstractNum w:abstractNumId="19">
+    <w:nsid w:val="75E81C85"/>
+    <w:multiLevelType w:val="hybridMultilevel"/>
+    <w:tmpl w:val="B8DE97D6"/>
+    <w:lvl w:ilvl="0" w:tplc="08090001">
+      <w:start w:val="1"/>
+      <w:numFmt w:val="bullet"/>
+      <w:lvlText w:val=""/>
+      <w:lvlJc w:val="left"/>
+      <w:pPr>
+        <w:ind w:left="1080" w:hanging="360"/>
+      </w:pPr>
+      <w:rPr>
+        <w:rFonts w:ascii="Symbol" w:hAnsi="Symbol" w:hint="default"/>
+      </w:rPr>
+    </w:lvl>
+    <w:lvl w:ilvl="1" w:tplc="08090003" w:tentative="1">
+      <w:start w:val="1"/>
+      <w:numFmt w:val="bullet"/>
+      <w:lvlText w:val="o"/>
+      <w:lvlJc w:val="left"/>
+      <w:pPr>
+        <w:ind w:left="1800" w:hanging="360"/>
+      </w:pPr>
+      <w:rPr>
+        <w:rFonts w:ascii="Courier New" w:hAnsi="Courier New" w:cs="Courier New" w:hint="default"/>
+      </w:rPr>
+    </w:lvl>
+    <w:lvl w:ilvl="2" w:tplc="08090005" w:tentative="1">
+      <w:start w:val="1"/>
+      <w:numFmt w:val="bullet"/>
+      <w:lvlText w:val=""/>
+      <w:lvlJc w:val="left"/>
+      <w:pPr>
+        <w:ind w:left="2520" w:hanging="360"/>
+      </w:pPr>
+      <w:rPr>
+        <w:rFonts w:ascii="Wingdings" w:hAnsi="Wingdings" w:hint="default"/>
+      </w:rPr>
+    </w:lvl>
+    <w:lvl w:ilvl="3" w:tplc="08090001" w:tentative="1">
+      <w:start w:val="1"/>
+      <w:numFmt w:val="bullet"/>
+      <w:lvlText w:val=""/>
+      <w:lvlJc w:val="left"/>
+      <w:pPr>
+        <w:ind w:left="3240" w:hanging="360"/>
+      </w:pPr>
+      <w:rPr>
+        <w:rFonts w:ascii="Symbol" w:hAnsi="Symbol" w:hint="default"/>
+      </w:rPr>
+    </w:lvl>
+    <w:lvl w:ilvl="4" w:tplc="08090003" w:tentative="1">
+      <w:start w:val="1"/>
+      <w:numFmt w:val="bullet"/>
+      <w:lvlText w:val="o"/>
+      <w:lvlJc w:val="left"/>
+      <w:pPr>
+        <w:ind w:left="3960" w:hanging="360"/>
+      </w:pPr>
+      <w:rPr>
+        <w:rFonts w:ascii="Courier New" w:hAnsi="Courier New" w:cs="Courier New" w:hint="default"/>
+      </w:rPr>
+    </w:lvl>
+    <w:lvl w:ilvl="5" w:tplc="08090005" w:tentative="1">
+      <w:start w:val="1"/>
+      <w:numFmt w:val="bullet"/>
+      <w:lvlText w:val=""/>
+      <w:lvlJc w:val="left"/>
+      <w:pPr>
+        <w:ind w:left="4680" w:hanging="360"/>
+      </w:pPr>
+      <w:rPr>
+        <w:rFonts w:ascii="Wingdings" w:hAnsi="Wingdings" w:hint="default"/>
+      </w:rPr>
+    </w:lvl>
+    <w:lvl w:ilvl="6" w:tplc="08090001" w:tentative="1">
+      <w:start w:val="1"/>
+      <w:numFmt w:val="bullet"/>
+      <w:lvlText w:val=""/>
+      <w:lvlJc w:val="left"/>
+      <w:pPr>
+        <w:ind w:left="5400" w:hanging="360"/>
+      </w:pPr>
+      <w:rPr>
+        <w:rFonts w:ascii="Symbol" w:hAnsi="Symbol" w:hint="default"/>
+      </w:rPr>
+    </w:lvl>
+    <w:lvl w:ilvl="7" w:tplc="08090003" w:tentative="1">
+      <w:start w:val="1"/>
+      <w:numFmt w:val="bullet"/>
+      <w:lvlText w:val="o"/>
+      <w:lvlJc w:val="left"/>
+      <w:pPr>
+        <w:ind w:left="6120" w:hanging="360"/>
+      </w:pPr>
+      <w:rPr>
+        <w:rFonts w:ascii="Courier New" w:hAnsi="Courier New" w:cs="Courier New" w:hint="default"/>
+      </w:rPr>
+    </w:lvl>
+    <w:lvl w:ilvl="8" w:tplc="08090005" w:tentative="1">
+      <w:start w:val="1"/>
+      <w:numFmt w:val="bullet"/>
+      <w:lvlText w:val=""/>
+      <w:lvlJc w:val="left"/>
+      <w:pPr>
+        <w:ind w:left="6840" w:hanging="360"/>
+      </w:pPr>
+      <w:rPr>
+        <w:rFonts w:ascii="Wingdings" w:hAnsi="Wingdings" w:hint="default"/>
+      </w:rPr>
+    </w:lvl>
+  </w:abstractNum>
+  <w:abstractNum w:abstractNumId="20">
     <w:nsid w:val="7CB34527"/>
     <w:multiLevelType w:val="hybridMultilevel"/>
     <w:tmpl w:val="0952C802"/>
@@ -5146,7 +7825,7 @@
       </w:pPr>
     </w:lvl>
   </w:abstractNum>
-  <w:abstractNum w:abstractNumId="11">
+  <w:abstractNum w:abstractNumId="21">
     <w:nsid w:val="7D49384D"/>
     <w:multiLevelType w:val="hybridMultilevel"/>
     <w:tmpl w:val="3A2AB11E"/>
@@ -5260,40 +7939,70 @@
     </w:lvl>
   </w:abstractNum>
   <w:num w:numId="1">
+    <w:abstractNumId w:val="20"/>
+  </w:num>
+  <w:num w:numId="2">
     <w:abstractNumId w:val="10"/>
   </w:num>
-  <w:num w:numId="2">
-    <w:abstractNumId w:val="7"/>
-  </w:num>
   <w:num w:numId="3">
-    <w:abstractNumId w:val="2"/>
+    <w:abstractNumId w:val="5"/>
   </w:num>
   <w:num w:numId="4">
+    <w:abstractNumId w:val="18"/>
+  </w:num>
+  <w:num w:numId="5">
     <w:abstractNumId w:val="9"/>
   </w:num>
-  <w:num w:numId="5">
+  <w:num w:numId="6">
+    <w:abstractNumId w:val="14"/>
+  </w:num>
+  <w:num w:numId="7">
     <w:abstractNumId w:val="6"/>
   </w:num>
-  <w:num w:numId="6">
-    <w:abstractNumId w:val="8"/>
-  </w:num>
-  <w:num w:numId="7">
-    <w:abstractNumId w:val="3"/>
-  </w:num>
   <w:num w:numId="8">
-    <w:abstractNumId w:val="11"/>
+    <w:abstractNumId w:val="21"/>
   </w:num>
   <w:num w:numId="9">
     <w:abstractNumId w:val="0"/>
   </w:num>
   <w:num w:numId="10">
+    <w:abstractNumId w:val="2"/>
+  </w:num>
+  <w:num w:numId="11">
+    <w:abstractNumId w:val="7"/>
+  </w:num>
+  <w:num w:numId="12">
+    <w:abstractNumId w:val="8"/>
+  </w:num>
+  <w:num w:numId="13">
+    <w:abstractNumId w:val="4"/>
+  </w:num>
+  <w:num w:numId="14">
+    <w:abstractNumId w:val="11"/>
+  </w:num>
+  <w:num w:numId="15">
+    <w:abstractNumId w:val="19"/>
+  </w:num>
+  <w:num w:numId="16">
     <w:abstractNumId w:val="1"/>
   </w:num>
-  <w:num w:numId="11">
-    <w:abstractNumId w:val="4"/>
+  <w:num w:numId="17">
+    <w:abstractNumId w:val="17"/>
   </w:num>
-  <w:num w:numId="12">
-    <w:abstractNumId w:val="5"/>
+  <w:num w:numId="18">
+    <w:abstractNumId w:val="12"/>
+  </w:num>
+  <w:num w:numId="19">
+    <w:abstractNumId w:val="3"/>
+  </w:num>
+  <w:num w:numId="20">
+    <w:abstractNumId w:val="13"/>
+  </w:num>
+  <w:num w:numId="21">
+    <w:abstractNumId w:val="15"/>
+  </w:num>
+  <w:num w:numId="22">
+    <w:abstractNumId w:val="16"/>
   </w:num>
 </w:numbering>
 </file>

</xml_diff>

<commit_message>
Ch 7 Creating Objects and Methods by Using Javascript
</commit_message>
<xml_diff>
--- a/HTML5 Javascript CSS3.docx
+++ b/HTML5 Javascript CSS3.docx
@@ -5446,23 +5446,1113 @@
       <w:pPr>
         <w:pStyle w:val="NoSpacing"/>
       </w:pPr>
+    </w:p>
+    <w:p>
+      <w:pPr>
+        <w:pStyle w:val="NoSpacing"/>
+      </w:pPr>
+    </w:p>
+    <w:p>
+      <w:pPr>
+        <w:pStyle w:val="NoSpacing"/>
+      </w:pPr>
+    </w:p>
+    <w:p>
+      <w:pPr>
+        <w:pStyle w:val="Heading1"/>
+      </w:pPr>
+      <w:r>
+        <w:t xml:space="preserve">7.  Creating Objects and Methods by Using </w:t>
+      </w:r>
+      <w:proofErr w:type="spellStart"/>
+      <w:r>
+        <w:t>Javascript</w:t>
+      </w:r>
+      <w:proofErr w:type="spellEnd"/>
+    </w:p>
+    <w:p>
+      <w:pPr>
+        <w:pStyle w:val="NoSpacing"/>
+      </w:pPr>
+    </w:p>
+    <w:p>
+      <w:pPr>
+        <w:pStyle w:val="Heading2"/>
+      </w:pPr>
+      <w:r>
+        <w:t>Scoping and Hoisting</w:t>
+      </w:r>
+    </w:p>
+    <w:p>
+      <w:pPr>
+        <w:pStyle w:val="NoSpacing"/>
+      </w:pPr>
+    </w:p>
+    <w:p>
+      <w:pPr>
+        <w:pStyle w:val="NoSpacing"/>
+      </w:pPr>
+      <w:r>
+        <w:t>A variable has global scope if it is defined outside of a function.</w:t>
+      </w:r>
+      <w:r>
+        <w:t xml:space="preserve">  </w:t>
+      </w:r>
+    </w:p>
+    <w:p>
+      <w:pPr>
+        <w:pStyle w:val="NoSpacing"/>
+      </w:pPr>
+      <w:r>
+        <w:t xml:space="preserve">A </w:t>
+      </w:r>
+      <w:r>
+        <w:t xml:space="preserve">variable </w:t>
+      </w:r>
+      <w:r>
+        <w:t>has function scope if it is declared inside of a function.</w:t>
+      </w:r>
+    </w:p>
+    <w:p>
+      <w:pPr>
+        <w:pStyle w:val="NoSpacing"/>
+      </w:pPr>
+    </w:p>
+    <w:p>
+      <w:pPr>
+        <w:pStyle w:val="Heading2"/>
+      </w:pPr>
+      <w:r>
+        <w:t>Managing the Global Namespace</w:t>
+      </w:r>
+    </w:p>
+    <w:p>
+      <w:pPr>
+        <w:pStyle w:val="NoSpacing"/>
+      </w:pPr>
+    </w:p>
+    <w:p>
+      <w:pPr>
+        <w:pStyle w:val="Heading3"/>
+      </w:pPr>
+      <w:r>
+        <w:t>Immediately invoked functions</w:t>
+      </w:r>
+    </w:p>
+    <w:p>
+      <w:pPr>
+        <w:pStyle w:val="NoSpacing"/>
+      </w:pPr>
+    </w:p>
+    <w:p>
+      <w:pPr>
+        <w:pStyle w:val="NoSpacing"/>
+      </w:pPr>
+      <w:r>
+        <w:t xml:space="preserve">This is a function that is defined and run </w:t>
+      </w:r>
+      <w:proofErr w:type="gramStart"/>
+      <w:r>
+        <w:t>immediately,</w:t>
+      </w:r>
+      <w:proofErr w:type="gramEnd"/>
+      <w:r>
+        <w:t xml:space="preserve"> any variables and functions created inside the function body are scoped to the immediately involved function. </w:t>
+      </w:r>
+      <w:proofErr w:type="gramStart"/>
+      <w:r>
+        <w:t>E.g.</w:t>
+      </w:r>
+      <w:proofErr w:type="gramEnd"/>
+    </w:p>
+    <w:p>
+      <w:pPr>
+        <w:pStyle w:val="NoSpacing"/>
+      </w:pPr>
+    </w:p>
+    <w:p>
+      <w:pPr>
+        <w:pStyle w:val="NoSpacing"/>
+        <w:ind w:left="720"/>
+        <w:rPr>
+          <w:b/>
+        </w:rPr>
+      </w:pPr>
+      <w:r>
+        <w:rPr>
+          <w:b/>
+        </w:rPr>
+        <w:t>(</w:t>
+      </w:r>
+      <w:proofErr w:type="gramStart"/>
+      <w:r>
+        <w:rPr>
+          <w:b/>
+        </w:rPr>
+        <w:t>function(</w:t>
+      </w:r>
+      <w:proofErr w:type="gramEnd"/>
+      <w:r>
+        <w:rPr>
+          <w:b/>
+        </w:rPr>
+        <w:t>){</w:t>
+      </w:r>
+    </w:p>
+    <w:p>
+      <w:pPr>
+        <w:pStyle w:val="NoSpacing"/>
+        <w:ind w:left="720"/>
+        <w:rPr>
+          <w:b/>
+        </w:rPr>
+      </w:pPr>
+      <w:r>
+        <w:rPr>
+          <w:b/>
+        </w:rPr>
+        <w:tab/>
+        <w:t>//stuff here in immediate function scope</w:t>
+      </w:r>
+    </w:p>
+    <w:p>
+      <w:pPr>
+        <w:pStyle w:val="NoSpacing"/>
+        <w:ind w:left="720"/>
+        <w:rPr>
+          <w:b/>
+        </w:rPr>
+      </w:pPr>
+      <w:r>
+        <w:rPr>
+          <w:b/>
+        </w:rPr>
+        <w:t>});</w:t>
+      </w:r>
+    </w:p>
+    <w:p>
+      <w:pPr>
+        <w:pStyle w:val="NoSpacing"/>
+      </w:pPr>
+    </w:p>
+    <w:p>
+      <w:pPr>
+        <w:pStyle w:val="Heading3"/>
+      </w:pPr>
+      <w:proofErr w:type="spellStart"/>
+      <w:r>
+        <w:t>Namespacing</w:t>
+      </w:r>
+      <w:proofErr w:type="spellEnd"/>
+    </w:p>
+    <w:p>
+      <w:pPr>
+        <w:pStyle w:val="NoSpacing"/>
+      </w:pPr>
+    </w:p>
+    <w:p>
+      <w:pPr>
+        <w:pStyle w:val="NoSpacing"/>
+        <w:ind w:left="720"/>
+        <w:rPr>
+          <w:b/>
+        </w:rPr>
+      </w:pPr>
+      <w:proofErr w:type="spellStart"/>
+      <w:proofErr w:type="gramStart"/>
+      <w:r>
+        <w:rPr>
+          <w:b/>
+        </w:rPr>
+        <w:t>var</w:t>
+      </w:r>
+      <w:proofErr w:type="spellEnd"/>
+      <w:proofErr w:type="gramEnd"/>
+      <w:r>
+        <w:rPr>
+          <w:b/>
+        </w:rPr>
+        <w:t xml:space="preserve"> </w:t>
+      </w:r>
+      <w:proofErr w:type="spellStart"/>
+      <w:r>
+        <w:rPr>
+          <w:b/>
+        </w:rPr>
+        <w:t>MyNamespace</w:t>
+      </w:r>
+      <w:proofErr w:type="spellEnd"/>
+      <w:r>
+        <w:rPr>
+          <w:b/>
+        </w:rPr>
+        <w:t xml:space="preserve"> = {</w:t>
+      </w:r>
+    </w:p>
+    <w:p>
+      <w:pPr>
+        <w:pStyle w:val="NoSpacing"/>
+        <w:ind w:left="720"/>
+        <w:rPr>
+          <w:b/>
+        </w:rPr>
+      </w:pPr>
+    </w:p>
+    <w:p>
+      <w:pPr>
+        <w:pStyle w:val="NoSpacing"/>
+        <w:ind w:left="720"/>
+        <w:rPr>
+          <w:b/>
+        </w:rPr>
+      </w:pPr>
+      <w:r>
+        <w:rPr>
+          <w:b/>
+        </w:rPr>
+        <w:tab/>
+        <w:t xml:space="preserve">myFunction1: </w:t>
+      </w:r>
+      <w:proofErr w:type="gramStart"/>
+      <w:r>
+        <w:rPr>
+          <w:b/>
+        </w:rPr>
+        <w:t>function(</w:t>
+      </w:r>
+      <w:proofErr w:type="spellStart"/>
+      <w:proofErr w:type="gramEnd"/>
+      <w:r>
+        <w:rPr>
+          <w:b/>
+        </w:rPr>
+        <w:t>params</w:t>
+      </w:r>
+      <w:proofErr w:type="spellEnd"/>
+      <w:r>
+        <w:rPr>
+          <w:b/>
+        </w:rPr>
+        <w:t>){</w:t>
+      </w:r>
+    </w:p>
+    <w:p>
+      <w:pPr>
+        <w:pStyle w:val="NoSpacing"/>
+        <w:ind w:left="720"/>
+        <w:rPr>
+          <w:b/>
+        </w:rPr>
+      </w:pPr>
+      <w:r>
+        <w:rPr>
+          <w:b/>
+        </w:rPr>
+        <w:tab/>
+        <w:t>//Code</w:t>
+      </w:r>
+    </w:p>
+    <w:p>
+      <w:pPr>
+        <w:pStyle w:val="NoSpacing"/>
+        <w:ind w:left="720"/>
+        <w:rPr>
+          <w:b/>
+        </w:rPr>
+      </w:pPr>
+      <w:r>
+        <w:rPr>
+          <w:b/>
+        </w:rPr>
+        <w:t>}</w:t>
+      </w:r>
+    </w:p>
+    <w:p>
+      <w:pPr>
+        <w:pStyle w:val="NoSpacing"/>
+        <w:ind w:left="720"/>
+        <w:rPr>
+          <w:b/>
+        </w:rPr>
+      </w:pPr>
+    </w:p>
+    <w:p>
+      <w:pPr>
+        <w:pStyle w:val="NoSpacing"/>
+        <w:ind w:left="720"/>
+        <w:rPr>
+          <w:b/>
+        </w:rPr>
+      </w:pPr>
+      <w:r>
+        <w:rPr>
+          <w:b/>
+        </w:rPr>
+        <w:t>};</w:t>
+      </w:r>
+    </w:p>
+    <w:p>
+      <w:pPr>
+        <w:pStyle w:val="NoSpacing"/>
+      </w:pPr>
+    </w:p>
+    <w:p>
+      <w:pPr>
+        <w:pStyle w:val="Heading3"/>
+      </w:pPr>
+      <w:r>
+        <w:t>Strict mode</w:t>
+      </w:r>
+    </w:p>
+    <w:p>
+      <w:pPr>
+        <w:pStyle w:val="NoSpacing"/>
+      </w:pPr>
+      <w:r>
+        <w:t xml:space="preserve">Without using </w:t>
+      </w:r>
+      <w:proofErr w:type="spellStart"/>
+      <w:r>
+        <w:t>var</w:t>
+      </w:r>
+      <w:proofErr w:type="spellEnd"/>
+      <w:r>
+        <w:t xml:space="preserve"> the variable will have global scope. To prevent this:  “use strict”;</w:t>
+      </w:r>
+    </w:p>
+    <w:p>
+      <w:pPr>
+        <w:pStyle w:val="NoSpacing"/>
+      </w:pPr>
+    </w:p>
+    <w:p>
+      <w:pPr>
+        <w:pStyle w:val="Heading2"/>
+      </w:pPr>
+      <w:r>
+        <w:t xml:space="preserve">Singleton Objects and Global Functions in </w:t>
+      </w:r>
+      <w:proofErr w:type="spellStart"/>
+      <w:r>
+        <w:t>Javascript</w:t>
+      </w:r>
+      <w:proofErr w:type="spellEnd"/>
+    </w:p>
+    <w:p>
+      <w:pPr>
+        <w:pStyle w:val="NoSpacing"/>
+      </w:pPr>
+    </w:p>
+    <w:p>
+      <w:pPr>
+        <w:pStyle w:val="NoSpacing"/>
+      </w:pPr>
+      <w:proofErr w:type="gramStart"/>
+      <w:r>
+        <w:t>e.g</w:t>
+      </w:r>
+      <w:proofErr w:type="gramEnd"/>
+      <w:r>
+        <w:t>. Math and JSON</w:t>
+      </w:r>
+    </w:p>
+    <w:p>
+      <w:pPr>
+        <w:pStyle w:val="NoSpacing"/>
+      </w:pPr>
+    </w:p>
+    <w:p>
+      <w:pPr>
+        <w:rPr>
+          <w:rFonts w:asciiTheme="majorHAnsi" w:eastAsiaTheme="majorEastAsia" w:hAnsiTheme="majorHAnsi" w:cstheme="majorBidi"/>
+          <w:b/>
+          <w:bCs/>
+          <w:color w:val="4F81BD" w:themeColor="accent1"/>
+        </w:rPr>
+      </w:pPr>
+      <w:r>
+        <w:br w:type="page"/>
+      </w:r>
+    </w:p>
+    <w:p>
+      <w:pPr>
+        <w:pStyle w:val="Heading3"/>
+      </w:pPr>
+      <w:r>
+        <w:lastRenderedPageBreak/>
+        <w:t>Using Prototypes</w:t>
+      </w:r>
+    </w:p>
+    <w:p>
+      <w:pPr>
+        <w:pStyle w:val="NoSpacing"/>
+      </w:pPr>
+    </w:p>
+    <w:p>
+      <w:pPr>
+        <w:pStyle w:val="NoSpacing"/>
+      </w:pPr>
+      <w:r>
+        <w:t>Prototypes give you a way to share functions between objects created e.g.</w:t>
+      </w:r>
+    </w:p>
+    <w:p>
+      <w:pPr>
+        <w:pStyle w:val="NoSpacing"/>
+      </w:pPr>
+    </w:p>
+    <w:p>
+      <w:pPr>
+        <w:pStyle w:val="NoSpacing"/>
+      </w:pPr>
+      <w:proofErr w:type="spellStart"/>
+      <w:proofErr w:type="gramStart"/>
+      <w:r>
+        <w:t>var</w:t>
+      </w:r>
+      <w:proofErr w:type="spellEnd"/>
+      <w:proofErr w:type="gramEnd"/>
+      <w:r>
+        <w:t xml:space="preserve"> Account = function(id, name){</w:t>
+      </w:r>
+    </w:p>
+    <w:p>
+      <w:pPr>
+        <w:pStyle w:val="NoSpacing"/>
+      </w:pPr>
+      <w:r>
+        <w:tab/>
+        <w:t>this.id = id;</w:t>
+      </w:r>
+    </w:p>
+    <w:p>
+      <w:pPr>
+        <w:pStyle w:val="NoSpacing"/>
+      </w:pPr>
+      <w:r>
+        <w:tab/>
+        <w:t>this.name = name;</w:t>
+      </w:r>
+    </w:p>
+    <w:p>
+      <w:pPr>
+        <w:pStyle w:val="NoSpacing"/>
+      </w:pPr>
+      <w:r>
+        <w:tab/>
+      </w:r>
+      <w:proofErr w:type="spellStart"/>
+      <w:r>
+        <w:t>this.balance</w:t>
+      </w:r>
+      <w:proofErr w:type="spellEnd"/>
+      <w:r>
+        <w:t xml:space="preserve"> = 0;</w:t>
+      </w:r>
+    </w:p>
+    <w:p>
+      <w:pPr>
+        <w:pStyle w:val="NoSpacing"/>
+      </w:pPr>
+      <w:r>
+        <w:tab/>
+      </w:r>
+      <w:proofErr w:type="spellStart"/>
+      <w:r>
+        <w:t>this.numTransactions</w:t>
+      </w:r>
+      <w:proofErr w:type="spellEnd"/>
+      <w:r>
+        <w:t xml:space="preserve"> = 0;</w:t>
+      </w:r>
+    </w:p>
+    <w:p>
+      <w:pPr>
+        <w:pStyle w:val="NoSpacing"/>
+      </w:pPr>
+      <w:r>
+        <w:t>};</w:t>
+      </w:r>
+    </w:p>
+    <w:p>
+      <w:pPr>
+        <w:pStyle w:val="NoSpacing"/>
+      </w:pPr>
+    </w:p>
+    <w:p>
+      <w:pPr>
+        <w:pStyle w:val="NoSpacing"/>
+      </w:pPr>
+      <w:proofErr w:type="spellStart"/>
+      <w:r>
+        <w:t>Account.protoype</w:t>
+      </w:r>
+      <w:proofErr w:type="spellEnd"/>
+      <w:r>
+        <w:t xml:space="preserve"> = {</w:t>
+      </w:r>
+    </w:p>
+    <w:p>
+      <w:pPr>
+        <w:pStyle w:val="NoSpacing"/>
+      </w:pPr>
+      <w:r>
+        <w:tab/>
+        <w:t xml:space="preserve">Deposit: </w:t>
+      </w:r>
+      <w:proofErr w:type="gramStart"/>
+      <w:r>
+        <w:t>function(</w:t>
+      </w:r>
+      <w:proofErr w:type="gramEnd"/>
+      <w:r>
+        <w:t>amount){</w:t>
+      </w:r>
+    </w:p>
+    <w:p>
+      <w:pPr>
+        <w:pStyle w:val="NoSpacing"/>
+        <w:ind w:firstLine="720"/>
+      </w:pPr>
+      <w:r>
+        <w:tab/>
+      </w:r>
+      <w:proofErr w:type="spellStart"/>
+      <w:r>
+        <w:t>this.balance</w:t>
+      </w:r>
+      <w:proofErr w:type="spellEnd"/>
+      <w:r>
+        <w:t xml:space="preserve"> += amount;</w:t>
+      </w:r>
+    </w:p>
+    <w:p>
+      <w:pPr>
+        <w:pStyle w:val="NoSpacing"/>
+        <w:ind w:firstLine="720"/>
+      </w:pPr>
+      <w:r>
+        <w:tab/>
+      </w:r>
+      <w:proofErr w:type="spellStart"/>
+      <w:proofErr w:type="gramStart"/>
+      <w:r>
+        <w:t>this.numTransactions</w:t>
+      </w:r>
+      <w:proofErr w:type="spellEnd"/>
+      <w:proofErr w:type="gramEnd"/>
+      <w:r>
+        <w:t>++;</w:t>
+      </w:r>
+    </w:p>
+    <w:p>
+      <w:pPr>
+        <w:pStyle w:val="NoSpacing"/>
+        <w:ind w:firstLine="720"/>
+      </w:pPr>
+      <w:r>
+        <w:t>}</w:t>
+      </w:r>
+    </w:p>
+    <w:p>
+      <w:pPr>
+        <w:pStyle w:val="NoSpacing"/>
+      </w:pPr>
+    </w:p>
+    <w:p>
+      <w:pPr>
+        <w:pStyle w:val="NoSpacing"/>
+      </w:pPr>
+      <w:r>
+        <w:t>}</w:t>
+      </w:r>
+    </w:p>
+    <w:p>
+      <w:pPr>
+        <w:pStyle w:val="NoSpacing"/>
+      </w:pPr>
+    </w:p>
+    <w:p>
+      <w:pPr>
+        <w:pStyle w:val="Heading3"/>
+      </w:pPr>
+      <w:r>
+        <w:t xml:space="preserve">Using the </w:t>
+      </w:r>
+      <w:proofErr w:type="spellStart"/>
+      <w:r>
+        <w:t>Object.create</w:t>
+      </w:r>
+      <w:proofErr w:type="spellEnd"/>
+      <w:r>
+        <w:t xml:space="preserve"> method</w:t>
+      </w:r>
+    </w:p>
+    <w:p>
+      <w:pPr>
+        <w:pStyle w:val="NoSpacing"/>
+      </w:pPr>
+    </w:p>
+    <w:p>
+      <w:pPr>
+        <w:pStyle w:val="NoSpacing"/>
+      </w:pPr>
+      <w:r>
+        <w:t xml:space="preserve">The </w:t>
+      </w:r>
+      <w:r>
+        <w:rPr>
+          <w:b/>
+        </w:rPr>
+        <w:t>Object</w:t>
+      </w:r>
+      <w:r>
+        <w:t xml:space="preserve"> </w:t>
+      </w:r>
+      <w:proofErr w:type="spellStart"/>
+      <w:r>
+        <w:t>object</w:t>
+      </w:r>
+      <w:proofErr w:type="spellEnd"/>
+      <w:r>
+        <w:t xml:space="preserve"> has a </w:t>
+      </w:r>
+      <w:proofErr w:type="gramStart"/>
+      <w:r>
+        <w:rPr>
+          <w:b/>
+        </w:rPr>
+        <w:t>create(</w:t>
+      </w:r>
+      <w:proofErr w:type="gramEnd"/>
+      <w:r>
+        <w:rPr>
+          <w:b/>
+        </w:rPr>
+        <w:t>)</w:t>
+      </w:r>
+      <w:r>
+        <w:t xml:space="preserve"> method that enables you to create an object based on an existing prototype and optionally provide additional properties. This allows a form of inheritance.</w:t>
+      </w:r>
+    </w:p>
+    <w:p>
+      <w:pPr>
+        <w:pStyle w:val="NoSpacing"/>
+      </w:pPr>
+    </w:p>
+    <w:p>
+      <w:pPr>
+        <w:pStyle w:val="NoSpacing"/>
+        <w:ind w:firstLine="720"/>
+        <w:rPr>
+          <w:b/>
+        </w:rPr>
+      </w:pPr>
+      <w:proofErr w:type="spellStart"/>
+      <w:r>
+        <w:rPr>
+          <w:b/>
+        </w:rPr>
+        <w:t>Object</w:t>
+      </w:r>
+      <w:proofErr w:type="gramStart"/>
+      <w:r>
+        <w:rPr>
+          <w:b/>
+        </w:rPr>
+        <w:t>,create</w:t>
+      </w:r>
+      <w:proofErr w:type="spellEnd"/>
+      <w:proofErr w:type="gramEnd"/>
+      <w:r>
+        <w:rPr>
+          <w:b/>
+        </w:rPr>
+        <w:t>(</w:t>
+      </w:r>
+      <w:proofErr w:type="spellStart"/>
+      <w:r>
+        <w:rPr>
+          <w:b/>
+        </w:rPr>
+        <w:t>prototypeObject</w:t>
+      </w:r>
+      <w:proofErr w:type="spellEnd"/>
+      <w:r>
+        <w:rPr>
+          <w:b/>
+        </w:rPr>
+        <w:t xml:space="preserve">, </w:t>
+      </w:r>
+      <w:proofErr w:type="spellStart"/>
+      <w:r>
+        <w:rPr>
+          <w:b/>
+        </w:rPr>
+        <w:t>propertiesObject</w:t>
+      </w:r>
+      <w:proofErr w:type="spellEnd"/>
+      <w:r>
+        <w:rPr>
+          <w:b/>
+        </w:rPr>
+        <w:t>)</w:t>
+      </w:r>
+    </w:p>
+    <w:p>
+      <w:pPr>
+        <w:pStyle w:val="NoSpacing"/>
+      </w:pPr>
+    </w:p>
+    <w:p>
+      <w:pPr>
+        <w:pStyle w:val="NoSpacing"/>
+      </w:pPr>
+      <w:r>
+        <w:t xml:space="preserve">Use </w:t>
+      </w:r>
+      <w:proofErr w:type="spellStart"/>
+      <w:proofErr w:type="gramStart"/>
+      <w:r>
+        <w:rPr>
+          <w:b/>
+        </w:rPr>
+        <w:t>Object.getPrototypeOf</w:t>
+      </w:r>
+      <w:proofErr w:type="spellEnd"/>
+      <w:r>
+        <w:rPr>
+          <w:b/>
+        </w:rPr>
+        <w:t>(</w:t>
+      </w:r>
+      <w:proofErr w:type="spellStart"/>
+      <w:proofErr w:type="gramEnd"/>
+      <w:r>
+        <w:rPr>
+          <w:b/>
+        </w:rPr>
+        <w:t>obj</w:t>
+      </w:r>
+      <w:proofErr w:type="spellEnd"/>
+      <w:r>
+        <w:rPr>
+          <w:b/>
+        </w:rPr>
+        <w:t>)</w:t>
+      </w:r>
+      <w:r>
+        <w:rPr>
+          <w:b/>
+        </w:rPr>
+        <w:t xml:space="preserve"> </w:t>
+      </w:r>
+      <w:r>
+        <w:t>to get the prototype of an existing object</w:t>
+      </w:r>
+    </w:p>
+    <w:p>
+      <w:pPr>
+        <w:pStyle w:val="NoSpacing"/>
+      </w:pPr>
+    </w:p>
+    <w:p>
+      <w:pPr>
+        <w:pStyle w:val="Heading2"/>
+      </w:pPr>
+      <w:r>
+        <w:t>Extending Objects</w:t>
+      </w:r>
+    </w:p>
+    <w:p>
+      <w:pPr>
+        <w:pStyle w:val="NoSpacing"/>
+      </w:pPr>
+    </w:p>
+    <w:p>
+      <w:pPr>
+        <w:pStyle w:val="Heading3"/>
+      </w:pPr>
+      <w:r>
+        <w:t>Implementing encapsulation</w:t>
+      </w:r>
+    </w:p>
+    <w:p>
+      <w:pPr>
+        <w:pStyle w:val="NoSpacing"/>
+      </w:pPr>
+      <w:r>
+        <w:t xml:space="preserve">Closures enable you to define encapsulated variables </w:t>
+      </w:r>
+      <w:proofErr w:type="spellStart"/>
+      <w:proofErr w:type="gramStart"/>
+      <w:r>
+        <w:t>fr</w:t>
+      </w:r>
+      <w:proofErr w:type="spellEnd"/>
+      <w:proofErr w:type="gramEnd"/>
+      <w:r>
+        <w:t xml:space="preserve"> an object and expose the variables through a set of public </w:t>
+      </w:r>
+      <w:proofErr w:type="spellStart"/>
+      <w:r>
+        <w:t>accessor</w:t>
+      </w:r>
+      <w:proofErr w:type="spellEnd"/>
+      <w:r>
+        <w:t xml:space="preserve"> functions.  </w:t>
+      </w:r>
+    </w:p>
+    <w:p>
+      <w:pPr>
+        <w:pStyle w:val="NoSpacing"/>
+      </w:pPr>
+    </w:p>
+    <w:p>
+      <w:pPr>
+        <w:pStyle w:val="NoSpacing"/>
+        <w:numPr>
+          <w:ilvl w:val="0"/>
+          <w:numId w:val="23"/>
+        </w:numPr>
+      </w:pPr>
+      <w:r>
+        <w:t xml:space="preserve"> Declare variables without the this keyword</w:t>
+      </w:r>
+    </w:p>
+    <w:p>
+      <w:pPr>
+        <w:pStyle w:val="NoSpacing"/>
+        <w:numPr>
+          <w:ilvl w:val="0"/>
+          <w:numId w:val="23"/>
+        </w:numPr>
+      </w:pPr>
+      <w:r>
+        <w:t>Declare the methods to get and set the variables and use the this keyword to ensure they are visible to external code</w:t>
+      </w:r>
+    </w:p>
+    <w:p>
+      <w:pPr>
+        <w:pStyle w:val="NoSpacing"/>
+      </w:pPr>
+    </w:p>
+    <w:p>
+      <w:pPr>
+        <w:pStyle w:val="Heading3"/>
+      </w:pPr>
+      <w:r>
+        <w:t>Implementing and Chaining Prototypes</w:t>
+      </w:r>
+    </w:p>
+    <w:p>
+      <w:pPr>
+        <w:pStyle w:val="NoSpacing"/>
+      </w:pPr>
+    </w:p>
+    <w:p>
+      <w:pPr>
+        <w:pStyle w:val="NoSpacing"/>
+      </w:pPr>
+      <w:r>
+        <w:t xml:space="preserve">You can use several mechanisms to implement inheritance, e.g. </w:t>
+      </w:r>
+      <w:proofErr w:type="spellStart"/>
+      <w:r>
+        <w:rPr>
+          <w:b/>
+        </w:rPr>
+        <w:t>Object.create</w:t>
+      </w:r>
+      <w:proofErr w:type="spellEnd"/>
+      <w:r>
+        <w:t xml:space="preserve">.  Another common approach is to make use of constructor function </w:t>
+      </w:r>
+      <w:r>
+        <w:t>prototypes</w:t>
+      </w:r>
+      <w:r>
+        <w:t>:</w:t>
+      </w:r>
+    </w:p>
+    <w:p>
+      <w:pPr>
+        <w:pStyle w:val="NoSpacing"/>
+        <w:numPr>
+          <w:ilvl w:val="0"/>
+          <w:numId w:val="24"/>
+        </w:numPr>
+      </w:pPr>
+      <w:r>
+        <w:t>Define the base constructor and prototype</w:t>
+      </w:r>
+    </w:p>
+    <w:p>
+      <w:pPr>
+        <w:pStyle w:val="NoSpacing"/>
+        <w:numPr>
+          <w:ilvl w:val="0"/>
+          <w:numId w:val="24"/>
+        </w:numPr>
+      </w:pPr>
+      <w:r>
+        <w:t>Define the derived constructor</w:t>
+      </w:r>
+    </w:p>
+    <w:p>
+      <w:pPr>
+        <w:pStyle w:val="NoSpacing"/>
+        <w:numPr>
+          <w:ilvl w:val="0"/>
+          <w:numId w:val="24"/>
+        </w:numPr>
+      </w:pPr>
+      <w:r>
+        <w:t xml:space="preserve">Set the </w:t>
+      </w:r>
+      <w:proofErr w:type="spellStart"/>
+      <w:r>
+        <w:t>proptype</w:t>
+      </w:r>
+      <w:proofErr w:type="spellEnd"/>
+      <w:r>
+        <w:t xml:space="preserve"> property of the derived constructor to be an instance of the base object – this ensures the derived property has access to all the members of the base prototype</w:t>
+      </w:r>
+    </w:p>
+    <w:p>
+      <w:pPr>
+        <w:pStyle w:val="NoSpacing"/>
+        <w:numPr>
+          <w:ilvl w:val="0"/>
+          <w:numId w:val="24"/>
+        </w:numPr>
+      </w:pPr>
+      <w:r>
+        <w:t>Reset the constructor property in the derived prototype so that it refers back to the derived constructor</w:t>
+      </w:r>
+    </w:p>
+    <w:p>
+      <w:pPr>
+        <w:pStyle w:val="NoSpacing"/>
+        <w:ind w:left="360"/>
+      </w:pPr>
+      <w:r>
+        <w:lastRenderedPageBreak/>
+        <w:t xml:space="preserve">On generic methods can use </w:t>
+      </w:r>
+      <w:proofErr w:type="gramStart"/>
+      <w:r>
+        <w:t>apply(</w:t>
+      </w:r>
+      <w:proofErr w:type="gramEnd"/>
+      <w:r>
+        <w:t>) to use a method on an object:</w:t>
+      </w:r>
+    </w:p>
+    <w:p>
+      <w:pPr>
+        <w:pStyle w:val="NoSpacing"/>
+        <w:ind w:left="360"/>
+      </w:pPr>
+    </w:p>
+    <w:p>
+      <w:pPr>
+        <w:pStyle w:val="NoSpacing"/>
+        <w:ind w:left="360"/>
+      </w:pPr>
+      <w:r>
+        <w:tab/>
+      </w:r>
+      <w:proofErr w:type="gramStart"/>
+      <w:r>
+        <w:t>function</w:t>
+      </w:r>
+      <w:proofErr w:type="gramEnd"/>
+      <w:r>
+        <w:t xml:space="preserve"> </w:t>
+      </w:r>
+      <w:proofErr w:type="spellStart"/>
+      <w:r>
+        <w:t>SetColor</w:t>
+      </w:r>
+      <w:proofErr w:type="spellEnd"/>
+      <w:r>
+        <w:t>(</w:t>
+      </w:r>
+      <w:proofErr w:type="spellStart"/>
+      <w:r>
+        <w:t>color</w:t>
+      </w:r>
+      <w:proofErr w:type="spellEnd"/>
+      <w:r>
+        <w:t>){</w:t>
+      </w:r>
+    </w:p>
+    <w:p>
+      <w:pPr>
+        <w:pStyle w:val="NoSpacing"/>
+        <w:ind w:left="360" w:firstLine="360"/>
+      </w:pPr>
+      <w:r>
+        <w:tab/>
+      </w:r>
+      <w:proofErr w:type="spellStart"/>
+      <w:r>
+        <w:t>this.color</w:t>
+      </w:r>
+      <w:proofErr w:type="spellEnd"/>
+      <w:r>
+        <w:t xml:space="preserve"> = </w:t>
+      </w:r>
+      <w:proofErr w:type="spellStart"/>
+      <w:r>
+        <w:t>color</w:t>
+      </w:r>
+      <w:proofErr w:type="spellEnd"/>
+      <w:r>
+        <w:t>;</w:t>
+      </w:r>
+    </w:p>
+    <w:p>
+      <w:pPr>
+        <w:pStyle w:val="NoSpacing"/>
+        <w:ind w:left="360" w:firstLine="360"/>
+      </w:pPr>
+      <w:r>
+        <w:t>}</w:t>
+      </w:r>
+    </w:p>
+    <w:p>
+      <w:pPr>
+        <w:pStyle w:val="NoSpacing"/>
+        <w:ind w:left="360" w:firstLine="360"/>
+      </w:pPr>
+    </w:p>
+    <w:p>
+      <w:pPr>
+        <w:pStyle w:val="NoSpacing"/>
+        <w:ind w:left="360" w:firstLine="360"/>
+      </w:pPr>
+      <w:proofErr w:type="spellStart"/>
+      <w:proofErr w:type="gramStart"/>
+      <w:r>
+        <w:t>Set.Color.apply</w:t>
+      </w:r>
+      <w:proofErr w:type="spellEnd"/>
+      <w:r>
+        <w:t>(</w:t>
+      </w:r>
+      <w:proofErr w:type="gramEnd"/>
+      <w:r>
+        <w:t>p1, “[red]”);</w:t>
+      </w:r>
+    </w:p>
+    <w:p>
+      <w:pPr>
+        <w:pStyle w:val="NoSpacing"/>
+      </w:pPr>
       <w:bookmarkStart w:id="0" w:name="_GoBack"/>
       <w:bookmarkEnd w:id="0"/>
-    </w:p>
-    <w:p>
-      <w:pPr>
-        <w:pStyle w:val="NoSpacing"/>
-      </w:pPr>
-    </w:p>
-    <w:p>
-      <w:pPr>
-        <w:pStyle w:val="NoSpacing"/>
-      </w:pPr>
-    </w:p>
-    <w:p>
-      <w:pPr>
-        <w:pStyle w:val="NoSpacing"/>
-      </w:pPr>
     </w:p>
     <w:sectPr>
       <w:pgSz w:w="11906" w:h="16838"/>
@@ -5703,6 +6793,184 @@
     </w:lvl>
   </w:abstractNum>
   <w:abstractNum w:abstractNumId="2">
+    <w:nsid w:val="05DE396C"/>
+    <w:multiLevelType w:val="hybridMultilevel"/>
+    <w:tmpl w:val="59162F94"/>
+    <w:lvl w:ilvl="0" w:tplc="0809000F">
+      <w:start w:val="1"/>
+      <w:numFmt w:val="decimal"/>
+      <w:lvlText w:val="%1."/>
+      <w:lvlJc w:val="left"/>
+      <w:pPr>
+        <w:ind w:left="720" w:hanging="360"/>
+      </w:pPr>
+      <w:rPr>
+        <w:rFonts w:hint="default"/>
+      </w:rPr>
+    </w:lvl>
+    <w:lvl w:ilvl="1" w:tplc="08090019" w:tentative="1">
+      <w:start w:val="1"/>
+      <w:numFmt w:val="lowerLetter"/>
+      <w:lvlText w:val="%2."/>
+      <w:lvlJc w:val="left"/>
+      <w:pPr>
+        <w:ind w:left="1440" w:hanging="360"/>
+      </w:pPr>
+    </w:lvl>
+    <w:lvl w:ilvl="2" w:tplc="0809001B" w:tentative="1">
+      <w:start w:val="1"/>
+      <w:numFmt w:val="lowerRoman"/>
+      <w:lvlText w:val="%3."/>
+      <w:lvlJc w:val="right"/>
+      <w:pPr>
+        <w:ind w:left="2160" w:hanging="180"/>
+      </w:pPr>
+    </w:lvl>
+    <w:lvl w:ilvl="3" w:tplc="0809000F" w:tentative="1">
+      <w:start w:val="1"/>
+      <w:numFmt w:val="decimal"/>
+      <w:lvlText w:val="%4."/>
+      <w:lvlJc w:val="left"/>
+      <w:pPr>
+        <w:ind w:left="2880" w:hanging="360"/>
+      </w:pPr>
+    </w:lvl>
+    <w:lvl w:ilvl="4" w:tplc="08090019" w:tentative="1">
+      <w:start w:val="1"/>
+      <w:numFmt w:val="lowerLetter"/>
+      <w:lvlText w:val="%5."/>
+      <w:lvlJc w:val="left"/>
+      <w:pPr>
+        <w:ind w:left="3600" w:hanging="360"/>
+      </w:pPr>
+    </w:lvl>
+    <w:lvl w:ilvl="5" w:tplc="0809001B" w:tentative="1">
+      <w:start w:val="1"/>
+      <w:numFmt w:val="lowerRoman"/>
+      <w:lvlText w:val="%6."/>
+      <w:lvlJc w:val="right"/>
+      <w:pPr>
+        <w:ind w:left="4320" w:hanging="180"/>
+      </w:pPr>
+    </w:lvl>
+    <w:lvl w:ilvl="6" w:tplc="0809000F" w:tentative="1">
+      <w:start w:val="1"/>
+      <w:numFmt w:val="decimal"/>
+      <w:lvlText w:val="%7."/>
+      <w:lvlJc w:val="left"/>
+      <w:pPr>
+        <w:ind w:left="5040" w:hanging="360"/>
+      </w:pPr>
+    </w:lvl>
+    <w:lvl w:ilvl="7" w:tplc="08090019" w:tentative="1">
+      <w:start w:val="1"/>
+      <w:numFmt w:val="lowerLetter"/>
+      <w:lvlText w:val="%8."/>
+      <w:lvlJc w:val="left"/>
+      <w:pPr>
+        <w:ind w:left="5760" w:hanging="360"/>
+      </w:pPr>
+    </w:lvl>
+    <w:lvl w:ilvl="8" w:tplc="0809001B" w:tentative="1">
+      <w:start w:val="1"/>
+      <w:numFmt w:val="lowerRoman"/>
+      <w:lvlText w:val="%9."/>
+      <w:lvlJc w:val="right"/>
+      <w:pPr>
+        <w:ind w:left="6480" w:hanging="180"/>
+      </w:pPr>
+    </w:lvl>
+  </w:abstractNum>
+  <w:abstractNum w:abstractNumId="3">
+    <w:nsid w:val="0BBD7C63"/>
+    <w:multiLevelType w:val="hybridMultilevel"/>
+    <w:tmpl w:val="1FC2C7C8"/>
+    <w:lvl w:ilvl="0" w:tplc="0809000F">
+      <w:start w:val="1"/>
+      <w:numFmt w:val="decimal"/>
+      <w:lvlText w:val="%1."/>
+      <w:lvlJc w:val="left"/>
+      <w:pPr>
+        <w:ind w:left="720" w:hanging="360"/>
+      </w:pPr>
+      <w:rPr>
+        <w:rFonts w:hint="default"/>
+      </w:rPr>
+    </w:lvl>
+    <w:lvl w:ilvl="1" w:tplc="08090019" w:tentative="1">
+      <w:start w:val="1"/>
+      <w:numFmt w:val="lowerLetter"/>
+      <w:lvlText w:val="%2."/>
+      <w:lvlJc w:val="left"/>
+      <w:pPr>
+        <w:ind w:left="1440" w:hanging="360"/>
+      </w:pPr>
+    </w:lvl>
+    <w:lvl w:ilvl="2" w:tplc="0809001B" w:tentative="1">
+      <w:start w:val="1"/>
+      <w:numFmt w:val="lowerRoman"/>
+      <w:lvlText w:val="%3."/>
+      <w:lvlJc w:val="right"/>
+      <w:pPr>
+        <w:ind w:left="2160" w:hanging="180"/>
+      </w:pPr>
+    </w:lvl>
+    <w:lvl w:ilvl="3" w:tplc="0809000F" w:tentative="1">
+      <w:start w:val="1"/>
+      <w:numFmt w:val="decimal"/>
+      <w:lvlText w:val="%4."/>
+      <w:lvlJc w:val="left"/>
+      <w:pPr>
+        <w:ind w:left="2880" w:hanging="360"/>
+      </w:pPr>
+    </w:lvl>
+    <w:lvl w:ilvl="4" w:tplc="08090019" w:tentative="1">
+      <w:start w:val="1"/>
+      <w:numFmt w:val="lowerLetter"/>
+      <w:lvlText w:val="%5."/>
+      <w:lvlJc w:val="left"/>
+      <w:pPr>
+        <w:ind w:left="3600" w:hanging="360"/>
+      </w:pPr>
+    </w:lvl>
+    <w:lvl w:ilvl="5" w:tplc="0809001B" w:tentative="1">
+      <w:start w:val="1"/>
+      <w:numFmt w:val="lowerRoman"/>
+      <w:lvlText w:val="%6."/>
+      <w:lvlJc w:val="right"/>
+      <w:pPr>
+        <w:ind w:left="4320" w:hanging="180"/>
+      </w:pPr>
+    </w:lvl>
+    <w:lvl w:ilvl="6" w:tplc="0809000F" w:tentative="1">
+      <w:start w:val="1"/>
+      <w:numFmt w:val="decimal"/>
+      <w:lvlText w:val="%7."/>
+      <w:lvlJc w:val="left"/>
+      <w:pPr>
+        <w:ind w:left="5040" w:hanging="360"/>
+      </w:pPr>
+    </w:lvl>
+    <w:lvl w:ilvl="7" w:tplc="08090019" w:tentative="1">
+      <w:start w:val="1"/>
+      <w:numFmt w:val="lowerLetter"/>
+      <w:lvlText w:val="%8."/>
+      <w:lvlJc w:val="left"/>
+      <w:pPr>
+        <w:ind w:left="5760" w:hanging="360"/>
+      </w:pPr>
+    </w:lvl>
+    <w:lvl w:ilvl="8" w:tplc="0809001B" w:tentative="1">
+      <w:start w:val="1"/>
+      <w:numFmt w:val="lowerRoman"/>
+      <w:lvlText w:val="%9."/>
+      <w:lvlJc w:val="right"/>
+      <w:pPr>
+        <w:ind w:left="6480" w:hanging="180"/>
+      </w:pPr>
+    </w:lvl>
+  </w:abstractNum>
+  <w:abstractNum w:abstractNumId="4">
     <w:nsid w:val="0CF41A79"/>
     <w:multiLevelType w:val="hybridMultilevel"/>
     <w:tmpl w:val="B31491D0"/>
@@ -5815,7 +7083,7 @@
       </w:rPr>
     </w:lvl>
   </w:abstractNum>
-  <w:abstractNum w:abstractNumId="3">
+  <w:abstractNum w:abstractNumId="5">
     <w:nsid w:val="1A3526D4"/>
     <w:multiLevelType w:val="hybridMultilevel"/>
     <w:tmpl w:val="A7F4CC66"/>
@@ -5928,7 +7196,7 @@
       </w:rPr>
     </w:lvl>
   </w:abstractNum>
-  <w:abstractNum w:abstractNumId="4">
+  <w:abstractNum w:abstractNumId="6">
     <w:nsid w:val="21B67B92"/>
     <w:multiLevelType w:val="hybridMultilevel"/>
     <w:tmpl w:val="AB6A8E32"/>
@@ -6041,7 +7309,7 @@
       </w:rPr>
     </w:lvl>
   </w:abstractNum>
-  <w:abstractNum w:abstractNumId="5">
+  <w:abstractNum w:abstractNumId="7">
     <w:nsid w:val="22827B69"/>
     <w:multiLevelType w:val="hybridMultilevel"/>
     <w:tmpl w:val="581A52AE"/>
@@ -6154,7 +7422,7 @@
       </w:rPr>
     </w:lvl>
   </w:abstractNum>
-  <w:abstractNum w:abstractNumId="6">
+  <w:abstractNum w:abstractNumId="8">
     <w:nsid w:val="355F32E0"/>
     <w:multiLevelType w:val="hybridMultilevel"/>
     <w:tmpl w:val="0838A908"/>
@@ -6267,7 +7535,7 @@
       </w:rPr>
     </w:lvl>
   </w:abstractNum>
-  <w:abstractNum w:abstractNumId="7">
+  <w:abstractNum w:abstractNumId="9">
     <w:nsid w:val="35681008"/>
     <w:multiLevelType w:val="hybridMultilevel"/>
     <w:tmpl w:val="5F327C42"/>
@@ -6380,7 +7648,7 @@
       </w:rPr>
     </w:lvl>
   </w:abstractNum>
-  <w:abstractNum w:abstractNumId="8">
+  <w:abstractNum w:abstractNumId="10">
     <w:nsid w:val="3B253D4B"/>
     <w:multiLevelType w:val="hybridMultilevel"/>
     <w:tmpl w:val="48A66E04"/>
@@ -6493,7 +7761,7 @@
       </w:rPr>
     </w:lvl>
   </w:abstractNum>
-  <w:abstractNum w:abstractNumId="9">
+  <w:abstractNum w:abstractNumId="11">
     <w:nsid w:val="41A76BC5"/>
     <w:multiLevelType w:val="hybridMultilevel"/>
     <w:tmpl w:val="A502D2A0"/>
@@ -6606,7 +7874,7 @@
       </w:rPr>
     </w:lvl>
   </w:abstractNum>
-  <w:abstractNum w:abstractNumId="10">
+  <w:abstractNum w:abstractNumId="12">
     <w:nsid w:val="452C5FBE"/>
     <w:multiLevelType w:val="hybridMultilevel"/>
     <w:tmpl w:val="1C460278"/>
@@ -6719,7 +7987,7 @@
       </w:rPr>
     </w:lvl>
   </w:abstractNum>
-  <w:abstractNum w:abstractNumId="11">
+  <w:abstractNum w:abstractNumId="13">
     <w:nsid w:val="47763DCC"/>
     <w:multiLevelType w:val="hybridMultilevel"/>
     <w:tmpl w:val="1D745CD6"/>
@@ -6832,7 +8100,7 @@
       </w:rPr>
     </w:lvl>
   </w:abstractNum>
-  <w:abstractNum w:abstractNumId="12">
+  <w:abstractNum w:abstractNumId="14">
     <w:nsid w:val="53775655"/>
     <w:multiLevelType w:val="hybridMultilevel"/>
     <w:tmpl w:val="9A705732"/>
@@ -6945,7 +8213,7 @@
       </w:rPr>
     </w:lvl>
   </w:abstractNum>
-  <w:abstractNum w:abstractNumId="13">
+  <w:abstractNum w:abstractNumId="15">
     <w:nsid w:val="53D850F8"/>
     <w:multiLevelType w:val="hybridMultilevel"/>
     <w:tmpl w:val="0E504E98"/>
@@ -7058,7 +8326,7 @@
       </w:rPr>
     </w:lvl>
   </w:abstractNum>
-  <w:abstractNum w:abstractNumId="14">
+  <w:abstractNum w:abstractNumId="16">
     <w:nsid w:val="617D5404"/>
     <w:multiLevelType w:val="hybridMultilevel"/>
     <w:tmpl w:val="E88ABC18"/>
@@ -7171,7 +8439,7 @@
       </w:rPr>
     </w:lvl>
   </w:abstractNum>
-  <w:abstractNum w:abstractNumId="15">
+  <w:abstractNum w:abstractNumId="17">
     <w:nsid w:val="683B7737"/>
     <w:multiLevelType w:val="hybridMultilevel"/>
     <w:tmpl w:val="B35A3AB2"/>
@@ -7284,7 +8552,7 @@
       </w:rPr>
     </w:lvl>
   </w:abstractNum>
-  <w:abstractNum w:abstractNumId="16">
+  <w:abstractNum w:abstractNumId="18">
     <w:nsid w:val="6E306AA1"/>
     <w:multiLevelType w:val="hybridMultilevel"/>
     <w:tmpl w:val="F9D62828"/>
@@ -7397,7 +8665,7 @@
       </w:rPr>
     </w:lvl>
   </w:abstractNum>
-  <w:abstractNum w:abstractNumId="17">
+  <w:abstractNum w:abstractNumId="19">
     <w:nsid w:val="741B7582"/>
     <w:multiLevelType w:val="hybridMultilevel"/>
     <w:tmpl w:val="9C96A26C"/>
@@ -7510,7 +8778,7 @@
       </w:rPr>
     </w:lvl>
   </w:abstractNum>
-  <w:abstractNum w:abstractNumId="18">
+  <w:abstractNum w:abstractNumId="20">
     <w:nsid w:val="75644E89"/>
     <w:multiLevelType w:val="hybridMultilevel"/>
     <w:tmpl w:val="3D64ABF2"/>
@@ -7623,7 +8891,7 @@
       </w:rPr>
     </w:lvl>
   </w:abstractNum>
-  <w:abstractNum w:abstractNumId="19">
+  <w:abstractNum w:abstractNumId="21">
     <w:nsid w:val="75E81C85"/>
     <w:multiLevelType w:val="hybridMultilevel"/>
     <w:tmpl w:val="B8DE97D6"/>
@@ -7736,7 +9004,7 @@
       </w:rPr>
     </w:lvl>
   </w:abstractNum>
-  <w:abstractNum w:abstractNumId="20">
+  <w:abstractNum w:abstractNumId="22">
     <w:nsid w:val="7CB34527"/>
     <w:multiLevelType w:val="hybridMultilevel"/>
     <w:tmpl w:val="0952C802"/>
@@ -7825,7 +9093,7 @@
       </w:pPr>
     </w:lvl>
   </w:abstractNum>
-  <w:abstractNum w:abstractNumId="21">
+  <w:abstractNum w:abstractNumId="23">
     <w:nsid w:val="7D49384D"/>
     <w:multiLevelType w:val="hybridMultilevel"/>
     <w:tmpl w:val="3A2AB11E"/>
@@ -7939,70 +9207,76 @@
     </w:lvl>
   </w:abstractNum>
   <w:num w:numId="1">
+    <w:abstractNumId w:val="22"/>
+  </w:num>
+  <w:num w:numId="2">
+    <w:abstractNumId w:val="12"/>
+  </w:num>
+  <w:num w:numId="3">
+    <w:abstractNumId w:val="7"/>
+  </w:num>
+  <w:num w:numId="4">
     <w:abstractNumId w:val="20"/>
   </w:num>
-  <w:num w:numId="2">
-    <w:abstractNumId w:val="10"/>
-  </w:num>
-  <w:num w:numId="3">
-    <w:abstractNumId w:val="5"/>
-  </w:num>
-  <w:num w:numId="4">
-    <w:abstractNumId w:val="18"/>
-  </w:num>
   <w:num w:numId="5">
-    <w:abstractNumId w:val="9"/>
+    <w:abstractNumId w:val="11"/>
   </w:num>
   <w:num w:numId="6">
-    <w:abstractNumId w:val="14"/>
+    <w:abstractNumId w:val="16"/>
   </w:num>
   <w:num w:numId="7">
-    <w:abstractNumId w:val="6"/>
+    <w:abstractNumId w:val="8"/>
   </w:num>
   <w:num w:numId="8">
-    <w:abstractNumId w:val="21"/>
+    <w:abstractNumId w:val="23"/>
   </w:num>
   <w:num w:numId="9">
     <w:abstractNumId w:val="0"/>
   </w:num>
   <w:num w:numId="10">
-    <w:abstractNumId w:val="2"/>
+    <w:abstractNumId w:val="4"/>
   </w:num>
   <w:num w:numId="11">
-    <w:abstractNumId w:val="7"/>
+    <w:abstractNumId w:val="9"/>
   </w:num>
   <w:num w:numId="12">
-    <w:abstractNumId w:val="8"/>
+    <w:abstractNumId w:val="10"/>
   </w:num>
   <w:num w:numId="13">
-    <w:abstractNumId w:val="4"/>
+    <w:abstractNumId w:val="6"/>
   </w:num>
   <w:num w:numId="14">
-    <w:abstractNumId w:val="11"/>
+    <w:abstractNumId w:val="13"/>
   </w:num>
   <w:num w:numId="15">
-    <w:abstractNumId w:val="19"/>
+    <w:abstractNumId w:val="21"/>
   </w:num>
   <w:num w:numId="16">
     <w:abstractNumId w:val="1"/>
   </w:num>
   <w:num w:numId="17">
+    <w:abstractNumId w:val="19"/>
+  </w:num>
+  <w:num w:numId="18">
+    <w:abstractNumId w:val="14"/>
+  </w:num>
+  <w:num w:numId="19">
+    <w:abstractNumId w:val="5"/>
+  </w:num>
+  <w:num w:numId="20">
+    <w:abstractNumId w:val="15"/>
+  </w:num>
+  <w:num w:numId="21">
     <w:abstractNumId w:val="17"/>
   </w:num>
-  <w:num w:numId="18">
-    <w:abstractNumId w:val="12"/>
+  <w:num w:numId="22">
+    <w:abstractNumId w:val="18"/>
   </w:num>
-  <w:num w:numId="19">
+  <w:num w:numId="23">
+    <w:abstractNumId w:val="2"/>
+  </w:num>
+  <w:num w:numId="24">
     <w:abstractNumId w:val="3"/>
-  </w:num>
-  <w:num w:numId="20">
-    <w:abstractNumId w:val="13"/>
-  </w:num>
-  <w:num w:numId="21">
-    <w:abstractNumId w:val="15"/>
-  </w:num>
-  <w:num w:numId="22">
-    <w:abstractNumId w:val="16"/>
   </w:num>
 </w:numbering>
 </file>

</xml_diff>

<commit_message>
Chapters 11, 12, 13 and 14
</commit_message>
<xml_diff>
--- a/HTML5 Javascript CSS3.docx
+++ b/HTML5 Javascript CSS3.docx
@@ -9843,10 +9843,1833 @@
       <w:r>
         <w:t>&lt;!![endif]--&gt;</w:t>
       </w:r>
+    </w:p>
+    <w:p/>
+    <w:p>
+      <w:r>
+        <w:br w:type="page"/>
+      </w:r>
+    </w:p>
+    <w:p>
+      <w:pPr>
+        <w:pStyle w:val="Heading1"/>
+      </w:pPr>
+      <w:r>
+        <w:lastRenderedPageBreak/>
+        <w:t>11.  Creating Advanced Graphics</w:t>
+      </w:r>
+    </w:p>
+    <w:p>
+      <w:pPr>
+        <w:pStyle w:val="Heading2"/>
+      </w:pPr>
+      <w:r>
+        <w:t>What is SVG?</w:t>
+      </w:r>
+    </w:p>
+    <w:p>
+      <w:r>
+        <w:t>SVG defines a set of elements that represent common types of drawing shapes e.g. &lt;</w:t>
+      </w:r>
+      <w:proofErr w:type="spellStart"/>
+      <w:r>
+        <w:t>rect</w:t>
+      </w:r>
+      <w:proofErr w:type="spellEnd"/>
+      <w:r>
+        <w:t>&gt; &lt;text&gt; &lt;ellipse&gt; &lt;polygon&gt; and &lt;path&gt;</w:t>
+      </w:r>
+    </w:p>
+    <w:p>
+      <w:r>
+        <w:t xml:space="preserve">When you add SVG related </w:t>
+      </w:r>
+      <w:proofErr w:type="spellStart"/>
+      <w:r>
+        <w:t>elments</w:t>
+      </w:r>
+      <w:proofErr w:type="spellEnd"/>
+      <w:r>
+        <w:t xml:space="preserve"> they are kept in the </w:t>
+      </w:r>
+      <w:proofErr w:type="spellStart"/>
+      <w:proofErr w:type="gramStart"/>
+      <w:r>
+        <w:t>dom</w:t>
+      </w:r>
+      <w:proofErr w:type="spellEnd"/>
+      <w:r>
+        <w:t xml:space="preserve">  tree</w:t>
+      </w:r>
+      <w:proofErr w:type="gramEnd"/>
+      <w:r>
+        <w:t xml:space="preserve"> and can be interacted with as other </w:t>
+      </w:r>
+      <w:proofErr w:type="spellStart"/>
+      <w:r>
+        <w:t>dom</w:t>
+      </w:r>
+      <w:proofErr w:type="spellEnd"/>
+      <w:r>
+        <w:t xml:space="preserve"> elements:</w:t>
+      </w:r>
+    </w:p>
+    <w:p>
+      <w:pPr>
+        <w:pStyle w:val="ListParagraph"/>
+        <w:numPr>
+          <w:ilvl w:val="0"/>
+          <w:numId w:val="1"/>
+        </w:numPr>
+      </w:pPr>
+      <w:r>
+        <w:t xml:space="preserve">DOM functions such as </w:t>
+      </w:r>
+      <w:proofErr w:type="spellStart"/>
+      <w:r>
+        <w:rPr>
+          <w:b/>
+        </w:rPr>
+        <w:t>document.querySelector</w:t>
+      </w:r>
+      <w:proofErr w:type="spellEnd"/>
+      <w:r>
+        <w:rPr>
+          <w:b/>
+        </w:rPr>
+        <w:t>()</w:t>
+      </w:r>
+      <w:r>
+        <w:t xml:space="preserve"> and </w:t>
+      </w:r>
+      <w:proofErr w:type="spellStart"/>
+      <w:r>
+        <w:rPr>
+          <w:b/>
+        </w:rPr>
+        <w:t>document.getElementById</w:t>
+      </w:r>
+      <w:proofErr w:type="spellEnd"/>
+      <w:r>
+        <w:rPr>
+          <w:b/>
+        </w:rPr>
+        <w:t>()</w:t>
+      </w:r>
+    </w:p>
+    <w:p>
+      <w:pPr>
+        <w:pStyle w:val="ListParagraph"/>
+        <w:numPr>
+          <w:ilvl w:val="0"/>
+          <w:numId w:val="1"/>
+        </w:numPr>
+      </w:pPr>
+      <w:r>
+        <w:t xml:space="preserve">Apply CSS styles, transformations </w:t>
+      </w:r>
+      <w:proofErr w:type="spellStart"/>
+      <w:r>
+        <w:t>etc</w:t>
+      </w:r>
+      <w:proofErr w:type="spellEnd"/>
+    </w:p>
+    <w:p>
+      <w:pPr>
+        <w:pStyle w:val="ListParagraph"/>
+        <w:numPr>
+          <w:ilvl w:val="0"/>
+          <w:numId w:val="1"/>
+        </w:numPr>
+      </w:pPr>
+      <w:r>
+        <w:t>Handle events</w:t>
+      </w:r>
+    </w:p>
+    <w:p>
+      <w:r>
+        <w:t>Creating SVG Graphics</w:t>
+      </w:r>
+    </w:p>
+    <w:p>
+      <w:r>
+        <w:t xml:space="preserve">Use </w:t>
+      </w:r>
+      <w:proofErr w:type="spellStart"/>
+      <w:r>
+        <w:t>svg</w:t>
+      </w:r>
+      <w:proofErr w:type="spellEnd"/>
+      <w:r>
+        <w:t xml:space="preserve"> element and </w:t>
+      </w:r>
+      <w:proofErr w:type="spellStart"/>
+      <w:r>
+        <w:t>specifiy</w:t>
+      </w:r>
+      <w:proofErr w:type="spellEnd"/>
+      <w:r>
+        <w:t xml:space="preserve"> an XML namespace:</w:t>
+      </w:r>
+    </w:p>
+    <w:p>
+      <w:pPr>
+        <w:pStyle w:val="NoSpacing"/>
+        <w:ind w:left="720"/>
+        <w:rPr>
+          <w:b/>
+        </w:rPr>
+      </w:pPr>
+      <w:r>
+        <w:rPr>
+          <w:b/>
+        </w:rPr>
+        <w:t>&lt;</w:t>
+      </w:r>
+      <w:proofErr w:type="spellStart"/>
+      <w:r>
+        <w:rPr>
+          <w:b/>
+        </w:rPr>
+        <w:t>svg</w:t>
+      </w:r>
+      <w:proofErr w:type="spellEnd"/>
+      <w:r>
+        <w:rPr>
+          <w:b/>
+        </w:rPr>
+        <w:t xml:space="preserve"> </w:t>
+      </w:r>
+      <w:proofErr w:type="spellStart"/>
+      <w:r>
+        <w:rPr>
+          <w:b/>
+        </w:rPr>
+        <w:t>xmlns</w:t>
+      </w:r>
+      <w:proofErr w:type="spellEnd"/>
+      <w:r>
+        <w:rPr>
+          <w:b/>
+        </w:rPr>
+        <w:t>=</w:t>
+      </w:r>
+      <w:hyperlink r:id="rId7" w:history="1">
+        <w:r>
+          <w:rPr>
+            <w:rStyle w:val="Hyperlink"/>
+            <w:b/>
+          </w:rPr>
+          <w:t>http://www.w3.org/2000/svg</w:t>
+        </w:r>
+      </w:hyperlink>
+      <w:r>
+        <w:rPr>
+          <w:b/>
+        </w:rPr>
+        <w:t>&gt;</w:t>
+      </w:r>
+    </w:p>
+    <w:p>
+      <w:pPr>
+        <w:pStyle w:val="NoSpacing"/>
+        <w:ind w:left="720"/>
+      </w:pPr>
+      <w:r>
+        <w:rPr>
+          <w:b/>
+        </w:rPr>
+        <w:t>&lt;/</w:t>
+      </w:r>
+      <w:proofErr w:type="spellStart"/>
+      <w:r>
+        <w:rPr>
+          <w:b/>
+        </w:rPr>
+        <w:t>svg</w:t>
+      </w:r>
+      <w:proofErr w:type="spellEnd"/>
+      <w:r>
+        <w:rPr>
+          <w:b/>
+        </w:rPr>
+        <w:t>&gt;</w:t>
+      </w:r>
+    </w:p>
+    <w:p/>
+    <w:p>
+      <w:r>
+        <w:t xml:space="preserve">Common properties can set on </w:t>
+      </w:r>
+      <w:proofErr w:type="spellStart"/>
+      <w:r>
+        <w:t>svg</w:t>
+      </w:r>
+      <w:proofErr w:type="spellEnd"/>
+      <w:r>
+        <w:t xml:space="preserve"> elements:</w:t>
+      </w:r>
+    </w:p>
+    <w:p>
+      <w:pPr>
+        <w:pStyle w:val="ListParagraph"/>
+        <w:numPr>
+          <w:ilvl w:val="0"/>
+          <w:numId w:val="1"/>
+        </w:numPr>
+      </w:pPr>
+      <w:r>
+        <w:t xml:space="preserve">X and y – position of the shape within the </w:t>
+      </w:r>
+      <w:proofErr w:type="spellStart"/>
+      <w:r>
+        <w:t>svg</w:t>
+      </w:r>
+      <w:proofErr w:type="spellEnd"/>
+      <w:r>
+        <w:t xml:space="preserve"> element</w:t>
+      </w:r>
+    </w:p>
+    <w:p>
+      <w:pPr>
+        <w:pStyle w:val="ListParagraph"/>
+        <w:numPr>
+          <w:ilvl w:val="0"/>
+          <w:numId w:val="1"/>
+        </w:numPr>
+      </w:pPr>
+      <w:r>
+        <w:t>Width and height</w:t>
+      </w:r>
+    </w:p>
+    <w:p>
+      <w:pPr>
+        <w:pStyle w:val="ListParagraph"/>
+        <w:numPr>
+          <w:ilvl w:val="0"/>
+          <w:numId w:val="1"/>
+        </w:numPr>
+      </w:pPr>
+      <w:r>
+        <w:t>Fill and stroke</w:t>
+      </w:r>
+    </w:p>
+    <w:p>
+      <w:pPr>
+        <w:ind w:left="45"/>
+      </w:pPr>
+    </w:p>
+    <w:p>
+      <w:pPr>
+        <w:pStyle w:val="Heading3"/>
+      </w:pPr>
+      <w:r>
+        <w:t>Circle</w:t>
+      </w:r>
+    </w:p>
+    <w:p>
+      <w:pPr>
+        <w:ind w:left="45"/>
+      </w:pPr>
+      <w:proofErr w:type="spellStart"/>
+      <w:r>
+        <w:t>Cx</w:t>
+      </w:r>
+      <w:proofErr w:type="spellEnd"/>
+      <w:r>
+        <w:t xml:space="preserve"> and </w:t>
+      </w:r>
+      <w:proofErr w:type="gramStart"/>
+      <w:r>
+        <w:t>cy</w:t>
+      </w:r>
+      <w:proofErr w:type="gramEnd"/>
+      <w:r>
+        <w:t xml:space="preserve"> specify the location of the </w:t>
+      </w:r>
+      <w:proofErr w:type="spellStart"/>
+      <w:r>
+        <w:t>center</w:t>
+      </w:r>
+      <w:proofErr w:type="spellEnd"/>
+      <w:r>
+        <w:t xml:space="preserve"> point. R is the radius.</w:t>
+      </w:r>
+    </w:p>
+    <w:p>
+      <w:pPr>
+        <w:pStyle w:val="Heading3"/>
+      </w:pPr>
+      <w:r>
+        <w:t>Ellipse</w:t>
+      </w:r>
+    </w:p>
+    <w:p>
+      <w:pPr>
+        <w:ind w:left="45"/>
+      </w:pPr>
+      <w:proofErr w:type="spellStart"/>
+      <w:r>
+        <w:t>Cx</w:t>
+      </w:r>
+      <w:proofErr w:type="spellEnd"/>
+      <w:r>
+        <w:t xml:space="preserve"> and </w:t>
+      </w:r>
+      <w:proofErr w:type="gramStart"/>
+      <w:r>
+        <w:t>cy</w:t>
+      </w:r>
+      <w:proofErr w:type="gramEnd"/>
+      <w:r>
+        <w:t xml:space="preserve"> properties </w:t>
+      </w:r>
+      <w:proofErr w:type="spellStart"/>
+      <w:r>
+        <w:t>rx</w:t>
+      </w:r>
+      <w:proofErr w:type="spellEnd"/>
+      <w:r>
+        <w:t xml:space="preserve"> and </w:t>
+      </w:r>
+      <w:proofErr w:type="spellStart"/>
+      <w:r>
+        <w:t>ry</w:t>
+      </w:r>
+      <w:proofErr w:type="spellEnd"/>
+      <w:r>
+        <w:t xml:space="preserve"> that specify radius of the ellipse in x and y directions</w:t>
+      </w:r>
+    </w:p>
+    <w:p>
+      <w:pPr>
+        <w:pStyle w:val="Heading2"/>
+      </w:pPr>
+      <w:r>
+        <w:t>Drawing Complex Shapes</w:t>
+      </w:r>
+    </w:p>
+    <w:p/>
+    <w:p>
+      <w:pPr>
+        <w:pStyle w:val="Heading3"/>
+      </w:pPr>
+      <w:r>
+        <w:t>Polyline</w:t>
+      </w:r>
+    </w:p>
+    <w:p>
+      <w:proofErr w:type="gramStart"/>
+      <w:r>
+        <w:t>Creates a line drawing comprising a series of connected points with the points attribute containing coordinates.</w:t>
+      </w:r>
+      <w:proofErr w:type="gramEnd"/>
+    </w:p>
+    <w:p>
+      <w:pPr>
+        <w:pStyle w:val="Heading3"/>
+      </w:pPr>
+      <w:r>
+        <w:t>Polygon</w:t>
+      </w:r>
+    </w:p>
+    <w:p>
+      <w:proofErr w:type="gramStart"/>
+      <w:r>
+        <w:t>Similar to polyline element that connects the last point back to the first to form a closed shape.</w:t>
+      </w:r>
+      <w:proofErr w:type="gramEnd"/>
+    </w:p>
+    <w:p>
+      <w:pPr>
+        <w:rPr>
+          <w:rFonts w:asciiTheme="majorHAnsi" w:eastAsiaTheme="majorEastAsia" w:hAnsiTheme="majorHAnsi" w:cstheme="majorBidi"/>
+          <w:b/>
+          <w:bCs/>
+          <w:color w:val="4F81BD" w:themeColor="accent1"/>
+        </w:rPr>
+      </w:pPr>
+      <w:r>
+        <w:br w:type="page"/>
+      </w:r>
+    </w:p>
+    <w:p>
+      <w:pPr>
+        <w:pStyle w:val="Heading3"/>
+      </w:pPr>
+      <w:r>
+        <w:lastRenderedPageBreak/>
+        <w:t>Path</w:t>
+      </w:r>
+    </w:p>
+    <w:p>
+      <w:proofErr w:type="gramStart"/>
+      <w:r>
+        <w:t xml:space="preserve">Enables complex shape as a series of path segments, has a </w:t>
+      </w:r>
+      <w:r>
+        <w:rPr>
+          <w:b/>
+        </w:rPr>
+        <w:t>d</w:t>
+      </w:r>
+      <w:r>
+        <w:t xml:space="preserve"> attribute that defines the outline of the shape.</w:t>
+      </w:r>
+      <w:proofErr w:type="gramEnd"/>
+      <w:r>
+        <w:t xml:space="preserve">  This comprises a series of drawing commands:</w:t>
+      </w:r>
+    </w:p>
+    <w:p>
+      <w:pPr>
+        <w:pStyle w:val="ListParagraph"/>
+        <w:numPr>
+          <w:ilvl w:val="0"/>
+          <w:numId w:val="1"/>
+        </w:numPr>
+      </w:pPr>
+      <w:r>
+        <w:t>M – move to new location without drawing a line</w:t>
+      </w:r>
+    </w:p>
+    <w:p>
+      <w:pPr>
+        <w:pStyle w:val="ListParagraph"/>
+        <w:numPr>
+          <w:ilvl w:val="0"/>
+          <w:numId w:val="1"/>
+        </w:numPr>
+      </w:pPr>
+      <w:r>
+        <w:t>L – draw a line from current location to new location</w:t>
+      </w:r>
+    </w:p>
+    <w:p>
+      <w:pPr>
+        <w:pStyle w:val="ListParagraph"/>
+        <w:numPr>
+          <w:ilvl w:val="0"/>
+          <w:numId w:val="1"/>
+        </w:numPr>
+      </w:pPr>
+      <w:r>
+        <w:t>A – draw an elliptical arc</w:t>
+      </w:r>
+    </w:p>
+    <w:p>
+      <w:pPr>
+        <w:pStyle w:val="ListParagraph"/>
+        <w:numPr>
+          <w:ilvl w:val="0"/>
+          <w:numId w:val="1"/>
+        </w:numPr>
+      </w:pPr>
+      <w:r>
+        <w:t>Q – draw a quadratic Bezier curve</w:t>
+      </w:r>
+    </w:p>
+    <w:p>
+      <w:pPr>
+        <w:pStyle w:val="ListParagraph"/>
+        <w:numPr>
+          <w:ilvl w:val="0"/>
+          <w:numId w:val="1"/>
+        </w:numPr>
+      </w:pPr>
+      <w:r>
+        <w:t>C – draw a cubic Bezier curve</w:t>
+      </w:r>
+    </w:p>
+    <w:p>
+      <w:pPr>
+        <w:pStyle w:val="ListParagraph"/>
+        <w:numPr>
+          <w:ilvl w:val="0"/>
+          <w:numId w:val="1"/>
+        </w:numPr>
+      </w:pPr>
+      <w:r>
+        <w:t>Z – close the current path by connecting the last point back to the first point</w:t>
+      </w:r>
+    </w:p>
+    <w:p>
+      <w:pPr>
+        <w:pStyle w:val="Heading3"/>
+      </w:pPr>
+      <w:r>
+        <w:t>Specifying fill and stroke styles</w:t>
+      </w:r>
+    </w:p>
+    <w:p>
+      <w:pPr>
+        <w:pStyle w:val="ListParagraph"/>
+        <w:numPr>
+          <w:ilvl w:val="0"/>
+          <w:numId w:val="1"/>
+        </w:numPr>
+      </w:pPr>
+      <w:r>
+        <w:t xml:space="preserve">Stroke – outline </w:t>
+      </w:r>
+      <w:proofErr w:type="spellStart"/>
+      <w:r>
+        <w:t>color</w:t>
+      </w:r>
+      <w:proofErr w:type="spellEnd"/>
+    </w:p>
+    <w:p>
+      <w:pPr>
+        <w:pStyle w:val="ListParagraph"/>
+        <w:numPr>
+          <w:ilvl w:val="0"/>
+          <w:numId w:val="1"/>
+        </w:numPr>
+      </w:pPr>
+      <w:r>
+        <w:t>Fill – fill colour</w:t>
+      </w:r>
+    </w:p>
+    <w:p>
+      <w:pPr>
+        <w:pStyle w:val="ListParagraph"/>
+        <w:numPr>
+          <w:ilvl w:val="0"/>
+          <w:numId w:val="1"/>
+        </w:numPr>
+      </w:pPr>
+      <w:r>
+        <w:t>Stroke-opacity</w:t>
+      </w:r>
+    </w:p>
+    <w:p>
+      <w:pPr>
+        <w:pStyle w:val="ListParagraph"/>
+        <w:numPr>
+          <w:ilvl w:val="0"/>
+          <w:numId w:val="1"/>
+        </w:numPr>
+      </w:pPr>
+      <w:r>
+        <w:t>Fill-opacity</w:t>
+      </w:r>
+    </w:p>
+    <w:p>
+      <w:pPr>
+        <w:pStyle w:val="ListParagraph"/>
+        <w:numPr>
+          <w:ilvl w:val="0"/>
+          <w:numId w:val="1"/>
+        </w:numPr>
+      </w:pPr>
+      <w:r>
+        <w:t>Stroke-width</w:t>
+      </w:r>
+    </w:p>
+    <w:p>
+      <w:pPr>
+        <w:pStyle w:val="ListParagraph"/>
+        <w:numPr>
+          <w:ilvl w:val="0"/>
+          <w:numId w:val="1"/>
+        </w:numPr>
+      </w:pPr>
+      <w:r>
+        <w:t xml:space="preserve">Fill-rule – how to determine what side of a path is </w:t>
+      </w:r>
+      <w:proofErr w:type="spellStart"/>
+      <w:r>
+        <w:t>insdide</w:t>
+      </w:r>
+      <w:proofErr w:type="spellEnd"/>
+      <w:r>
+        <w:t xml:space="preserve"> the shape: nonzero and </w:t>
+      </w:r>
+      <w:proofErr w:type="spellStart"/>
+      <w:r>
+        <w:t>evenodd</w:t>
+      </w:r>
+      <w:proofErr w:type="spellEnd"/>
+    </w:p>
+    <w:p>
+      <w:pPr>
+        <w:pStyle w:val="ListParagraph"/>
+        <w:numPr>
+          <w:ilvl w:val="0"/>
+          <w:numId w:val="1"/>
+        </w:numPr>
+      </w:pPr>
+      <w:r>
+        <w:t>Stroke-</w:t>
+      </w:r>
+      <w:proofErr w:type="spellStart"/>
+      <w:r>
+        <w:t>dasharray</w:t>
+      </w:r>
+      <w:proofErr w:type="spellEnd"/>
+      <w:r>
+        <w:t xml:space="preserve"> – specifies a pattern of dashes to use when drawing the outline</w:t>
+      </w:r>
+      <w:r>
+        <w:t xml:space="preserve">.  First </w:t>
+      </w:r>
+      <w:proofErr w:type="spellStart"/>
+      <w:r>
+        <w:t>numer</w:t>
+      </w:r>
+      <w:proofErr w:type="spellEnd"/>
+      <w:r>
+        <w:t xml:space="preserve"> specifies the length of a dash, second the length of the gap, third the length of the next dash</w:t>
+      </w:r>
+      <w:proofErr w:type="gramStart"/>
+      <w:r>
+        <w:t>..</w:t>
+      </w:r>
+      <w:proofErr w:type="gramEnd"/>
+      <w:r>
+        <w:t xml:space="preserve"> </w:t>
+      </w:r>
+      <w:proofErr w:type="gramStart"/>
+      <w:r>
+        <w:t>etc</w:t>
+      </w:r>
+      <w:proofErr w:type="gramEnd"/>
+      <w:r>
+        <w:t>…</w:t>
+      </w:r>
+    </w:p>
+    <w:p>
+      <w:pPr>
+        <w:pStyle w:val="Heading3"/>
+      </w:pPr>
+      <w:r>
+        <w:t>&lt;</w:t>
+      </w:r>
+      <w:proofErr w:type="spellStart"/>
+      <w:proofErr w:type="gramStart"/>
+      <w:r>
+        <w:t>linearGradient</w:t>
+      </w:r>
+      <w:proofErr w:type="spellEnd"/>
+      <w:proofErr w:type="gramEnd"/>
+      <w:r>
+        <w:t>&gt;</w:t>
+      </w:r>
+    </w:p>
+    <w:p>
+      <w:pPr>
+        <w:pStyle w:val="ListParagraph"/>
+        <w:numPr>
+          <w:ilvl w:val="0"/>
+          <w:numId w:val="1"/>
+        </w:numPr>
+      </w:pPr>
+      <w:r>
+        <w:t>X1 and y1</w:t>
+      </w:r>
+    </w:p>
+    <w:p>
+      <w:pPr>
+        <w:pStyle w:val="ListParagraph"/>
+        <w:numPr>
+          <w:ilvl w:val="0"/>
+          <w:numId w:val="1"/>
+        </w:numPr>
+      </w:pPr>
+      <w:r>
+        <w:t>X2 and y2</w:t>
+      </w:r>
+    </w:p>
+    <w:p>
+      <w:pPr>
+        <w:pStyle w:val="ListParagraph"/>
+        <w:numPr>
+          <w:ilvl w:val="0"/>
+          <w:numId w:val="1"/>
+        </w:numPr>
+      </w:pPr>
+      <w:r>
+        <w:t>Offset</w:t>
+      </w:r>
+    </w:p>
+    <w:p>
+      <w:pPr>
+        <w:pStyle w:val="ListParagraph"/>
+        <w:numPr>
+          <w:ilvl w:val="0"/>
+          <w:numId w:val="1"/>
+        </w:numPr>
+      </w:pPr>
+      <w:r>
+        <w:t>Stop-</w:t>
+      </w:r>
+      <w:proofErr w:type="spellStart"/>
+      <w:r>
+        <w:t>color</w:t>
+      </w:r>
+      <w:proofErr w:type="spellEnd"/>
+    </w:p>
+    <w:p>
+      <w:pPr>
+        <w:ind w:left="45"/>
+      </w:pPr>
+    </w:p>
+    <w:p>
+      <w:pPr>
+        <w:pStyle w:val="Heading3"/>
+      </w:pPr>
+      <w:r>
+        <w:t>&lt;</w:t>
+      </w:r>
+      <w:proofErr w:type="spellStart"/>
+      <w:proofErr w:type="gramStart"/>
+      <w:r>
+        <w:t>radialGradient</w:t>
+      </w:r>
+      <w:proofErr w:type="spellEnd"/>
+      <w:proofErr w:type="gramEnd"/>
+      <w:r>
+        <w:t>&gt;</w:t>
+      </w:r>
+    </w:p>
+    <w:p>
+      <w:pPr>
+        <w:pStyle w:val="ListParagraph"/>
+        <w:numPr>
+          <w:ilvl w:val="0"/>
+          <w:numId w:val="1"/>
+        </w:numPr>
+      </w:pPr>
+      <w:proofErr w:type="spellStart"/>
+      <w:r>
+        <w:t>Fx</w:t>
+      </w:r>
+      <w:proofErr w:type="spellEnd"/>
+      <w:r>
+        <w:t xml:space="preserve"> and </w:t>
+      </w:r>
+      <w:proofErr w:type="spellStart"/>
+      <w:r>
+        <w:t>fy</w:t>
+      </w:r>
+      <w:proofErr w:type="spellEnd"/>
+    </w:p>
+    <w:p>
+      <w:pPr>
+        <w:pStyle w:val="Heading3"/>
+      </w:pPr>
+      <w:r>
+        <w:t>&lt;</w:t>
+      </w:r>
+      <w:proofErr w:type="gramStart"/>
+      <w:r>
+        <w:t>pattern</w:t>
+      </w:r>
+      <w:proofErr w:type="gramEnd"/>
+      <w:r>
+        <w:t>&gt;</w:t>
+      </w:r>
+    </w:p>
+    <w:p>
+      <w:pPr>
+        <w:ind w:left="45"/>
+      </w:pPr>
+      <w:r>
+        <w:t xml:space="preserve">Creates a pattern, </w:t>
+      </w:r>
+      <w:proofErr w:type="spellStart"/>
+      <w:r>
+        <w:t>patternUnits</w:t>
+      </w:r>
+      <w:proofErr w:type="spellEnd"/>
+      <w:r>
+        <w:t xml:space="preserve"> attribute controls how the image in a pattern is displayed, </w:t>
+      </w:r>
+      <w:proofErr w:type="spellStart"/>
+      <w:r>
+        <w:t>userSpaceonUse</w:t>
+      </w:r>
+      <w:proofErr w:type="spellEnd"/>
+      <w:r>
+        <w:t xml:space="preserve"> causes image to be tiled without spacing</w:t>
+      </w:r>
+    </w:p>
+    <w:p>
+      <w:pPr>
+        <w:pStyle w:val="Heading3"/>
+      </w:pPr>
+      <w:r>
+        <w:t>Drawing graphical text</w:t>
+      </w:r>
+    </w:p>
+    <w:p>
+      <w:pPr>
+        <w:pStyle w:val="ListParagraph"/>
+        <w:numPr>
+          <w:ilvl w:val="0"/>
+          <w:numId w:val="1"/>
+        </w:numPr>
+      </w:pPr>
+      <w:r>
+        <w:t xml:space="preserve">Text-decoration: underline, </w:t>
+      </w:r>
+      <w:proofErr w:type="spellStart"/>
+      <w:r>
+        <w:t>overline</w:t>
+      </w:r>
+      <w:proofErr w:type="spellEnd"/>
+      <w:r>
+        <w:t xml:space="preserve">, line-through, blink, </w:t>
+      </w:r>
+    </w:p>
+    <w:p>
+      <w:pPr>
+        <w:pStyle w:val="Heading3"/>
+      </w:pPr>
+      <w:r>
+        <w:t>Text Paths</w:t>
+      </w:r>
+    </w:p>
+    <w:p>
+      <w:pPr>
+        <w:ind w:left="45"/>
+      </w:pPr>
+      <w:proofErr w:type="spellStart"/>
+      <w:proofErr w:type="gramStart"/>
+      <w:r>
+        <w:t>textPath</w:t>
+      </w:r>
+      <w:proofErr w:type="spellEnd"/>
+      <w:proofErr w:type="gramEnd"/>
+      <w:r>
+        <w:t xml:space="preserve"> links to a path element for shaping.</w:t>
+      </w:r>
+    </w:p>
+    <w:p>
+      <w:pPr>
+        <w:pStyle w:val="Heading3"/>
+      </w:pPr>
+      <w:r>
+        <w:t>Text Spans</w:t>
+      </w:r>
+    </w:p>
+    <w:p>
+      <w:pPr>
+        <w:pStyle w:val="ListParagraph"/>
+        <w:numPr>
+          <w:ilvl w:val="0"/>
+          <w:numId w:val="1"/>
+        </w:numPr>
+      </w:pPr>
+      <w:r>
+        <w:t>Contain any number of&lt;</w:t>
+      </w:r>
+      <w:proofErr w:type="spellStart"/>
+      <w:r>
+        <w:t>tspan</w:t>
+      </w:r>
+      <w:proofErr w:type="spellEnd"/>
+      <w:r>
+        <w:t>&gt; child elements that partition the text</w:t>
+      </w:r>
+    </w:p>
+    <w:p>
+      <w:pPr>
+        <w:pStyle w:val="ListParagraph"/>
+        <w:ind w:left="405"/>
+      </w:pPr>
+    </w:p>
+    <w:p>
+      <w:r>
+        <w:br w:type="page"/>
+      </w:r>
+    </w:p>
+    <w:p>
+      <w:pPr>
+        <w:pStyle w:val="Heading1"/>
+      </w:pPr>
+      <w:r>
+        <w:lastRenderedPageBreak/>
+        <w:t>13.  Implementing Real-time Communication by Using Web Sockets</w:t>
+      </w:r>
+    </w:p>
+    <w:p>
+      <w:pPr>
+        <w:pStyle w:val="ListParagraph"/>
+        <w:ind w:left="405"/>
+      </w:pPr>
+    </w:p>
+    <w:p>
+      <w:proofErr w:type="spellStart"/>
+      <w:r>
+        <w:t>Websocket</w:t>
+      </w:r>
+      <w:proofErr w:type="spellEnd"/>
+      <w:r>
+        <w:t xml:space="preserve"> object is present on window here supported.</w:t>
+      </w:r>
+    </w:p>
+    <w:p>
+      <w:pPr>
+        <w:pStyle w:val="NoSpacing"/>
+        <w:ind w:left="720"/>
+        <w:rPr>
+          <w:b/>
+        </w:rPr>
+      </w:pPr>
+      <w:r>
+        <w:rPr>
+          <w:b/>
+        </w:rPr>
+        <w:t>If (</w:t>
+      </w:r>
+      <w:proofErr w:type="spellStart"/>
+      <w:r>
+        <w:rPr>
+          <w:b/>
+        </w:rPr>
+        <w:t>window.webSocket</w:t>
+      </w:r>
+      <w:proofErr w:type="spellEnd"/>
+      <w:proofErr w:type="gramStart"/>
+      <w:r>
+        <w:rPr>
+          <w:b/>
+        </w:rPr>
+        <w:t>){</w:t>
+      </w:r>
+      <w:proofErr w:type="gramEnd"/>
+    </w:p>
+    <w:p>
+      <w:pPr>
+        <w:pStyle w:val="NoSpacing"/>
+        <w:ind w:left="720"/>
+        <w:rPr>
+          <w:b/>
+        </w:rPr>
+      </w:pPr>
+      <w:r>
+        <w:rPr>
+          <w:b/>
+        </w:rPr>
+        <w:tab/>
+      </w:r>
+      <w:proofErr w:type="spellStart"/>
+      <w:proofErr w:type="gramStart"/>
+      <w:r>
+        <w:rPr>
+          <w:b/>
+        </w:rPr>
+        <w:t>var</w:t>
+      </w:r>
+      <w:proofErr w:type="spellEnd"/>
+      <w:proofErr w:type="gramEnd"/>
+      <w:r>
+        <w:rPr>
+          <w:b/>
+        </w:rPr>
+        <w:t xml:space="preserve"> socket = new </w:t>
+      </w:r>
+      <w:proofErr w:type="spellStart"/>
+      <w:r>
+        <w:rPr>
+          <w:b/>
+        </w:rPr>
+        <w:t>WebSocket</w:t>
+      </w:r>
+      <w:proofErr w:type="spellEnd"/>
+      <w:r>
+        <w:rPr>
+          <w:b/>
+        </w:rPr>
+        <w:t>(“</w:t>
+      </w:r>
+      <w:proofErr w:type="spellStart"/>
+      <w:r>
+        <w:rPr>
+          <w:b/>
+        </w:rPr>
+        <w:t>ws</w:t>
+      </w:r>
+      <w:proofErr w:type="spellEnd"/>
+      <w:r>
+        <w:rPr>
+          <w:b/>
+        </w:rPr>
+        <w:t>://server/action”);</w:t>
+      </w:r>
+    </w:p>
+    <w:p>
+      <w:pPr>
+        <w:pStyle w:val="NoSpacing"/>
+        <w:ind w:left="720"/>
+        <w:rPr>
+          <w:b/>
+        </w:rPr>
+      </w:pPr>
+      <w:r>
+        <w:rPr>
+          <w:b/>
+        </w:rPr>
+        <w:t>}</w:t>
+      </w:r>
+    </w:p>
+    <w:p>
+      <w:pPr>
+        <w:pStyle w:val="NoSpacing"/>
+        <w:ind w:left="720"/>
+        <w:rPr>
+          <w:b/>
+        </w:rPr>
+      </w:pPr>
+    </w:p>
+    <w:p>
+      <w:proofErr w:type="spellStart"/>
+      <w:proofErr w:type="gramStart"/>
+      <w:r>
+        <w:rPr>
+          <w:b/>
+        </w:rPr>
+        <w:t>readyState</w:t>
+      </w:r>
+      <w:proofErr w:type="spellEnd"/>
+      <w:proofErr w:type="gramEnd"/>
+      <w:r>
+        <w:t xml:space="preserve"> property:</w:t>
+      </w:r>
+    </w:p>
+    <w:p>
+      <w:pPr>
+        <w:pStyle w:val="ListParagraph"/>
+        <w:numPr>
+          <w:ilvl w:val="0"/>
+          <w:numId w:val="1"/>
+        </w:numPr>
+      </w:pPr>
+      <w:r>
+        <w:t>Connecting</w:t>
+      </w:r>
+    </w:p>
+    <w:p>
+      <w:pPr>
+        <w:pStyle w:val="ListParagraph"/>
+        <w:numPr>
+          <w:ilvl w:val="0"/>
+          <w:numId w:val="1"/>
+        </w:numPr>
+      </w:pPr>
+      <w:r>
+        <w:t>Open</w:t>
+      </w:r>
+    </w:p>
+    <w:p>
+      <w:pPr>
+        <w:pStyle w:val="ListParagraph"/>
+        <w:numPr>
+          <w:ilvl w:val="0"/>
+          <w:numId w:val="1"/>
+        </w:numPr>
+      </w:pPr>
+      <w:r>
+        <w:t>Closing</w:t>
+      </w:r>
+    </w:p>
+    <w:p>
+      <w:pPr>
+        <w:pStyle w:val="ListParagraph"/>
+        <w:numPr>
+          <w:ilvl w:val="0"/>
+          <w:numId w:val="1"/>
+        </w:numPr>
+      </w:pPr>
+      <w:r>
+        <w:t>Closed</w:t>
+      </w:r>
+    </w:p>
+    <w:p>
+      <w:proofErr w:type="spellStart"/>
+      <w:proofErr w:type="gramStart"/>
+      <w:r>
+        <w:t>socket.addEventListener</w:t>
+      </w:r>
+      <w:proofErr w:type="spellEnd"/>
+      <w:r>
+        <w:t>(</w:t>
+      </w:r>
+      <w:proofErr w:type="gramEnd"/>
+      <w:r>
+        <w:t xml:space="preserve">“open”, </w:t>
+      </w:r>
+      <w:proofErr w:type="spellStart"/>
+      <w:r>
+        <w:t>sendMessage</w:t>
+      </w:r>
+      <w:proofErr w:type="spellEnd"/>
+      <w:r>
+        <w:t>);</w:t>
+      </w:r>
+    </w:p>
+    <w:p>
+      <w:proofErr w:type="spellStart"/>
+      <w:proofErr w:type="gramStart"/>
+      <w:r>
+        <w:t>socket.send</w:t>
+      </w:r>
+      <w:proofErr w:type="spellEnd"/>
+      <w:r>
+        <w:t>(</w:t>
+      </w:r>
+      <w:proofErr w:type="gramEnd"/>
+      <w:r>
+        <w:t>data);</w:t>
+      </w:r>
+    </w:p>
+    <w:p>
+      <w:pPr>
+        <w:pStyle w:val="NoSpacing"/>
+        <w:ind w:left="720"/>
+        <w:rPr>
+          <w:b/>
+        </w:rPr>
+      </w:pPr>
+      <w:proofErr w:type="spellStart"/>
+      <w:r>
+        <w:rPr>
+          <w:b/>
+        </w:rPr>
+        <w:t>socket.onmessage</w:t>
+      </w:r>
+      <w:proofErr w:type="spellEnd"/>
+      <w:r>
+        <w:rPr>
+          <w:b/>
+        </w:rPr>
+        <w:t xml:space="preserve"> = </w:t>
+      </w:r>
+      <w:proofErr w:type="gramStart"/>
+      <w:r>
+        <w:rPr>
+          <w:b/>
+        </w:rPr>
+        <w:t>function(</w:t>
+      </w:r>
+      <w:proofErr w:type="gramEnd"/>
+      <w:r>
+        <w:rPr>
+          <w:b/>
+        </w:rPr>
+        <w:t>event){</w:t>
+      </w:r>
+    </w:p>
+    <w:p>
+      <w:pPr>
+        <w:pStyle w:val="NoSpacing"/>
+        <w:ind w:left="720"/>
+        <w:rPr>
+          <w:b/>
+        </w:rPr>
+      </w:pPr>
+      <w:r>
+        <w:rPr>
+          <w:b/>
+        </w:rPr>
+        <w:t xml:space="preserve"> </w:t>
+      </w:r>
+      <w:r>
+        <w:rPr>
+          <w:b/>
+        </w:rPr>
+        <w:tab/>
+      </w:r>
+      <w:proofErr w:type="gramStart"/>
+      <w:r>
+        <w:rPr>
+          <w:b/>
+        </w:rPr>
+        <w:t>if</w:t>
+      </w:r>
+      <w:proofErr w:type="gramEnd"/>
+      <w:r>
+        <w:rPr>
+          <w:b/>
+        </w:rPr>
+        <w:t xml:space="preserve"> (</w:t>
+      </w:r>
+      <w:proofErr w:type="spellStart"/>
+      <w:r>
+        <w:rPr>
+          <w:b/>
+        </w:rPr>
+        <w:t>event.type</w:t>
+      </w:r>
+      <w:proofErr w:type="spellEnd"/>
+      <w:r>
+        <w:rPr>
+          <w:b/>
+        </w:rPr>
+        <w:t xml:space="preserve"> == “Text”){</w:t>
+      </w:r>
+    </w:p>
+    <w:p>
+      <w:pPr>
+        <w:pStyle w:val="NoSpacing"/>
+        <w:ind w:left="720"/>
+        <w:rPr>
+          <w:b/>
+        </w:rPr>
+      </w:pPr>
+      <w:r>
+        <w:rPr>
+          <w:b/>
+        </w:rPr>
+        <w:tab/>
+      </w:r>
+      <w:r>
+        <w:rPr>
+          <w:b/>
+        </w:rPr>
+        <w:tab/>
+      </w:r>
+      <w:proofErr w:type="spellStart"/>
+      <w:proofErr w:type="gramStart"/>
+      <w:r>
+        <w:rPr>
+          <w:b/>
+        </w:rPr>
+        <w:t>handleMessageText</w:t>
+      </w:r>
+      <w:proofErr w:type="spellEnd"/>
+      <w:r>
+        <w:rPr>
+          <w:b/>
+        </w:rPr>
+        <w:t>(</w:t>
+      </w:r>
+      <w:proofErr w:type="spellStart"/>
+      <w:proofErr w:type="gramEnd"/>
+      <w:r>
+        <w:rPr>
+          <w:b/>
+        </w:rPr>
+        <w:t>event.data</w:t>
+      </w:r>
+      <w:proofErr w:type="spellEnd"/>
+      <w:r>
+        <w:rPr>
+          <w:b/>
+        </w:rPr>
+        <w:t>);</w:t>
+      </w:r>
+    </w:p>
+    <w:p>
+      <w:pPr>
+        <w:pStyle w:val="NoSpacing"/>
+        <w:ind w:left="720" w:firstLine="720"/>
+        <w:rPr>
+          <w:b/>
+        </w:rPr>
+      </w:pPr>
+      <w:r>
+        <w:rPr>
+          <w:b/>
+        </w:rPr>
+        <w:t>}</w:t>
+      </w:r>
+    </w:p>
+    <w:p>
+      <w:pPr>
+        <w:pStyle w:val="NoSpacing"/>
+        <w:ind w:left="720"/>
+        <w:rPr>
+          <w:b/>
+        </w:rPr>
+      </w:pPr>
+      <w:r>
+        <w:rPr>
+          <w:b/>
+        </w:rPr>
+        <w:t>}</w:t>
+      </w:r>
+    </w:p>
+    <w:p>
+      <w:pPr>
+        <w:ind w:left="45"/>
+      </w:pPr>
+    </w:p>
+    <w:p>
+      <w:r>
+        <w:br w:type="page"/>
+      </w:r>
+    </w:p>
+    <w:p>
+      <w:pPr>
+        <w:pStyle w:val="Heading1"/>
+      </w:pPr>
+      <w:r>
+        <w:lastRenderedPageBreak/>
+        <w:t>14.  Performing Background Processing by Using Web Workers</w:t>
+      </w:r>
+    </w:p>
+    <w:p>
+      <w:pPr>
+        <w:ind w:left="45"/>
+      </w:pPr>
+    </w:p>
+    <w:p>
+      <w:pPr>
+        <w:pStyle w:val="Heading3"/>
+      </w:pPr>
+      <w:r>
+        <w:t>Creating and Terminating a Dedicated Web Worked:</w:t>
+      </w:r>
+    </w:p>
+    <w:p>
+      <w:pPr>
+        <w:pStyle w:val="NoSpacing"/>
+        <w:ind w:left="720"/>
+        <w:rPr>
+          <w:b/>
+        </w:rPr>
+      </w:pPr>
+      <w:proofErr w:type="spellStart"/>
+      <w:proofErr w:type="gramStart"/>
+      <w:r>
+        <w:rPr>
+          <w:b/>
+        </w:rPr>
+        <w:t>v</w:t>
+      </w:r>
+      <w:r>
+        <w:rPr>
+          <w:b/>
+        </w:rPr>
+        <w:t>ar</w:t>
+      </w:r>
+      <w:proofErr w:type="spellEnd"/>
+      <w:proofErr w:type="gramEnd"/>
+      <w:r>
+        <w:rPr>
+          <w:b/>
+        </w:rPr>
+        <w:t xml:space="preserve"> </w:t>
+      </w:r>
+      <w:proofErr w:type="spellStart"/>
+      <w:r>
+        <w:rPr>
+          <w:b/>
+        </w:rPr>
+        <w:t>webWoder</w:t>
+      </w:r>
+      <w:proofErr w:type="spellEnd"/>
+      <w:r>
+        <w:rPr>
+          <w:b/>
+        </w:rPr>
+        <w:t>;</w:t>
+      </w:r>
+    </w:p>
+    <w:p>
+      <w:pPr>
+        <w:pStyle w:val="NoSpacing"/>
+        <w:ind w:left="720"/>
+        <w:rPr>
+          <w:b/>
+        </w:rPr>
+      </w:pPr>
+      <w:r>
+        <w:rPr>
+          <w:b/>
+        </w:rPr>
+        <w:t>If (</w:t>
+      </w:r>
+      <w:proofErr w:type="spellStart"/>
+      <w:proofErr w:type="gramStart"/>
+      <w:r>
+        <w:rPr>
+          <w:b/>
+        </w:rPr>
+        <w:t>typeof</w:t>
+      </w:r>
+      <w:proofErr w:type="spellEnd"/>
+      <w:r>
+        <w:rPr>
+          <w:b/>
+        </w:rPr>
+        <w:t>(</w:t>
+      </w:r>
+      <w:proofErr w:type="gramEnd"/>
+      <w:r>
+        <w:rPr>
+          <w:b/>
+        </w:rPr>
+        <w:t>Worker) !== “undefined”){</w:t>
+      </w:r>
+    </w:p>
+    <w:p>
+      <w:pPr>
+        <w:pStyle w:val="NoSpacing"/>
+        <w:ind w:left="720"/>
+        <w:rPr>
+          <w:b/>
+        </w:rPr>
+      </w:pPr>
+      <w:r>
+        <w:rPr>
+          <w:b/>
+        </w:rPr>
+        <w:tab/>
+      </w:r>
+      <w:proofErr w:type="spellStart"/>
+      <w:proofErr w:type="gramStart"/>
+      <w:r>
+        <w:rPr>
+          <w:b/>
+        </w:rPr>
+        <w:t>webWorker</w:t>
+      </w:r>
+      <w:proofErr w:type="spellEnd"/>
+      <w:proofErr w:type="gramEnd"/>
+      <w:r>
+        <w:rPr>
+          <w:b/>
+        </w:rPr>
+        <w:t xml:space="preserve"> = new Worker(“processScript.js”);</w:t>
+      </w:r>
+    </w:p>
+    <w:p>
+      <w:pPr>
+        <w:pStyle w:val="NoSpacing"/>
+        <w:ind w:left="720"/>
+        <w:rPr>
+          <w:b/>
+        </w:rPr>
+      </w:pPr>
+      <w:r>
+        <w:rPr>
+          <w:b/>
+        </w:rPr>
+        <w:t>}</w:t>
+      </w:r>
+    </w:p>
+    <w:p/>
+    <w:p>
+      <w:pPr>
+        <w:ind w:left="45"/>
+      </w:pPr>
+      <w:proofErr w:type="spellStart"/>
+      <w:proofErr w:type="gramStart"/>
+      <w:r>
+        <w:t>webWorker.terminate</w:t>
+      </w:r>
+      <w:proofErr w:type="spellEnd"/>
+      <w:r>
+        <w:t>(</w:t>
+      </w:r>
+      <w:proofErr w:type="gramEnd"/>
+      <w:r>
+        <w:t xml:space="preserve">);  or   </w:t>
+      </w:r>
+      <w:proofErr w:type="spellStart"/>
+      <w:r>
+        <w:t>self.close</w:t>
+      </w:r>
+      <w:proofErr w:type="spellEnd"/>
+      <w:r>
+        <w:t>();</w:t>
+      </w:r>
+    </w:p>
+    <w:p>
+      <w:pPr>
+        <w:ind w:left="45"/>
+      </w:pPr>
+      <w:r>
+        <w:t>Send data to the worker using .</w:t>
+      </w:r>
+      <w:proofErr w:type="spellStart"/>
+      <w:proofErr w:type="gramStart"/>
+      <w:r>
+        <w:rPr>
+          <w:b/>
+        </w:rPr>
+        <w:t>postMessage</w:t>
+      </w:r>
+      <w:proofErr w:type="spellEnd"/>
+      <w:r>
+        <w:rPr>
+          <w:b/>
+        </w:rPr>
+        <w:t>(</w:t>
+      </w:r>
+      <w:proofErr w:type="gramEnd"/>
+      <w:r>
+        <w:rPr>
+          <w:b/>
+        </w:rPr>
+        <w:t>)</w:t>
+      </w:r>
+      <w:r>
+        <w:t xml:space="preserve"> function</w:t>
+      </w:r>
+    </w:p>
+    <w:p>
+      <w:pPr>
+        <w:pStyle w:val="Heading3"/>
+      </w:pPr>
+      <w:r>
+        <w:t>Creating a Shared Web Worker</w:t>
+      </w:r>
+    </w:p>
+    <w:p>
+      <w:pPr>
+        <w:ind w:left="45"/>
+      </w:pPr>
+    </w:p>
+    <w:p>
+      <w:pPr>
+        <w:ind w:left="45"/>
+      </w:pPr>
+      <w:r>
+        <w:t xml:space="preserve">Each page has </w:t>
+      </w:r>
+      <w:proofErr w:type="spellStart"/>
+      <w:r>
+        <w:t>it’s</w:t>
+      </w:r>
+      <w:proofErr w:type="spellEnd"/>
+      <w:r>
+        <w:t xml:space="preserve"> own port that it uses, a page sends messages to the web worker through its port using the </w:t>
+      </w:r>
+      <w:proofErr w:type="spellStart"/>
+      <w:proofErr w:type="gramStart"/>
+      <w:r>
+        <w:t>postMessage</w:t>
+      </w:r>
+      <w:proofErr w:type="spellEnd"/>
+      <w:r>
+        <w:t>(</w:t>
+      </w:r>
+      <w:proofErr w:type="gramEnd"/>
+      <w:r>
+        <w:t>) function.  Relied a received by using the message event on the same port.</w:t>
+      </w:r>
+    </w:p>
+    <w:p>
+      <w:pPr>
+        <w:pStyle w:val="NoSpacing"/>
+        <w:ind w:left="720"/>
+        <w:rPr>
+          <w:b/>
+        </w:rPr>
+      </w:pPr>
+      <w:proofErr w:type="spellStart"/>
+      <w:proofErr w:type="gramStart"/>
+      <w:r>
+        <w:rPr>
+          <w:b/>
+        </w:rPr>
+        <w:t>var</w:t>
+      </w:r>
+      <w:proofErr w:type="spellEnd"/>
+      <w:proofErr w:type="gramEnd"/>
+      <w:r>
+        <w:rPr>
+          <w:b/>
+        </w:rPr>
+        <w:t xml:space="preserve"> </w:t>
+      </w:r>
+      <w:proofErr w:type="spellStart"/>
+      <w:r>
+        <w:rPr>
+          <w:b/>
+        </w:rPr>
+        <w:t>sharedWebWorker</w:t>
+      </w:r>
+      <w:proofErr w:type="spellEnd"/>
+      <w:r>
+        <w:rPr>
+          <w:b/>
+        </w:rPr>
+        <w:t>;</w:t>
+      </w:r>
+    </w:p>
+    <w:p>
+      <w:pPr>
+        <w:pStyle w:val="NoSpacing"/>
+        <w:ind w:left="720"/>
+        <w:rPr>
+          <w:b/>
+        </w:rPr>
+      </w:pPr>
+      <w:proofErr w:type="spellStart"/>
+      <w:proofErr w:type="gramStart"/>
+      <w:r>
+        <w:rPr>
+          <w:b/>
+        </w:rPr>
+        <w:t>sharedWebWorker</w:t>
+      </w:r>
+      <w:proofErr w:type="spellEnd"/>
+      <w:proofErr w:type="gramEnd"/>
+      <w:r>
+        <w:rPr>
+          <w:b/>
+        </w:rPr>
+        <w:t xml:space="preserve"> = new </w:t>
+      </w:r>
+      <w:proofErr w:type="spellStart"/>
+      <w:r>
+        <w:rPr>
+          <w:b/>
+        </w:rPr>
+        <w:t>SharedWorker</w:t>
+      </w:r>
+      <w:proofErr w:type="spellEnd"/>
+      <w:r>
+        <w:rPr>
+          <w:b/>
+        </w:rPr>
+        <w:t>(“</w:t>
+      </w:r>
+      <w:proofErr w:type="spellStart"/>
+      <w:r>
+        <w:rPr>
+          <w:b/>
+        </w:rPr>
+        <w:t>sharedPRocessScript,js</w:t>
+      </w:r>
+      <w:proofErr w:type="spellEnd"/>
+      <w:r>
+        <w:rPr>
+          <w:b/>
+        </w:rPr>
+        <w:t>”);</w:t>
+      </w:r>
+    </w:p>
+    <w:p>
+      <w:pPr>
+        <w:pStyle w:val="NoSpacing"/>
+        <w:ind w:left="720"/>
+        <w:rPr>
+          <w:b/>
+        </w:rPr>
+      </w:pPr>
+      <w:proofErr w:type="spellStart"/>
+      <w:proofErr w:type="gramStart"/>
+      <w:r>
+        <w:rPr>
+          <w:b/>
+        </w:rPr>
+        <w:t>sharedWebWorker.port.addEventListener</w:t>
+      </w:r>
+      <w:proofErr w:type="spellEnd"/>
+      <w:r>
+        <w:rPr>
+          <w:b/>
+        </w:rPr>
+        <w:t>(</w:t>
+      </w:r>
+      <w:proofErr w:type="gramEnd"/>
+      <w:r>
+        <w:rPr>
+          <w:b/>
+        </w:rPr>
+        <w:t xml:space="preserve">“message”, </w:t>
+      </w:r>
+      <w:proofErr w:type="spellStart"/>
+      <w:r>
+        <w:rPr>
+          <w:b/>
+        </w:rPr>
+        <w:t>replyHandler</w:t>
+      </w:r>
+      <w:proofErr w:type="spellEnd"/>
+      <w:r>
+        <w:rPr>
+          <w:b/>
+        </w:rPr>
+        <w:t>, false);</w:t>
+      </w:r>
+    </w:p>
+    <w:p>
+      <w:pPr>
+        <w:pStyle w:val="NoSpacing"/>
+        <w:ind w:left="720"/>
+        <w:rPr>
+          <w:b/>
+        </w:rPr>
+      </w:pPr>
+      <w:proofErr w:type="spellStart"/>
+      <w:proofErr w:type="gramStart"/>
+      <w:r>
+        <w:rPr>
+          <w:b/>
+        </w:rPr>
+        <w:t>sharedWebWorked.port.start</w:t>
+      </w:r>
+      <w:proofErr w:type="spellEnd"/>
+      <w:r>
+        <w:rPr>
+          <w:b/>
+        </w:rPr>
+        <w:t>(</w:t>
+      </w:r>
+      <w:proofErr w:type="gramEnd"/>
+      <w:r>
+        <w:rPr>
+          <w:b/>
+        </w:rPr>
+        <w:t>);</w:t>
+      </w:r>
+    </w:p>
+    <w:p>
+      <w:pPr>
+        <w:ind w:left="45"/>
+      </w:pPr>
+    </w:p>
+    <w:p>
+      <w:pPr>
+        <w:ind w:left="45"/>
+      </w:pPr>
+      <w:r>
+        <w:t xml:space="preserve">A shared web worked has a </w:t>
+      </w:r>
+      <w:r>
+        <w:rPr>
+          <w:b/>
+        </w:rPr>
+        <w:t>connect</w:t>
+      </w:r>
+      <w:r>
+        <w:t xml:space="preserve"> event that fires each time a web page opens a Newport by </w:t>
+      </w:r>
+      <w:proofErr w:type="spellStart"/>
+      <w:r>
+        <w:t>isng</w:t>
+      </w:r>
+      <w:proofErr w:type="spellEnd"/>
+      <w:r>
+        <w:t xml:space="preserve"> the </w:t>
+      </w:r>
+      <w:proofErr w:type="gramStart"/>
+      <w:r>
+        <w:rPr>
+          <w:b/>
+        </w:rPr>
+        <w:t>start(</w:t>
+      </w:r>
+      <w:proofErr w:type="gramEnd"/>
+      <w:r>
+        <w:rPr>
+          <w:b/>
+        </w:rPr>
+        <w:t>)</w:t>
+      </w:r>
+      <w:r>
+        <w:t xml:space="preserve"> function.</w:t>
+      </w:r>
       <w:bookmarkStart w:id="0" w:name="_GoBack"/>
       <w:bookmarkEnd w:id="0"/>
     </w:p>
-    <w:p/>
     <w:sectPr>
       <w:pgSz w:w="11906" w:h="16838"/>
       <w:pgMar w:top="1440" w:right="1440" w:bottom="1440" w:left="1440" w:header="708" w:footer="708" w:gutter="0"/>
@@ -12044,6 +13867,95 @@
     </w:lvl>
   </w:abstractNum>
   <w:abstractNum w:abstractNumId="20">
+    <w:nsid w:val="56D275E2"/>
+    <w:multiLevelType w:val="hybridMultilevel"/>
+    <w:tmpl w:val="DACA35C0"/>
+    <w:lvl w:ilvl="0" w:tplc="0809000F">
+      <w:start w:val="1"/>
+      <w:numFmt w:val="decimal"/>
+      <w:lvlText w:val="%1."/>
+      <w:lvlJc w:val="left"/>
+      <w:pPr>
+        <w:ind w:left="720" w:hanging="360"/>
+      </w:pPr>
+      <w:rPr>
+        <w:rFonts w:hint="default"/>
+      </w:rPr>
+    </w:lvl>
+    <w:lvl w:ilvl="1" w:tplc="08090019" w:tentative="1">
+      <w:start w:val="1"/>
+      <w:numFmt w:val="lowerLetter"/>
+      <w:lvlText w:val="%2."/>
+      <w:lvlJc w:val="left"/>
+      <w:pPr>
+        <w:ind w:left="1440" w:hanging="360"/>
+      </w:pPr>
+    </w:lvl>
+    <w:lvl w:ilvl="2" w:tplc="0809001B" w:tentative="1">
+      <w:start w:val="1"/>
+      <w:numFmt w:val="lowerRoman"/>
+      <w:lvlText w:val="%3."/>
+      <w:lvlJc w:val="right"/>
+      <w:pPr>
+        <w:ind w:left="2160" w:hanging="180"/>
+      </w:pPr>
+    </w:lvl>
+    <w:lvl w:ilvl="3" w:tplc="0809000F" w:tentative="1">
+      <w:start w:val="1"/>
+      <w:numFmt w:val="decimal"/>
+      <w:lvlText w:val="%4."/>
+      <w:lvlJc w:val="left"/>
+      <w:pPr>
+        <w:ind w:left="2880" w:hanging="360"/>
+      </w:pPr>
+    </w:lvl>
+    <w:lvl w:ilvl="4" w:tplc="08090019" w:tentative="1">
+      <w:start w:val="1"/>
+      <w:numFmt w:val="lowerLetter"/>
+      <w:lvlText w:val="%5."/>
+      <w:lvlJc w:val="left"/>
+      <w:pPr>
+        <w:ind w:left="3600" w:hanging="360"/>
+      </w:pPr>
+    </w:lvl>
+    <w:lvl w:ilvl="5" w:tplc="0809001B" w:tentative="1">
+      <w:start w:val="1"/>
+      <w:numFmt w:val="lowerRoman"/>
+      <w:lvlText w:val="%6."/>
+      <w:lvlJc w:val="right"/>
+      <w:pPr>
+        <w:ind w:left="4320" w:hanging="180"/>
+      </w:pPr>
+    </w:lvl>
+    <w:lvl w:ilvl="6" w:tplc="0809000F" w:tentative="1">
+      <w:start w:val="1"/>
+      <w:numFmt w:val="decimal"/>
+      <w:lvlText w:val="%7."/>
+      <w:lvlJc w:val="left"/>
+      <w:pPr>
+        <w:ind w:left="5040" w:hanging="360"/>
+      </w:pPr>
+    </w:lvl>
+    <w:lvl w:ilvl="7" w:tplc="08090019" w:tentative="1">
+      <w:start w:val="1"/>
+      <w:numFmt w:val="lowerLetter"/>
+      <w:lvlText w:val="%8."/>
+      <w:lvlJc w:val="left"/>
+      <w:pPr>
+        <w:ind w:left="5760" w:hanging="360"/>
+      </w:pPr>
+    </w:lvl>
+    <w:lvl w:ilvl="8" w:tplc="0809001B" w:tentative="1">
+      <w:start w:val="1"/>
+      <w:numFmt w:val="lowerRoman"/>
+      <w:lvlText w:val="%9."/>
+      <w:lvlJc w:val="right"/>
+      <w:pPr>
+        <w:ind w:left="6480" w:hanging="180"/>
+      </w:pPr>
+    </w:lvl>
+  </w:abstractNum>
+  <w:abstractNum w:abstractNumId="21">
     <w:nsid w:val="617D5404"/>
     <w:multiLevelType w:val="hybridMultilevel"/>
     <w:tmpl w:val="E88ABC18"/>
@@ -12156,7 +14068,7 @@
       </w:rPr>
     </w:lvl>
   </w:abstractNum>
-  <w:abstractNum w:abstractNumId="21">
+  <w:abstractNum w:abstractNumId="22">
     <w:nsid w:val="64AF61C9"/>
     <w:multiLevelType w:val="hybridMultilevel"/>
     <w:tmpl w:val="4A68E17E"/>
@@ -12269,7 +14181,7 @@
       </w:rPr>
     </w:lvl>
   </w:abstractNum>
-  <w:abstractNum w:abstractNumId="22">
+  <w:abstractNum w:abstractNumId="23">
     <w:nsid w:val="683B7737"/>
     <w:multiLevelType w:val="hybridMultilevel"/>
     <w:tmpl w:val="B35A3AB2"/>
@@ -12382,7 +14294,7 @@
       </w:rPr>
     </w:lvl>
   </w:abstractNum>
-  <w:abstractNum w:abstractNumId="23">
+  <w:abstractNum w:abstractNumId="24">
     <w:nsid w:val="6E306AA1"/>
     <w:multiLevelType w:val="hybridMultilevel"/>
     <w:tmpl w:val="F9D62828"/>
@@ -12495,7 +14407,7 @@
       </w:rPr>
     </w:lvl>
   </w:abstractNum>
-  <w:abstractNum w:abstractNumId="24">
+  <w:abstractNum w:abstractNumId="25">
     <w:nsid w:val="70C87E6D"/>
     <w:multiLevelType w:val="hybridMultilevel"/>
     <w:tmpl w:val="CDB8CAAE"/>
@@ -12608,7 +14520,7 @@
       </w:rPr>
     </w:lvl>
   </w:abstractNum>
-  <w:abstractNum w:abstractNumId="25">
+  <w:abstractNum w:abstractNumId="26">
     <w:nsid w:val="741B7582"/>
     <w:multiLevelType w:val="hybridMultilevel"/>
     <w:tmpl w:val="9C96A26C"/>
@@ -12721,7 +14633,7 @@
       </w:rPr>
     </w:lvl>
   </w:abstractNum>
-  <w:abstractNum w:abstractNumId="26">
+  <w:abstractNum w:abstractNumId="27">
     <w:nsid w:val="75644E89"/>
     <w:multiLevelType w:val="hybridMultilevel"/>
     <w:tmpl w:val="3D64ABF2"/>
@@ -12834,7 +14746,7 @@
       </w:rPr>
     </w:lvl>
   </w:abstractNum>
-  <w:abstractNum w:abstractNumId="27">
+  <w:abstractNum w:abstractNumId="28">
     <w:nsid w:val="75E81C85"/>
     <w:multiLevelType w:val="hybridMultilevel"/>
     <w:tmpl w:val="B8DE97D6"/>
@@ -12947,7 +14859,7 @@
       </w:rPr>
     </w:lvl>
   </w:abstractNum>
-  <w:abstractNum w:abstractNumId="28">
+  <w:abstractNum w:abstractNumId="29">
     <w:nsid w:val="79F20E1B"/>
     <w:multiLevelType w:val="hybridMultilevel"/>
     <w:tmpl w:val="BB94AC6A"/>
@@ -13060,7 +14972,7 @@
       </w:rPr>
     </w:lvl>
   </w:abstractNum>
-  <w:abstractNum w:abstractNumId="29">
+  <w:abstractNum w:abstractNumId="30">
     <w:nsid w:val="7D49384D"/>
     <w:multiLevelType w:val="hybridMultilevel"/>
     <w:tmpl w:val="3A2AB11E"/>
@@ -13180,19 +15092,19 @@
     <w:abstractNumId w:val="8"/>
   </w:num>
   <w:num w:numId="3">
-    <w:abstractNumId w:val="26"/>
+    <w:abstractNumId w:val="27"/>
   </w:num>
   <w:num w:numId="4">
     <w:abstractNumId w:val="14"/>
   </w:num>
   <w:num w:numId="5">
-    <w:abstractNumId w:val="20"/>
+    <w:abstractNumId w:val="21"/>
   </w:num>
   <w:num w:numId="6">
     <w:abstractNumId w:val="10"/>
   </w:num>
   <w:num w:numId="7">
-    <w:abstractNumId w:val="29"/>
+    <w:abstractNumId w:val="30"/>
   </w:num>
   <w:num w:numId="8">
     <w:abstractNumId w:val="0"/>
@@ -13213,13 +15125,13 @@
     <w:abstractNumId w:val="16"/>
   </w:num>
   <w:num w:numId="14">
-    <w:abstractNumId w:val="27"/>
+    <w:abstractNumId w:val="28"/>
   </w:num>
   <w:num w:numId="15">
     <w:abstractNumId w:val="1"/>
   </w:num>
   <w:num w:numId="16">
-    <w:abstractNumId w:val="25"/>
+    <w:abstractNumId w:val="26"/>
   </w:num>
   <w:num w:numId="17">
     <w:abstractNumId w:val="18"/>
@@ -13231,10 +15143,10 @@
     <w:abstractNumId w:val="19"/>
   </w:num>
   <w:num w:numId="20">
-    <w:abstractNumId w:val="22"/>
+    <w:abstractNumId w:val="23"/>
   </w:num>
   <w:num w:numId="21">
-    <w:abstractNumId w:val="23"/>
+    <w:abstractNumId w:val="24"/>
   </w:num>
   <w:num w:numId="22">
     <w:abstractNumId w:val="2"/>
@@ -13303,7 +15215,7 @@
     <w:abstractNumId w:val="12"/>
   </w:num>
   <w:num w:numId="26">
-    <w:abstractNumId w:val="28"/>
+    <w:abstractNumId w:val="29"/>
   </w:num>
   <w:num w:numId="27">
     <w:abstractNumId w:val="9"/>
@@ -13340,10 +15252,13 @@
     <w:abstractNumId w:val="2"/>
   </w:num>
   <w:num w:numId="30">
-    <w:abstractNumId w:val="21"/>
+    <w:abstractNumId w:val="22"/>
   </w:num>
   <w:num w:numId="31">
-    <w:abstractNumId w:val="24"/>
+    <w:abstractNumId w:val="25"/>
+  </w:num>
+  <w:num w:numId="32">
+    <w:abstractNumId w:val="20"/>
   </w:num>
   <w:numIdMacAtCleanup w:val="28"/>
 </w:numbering>

</xml_diff>